<commit_message>
[HieuHT] - Edited Report 1 - rewrite introduction.
</commit_message>
<xml_diff>
--- a/Reports/Report 1 - Introduction.docx
+++ b/Reports/Report 1 - Introduction.docx
@@ -1,6 +1,6 @@
 
 <file path=word/document.xml><?xml version="1.0" encoding="utf-8"?>
-<w:document xmlns:wpc="http://schemas.microsoft.com/office/word/2010/wordprocessingCanvas" xmlns:mc="http://schemas.openxmlformats.org/markup-compatibility/2006" xmlns:o="urn:schemas-microsoft-com:office:office" xmlns:r="http://schemas.openxmlformats.org/officeDocument/2006/relationships" xmlns:m="http://schemas.openxmlformats.org/officeDocument/2006/math" xmlns:v="urn:schemas-microsoft-com:vml" xmlns:wp14="http://schemas.microsoft.com/office/word/2010/wordprocessingDrawing" xmlns:wp="http://schemas.openxmlformats.org/drawingml/2006/wordprocessingDrawing" xmlns:w10="urn:schemas-microsoft-com:office:word" xmlns:w="http://schemas.openxmlformats.org/wordprocessingml/2006/main" xmlns:w14="http://schemas.microsoft.com/office/word/2010/wordml" xmlns:w15="http://schemas.microsoft.com/office/word/2012/wordml" xmlns:wpg="http://schemas.microsoft.com/office/word/2010/wordprocessingGroup" xmlns:wpi="http://schemas.microsoft.com/office/word/2010/wordprocessingInk" xmlns:wne="http://schemas.microsoft.com/office/word/2006/wordml" xmlns:wps="http://schemas.microsoft.com/office/word/2010/wordprocessingShape" mc:Ignorable="w14 w15 wp14">
+<w:document xmlns:wpc="http://schemas.microsoft.com/office/word/2010/wordprocessingCanvas" xmlns:mc="http://schemas.openxmlformats.org/markup-compatibility/2006" xmlns:o="urn:schemas-microsoft-com:office:office" xmlns:r="http://schemas.openxmlformats.org/officeDocument/2006/relationships" xmlns:m="http://schemas.openxmlformats.org/officeDocument/2006/math" xmlns:v="urn:schemas-microsoft-com:vml" xmlns:wp14="http://schemas.microsoft.com/office/word/2010/wordprocessingDrawing" xmlns:wp="http://schemas.openxmlformats.org/drawingml/2006/wordprocessingDrawing" xmlns:w10="urn:schemas-microsoft-com:office:word" xmlns:w="http://schemas.openxmlformats.org/wordprocessingml/2006/main" xmlns:w14="http://schemas.microsoft.com/office/word/2010/wordml" xmlns:wpg="http://schemas.microsoft.com/office/word/2010/wordprocessingGroup" xmlns:wpi="http://schemas.microsoft.com/office/word/2010/wordprocessingInk" xmlns:wne="http://schemas.microsoft.com/office/word/2006/wordml" xmlns:wps="http://schemas.microsoft.com/office/word/2010/wordprocessingShape" mc:Ignorable="w14 wp14">
   <w:body>
     <w:p>
       <w:pPr>
@@ -51,7 +51,7 @@
                     </pic:cNvPicPr>
                   </pic:nvPicPr>
                   <pic:blipFill>
-                    <a:blip r:embed="rId8">
+                    <a:blip r:embed="rId9">
                       <a:extLst>
                         <a:ext uri="{28A0092B-C50C-407E-A947-70E740481C1C}">
                           <a14:useLocalDpi xmlns:a14="http://schemas.microsoft.com/office/drawing/2010/main" val="0"/>
@@ -325,29 +325,67 @@
                 <w:szCs w:val="24"/>
               </w:rPr>
             </w:pPr>
+            <w:proofErr w:type="spellStart"/>
             <w:r>
               <w:rPr>
                 <w:rFonts w:ascii="Cambria" w:hAnsi="Cambria"/>
                 <w:sz w:val="24"/>
                 <w:szCs w:val="24"/>
               </w:rPr>
-              <w:t>Hoàng Trung Hiếu</w:t>
-            </w:r>
+              <w:t>Hoàng</w:t>
+            </w:r>
+            <w:proofErr w:type="spellEnd"/>
             <w:r>
               <w:rPr>
                 <w:rFonts w:ascii="Cambria" w:hAnsi="Cambria"/>
                 <w:sz w:val="24"/>
                 <w:szCs w:val="24"/>
               </w:rPr>
-              <w:t xml:space="preserve"> – Team Leader – </w:t>
-            </w:r>
+              <w:t xml:space="preserve"> </w:t>
+            </w:r>
+            <w:proofErr w:type="spellStart"/>
             <w:r>
               <w:rPr>
                 <w:rFonts w:ascii="Cambria" w:hAnsi="Cambria"/>
                 <w:sz w:val="24"/>
                 <w:szCs w:val="24"/>
               </w:rPr>
-              <w:t>SE ???</w:t>
+              <w:t>Trung</w:t>
+            </w:r>
+            <w:proofErr w:type="spellEnd"/>
+            <w:r>
+              <w:rPr>
+                <w:rFonts w:ascii="Cambria" w:hAnsi="Cambria"/>
+                <w:sz w:val="24"/>
+                <w:szCs w:val="24"/>
+              </w:rPr>
+              <w:t xml:space="preserve"> </w:t>
+            </w:r>
+            <w:proofErr w:type="spellStart"/>
+            <w:r>
+              <w:rPr>
+                <w:rFonts w:ascii="Cambria" w:hAnsi="Cambria"/>
+                <w:sz w:val="24"/>
+                <w:szCs w:val="24"/>
+              </w:rPr>
+              <w:t>Hiếu</w:t>
+            </w:r>
+            <w:proofErr w:type="spellEnd"/>
+            <w:r>
+              <w:rPr>
+                <w:rFonts w:ascii="Cambria" w:hAnsi="Cambria"/>
+                <w:sz w:val="24"/>
+                <w:szCs w:val="24"/>
+              </w:rPr>
+              <w:t xml:space="preserve"> – Team Leader – </w:t>
+            </w:r>
+            <w:r>
+              <w:rPr>
+                <w:rFonts w:ascii="Cambria" w:hAnsi="Cambria"/>
+                <w:sz w:val="24"/>
+                <w:szCs w:val="24"/>
+              </w:rPr>
+              <w:t>SE60766</w:t>
             </w:r>
           </w:p>
           <w:p>
@@ -360,14 +398,52 @@
                 <w:szCs w:val="24"/>
               </w:rPr>
             </w:pPr>
+            <w:proofErr w:type="spellStart"/>
             <w:r>
               <w:rPr>
                 <w:rFonts w:ascii="Cambria" w:hAnsi="Cambria"/>
                 <w:sz w:val="24"/>
                 <w:szCs w:val="24"/>
               </w:rPr>
-              <w:t>Nguyễn Mạnh Khương</w:t>
-            </w:r>
+              <w:t>Nguyễn</w:t>
+            </w:r>
+            <w:proofErr w:type="spellEnd"/>
+            <w:r>
+              <w:rPr>
+                <w:rFonts w:ascii="Cambria" w:hAnsi="Cambria"/>
+                <w:sz w:val="24"/>
+                <w:szCs w:val="24"/>
+              </w:rPr>
+              <w:t xml:space="preserve"> </w:t>
+            </w:r>
+            <w:proofErr w:type="spellStart"/>
+            <w:r>
+              <w:rPr>
+                <w:rFonts w:ascii="Cambria" w:hAnsi="Cambria"/>
+                <w:sz w:val="24"/>
+                <w:szCs w:val="24"/>
+              </w:rPr>
+              <w:t>Mạnh</w:t>
+            </w:r>
+            <w:proofErr w:type="spellEnd"/>
+            <w:r>
+              <w:rPr>
+                <w:rFonts w:ascii="Cambria" w:hAnsi="Cambria"/>
+                <w:sz w:val="24"/>
+                <w:szCs w:val="24"/>
+              </w:rPr>
+              <w:t xml:space="preserve"> </w:t>
+            </w:r>
+            <w:proofErr w:type="spellStart"/>
+            <w:r>
+              <w:rPr>
+                <w:rFonts w:ascii="Cambria" w:hAnsi="Cambria"/>
+                <w:sz w:val="24"/>
+                <w:szCs w:val="24"/>
+              </w:rPr>
+              <w:t>Khương</w:t>
+            </w:r>
+            <w:proofErr w:type="spellEnd"/>
             <w:r>
               <w:rPr>
                 <w:rFonts w:ascii="Cambria" w:hAnsi="Cambria"/>
@@ -403,29 +479,83 @@
                 <w:szCs w:val="24"/>
               </w:rPr>
             </w:pPr>
+            <w:proofErr w:type="spellStart"/>
             <w:r>
               <w:rPr>
                 <w:rFonts w:ascii="Cambria" w:hAnsi="Cambria"/>
                 <w:sz w:val="24"/>
                 <w:szCs w:val="24"/>
               </w:rPr>
-              <w:t>Nguyễn Thị Hồng</w:t>
-            </w:r>
+              <w:t>Nguyễn</w:t>
+            </w:r>
+            <w:proofErr w:type="spellEnd"/>
             <w:r>
               <w:rPr>
                 <w:rFonts w:ascii="Cambria" w:hAnsi="Cambria"/>
                 <w:sz w:val="24"/>
                 <w:szCs w:val="24"/>
               </w:rPr>
-              <w:t xml:space="preserve"> – Team Member - </w:t>
-            </w:r>
+              <w:t xml:space="preserve"> </w:t>
+            </w:r>
+            <w:proofErr w:type="spellStart"/>
             <w:r>
               <w:rPr>
                 <w:rFonts w:ascii="Cambria" w:hAnsi="Cambria"/>
                 <w:sz w:val="24"/>
                 <w:szCs w:val="24"/>
               </w:rPr>
-              <w:t>???</w:t>
+              <w:t>Thị</w:t>
+            </w:r>
+            <w:proofErr w:type="spellEnd"/>
+            <w:r>
+              <w:rPr>
+                <w:rFonts w:ascii="Cambria" w:hAnsi="Cambria"/>
+                <w:sz w:val="24"/>
+                <w:szCs w:val="24"/>
+              </w:rPr>
+              <w:t xml:space="preserve"> </w:t>
+            </w:r>
+            <w:proofErr w:type="spellStart"/>
+            <w:r>
+              <w:rPr>
+                <w:rFonts w:ascii="Cambria" w:hAnsi="Cambria"/>
+                <w:sz w:val="24"/>
+                <w:szCs w:val="24"/>
+              </w:rPr>
+              <w:t>Hồng</w:t>
+            </w:r>
+            <w:proofErr w:type="spellEnd"/>
+            <w:r>
+              <w:rPr>
+                <w:rFonts w:ascii="Cambria" w:hAnsi="Cambria"/>
+                <w:sz w:val="24"/>
+                <w:szCs w:val="24"/>
+              </w:rPr>
+              <w:t xml:space="preserve"> – Team Member </w:t>
+            </w:r>
+            <w:r>
+              <w:rPr>
+                <w:rFonts w:ascii="Cambria" w:hAnsi="Cambria"/>
+                <w:sz w:val="24"/>
+                <w:szCs w:val="24"/>
+              </w:rPr>
+              <w:t>–</w:t>
+            </w:r>
+            <w:r>
+              <w:rPr>
+                <w:rFonts w:ascii="Cambria" w:hAnsi="Cambria"/>
+                <w:sz w:val="24"/>
+                <w:szCs w:val="24"/>
+              </w:rPr>
+              <w:t xml:space="preserve"> </w:t>
+            </w:r>
+            <w:r>
+              <w:rPr>
+                <w:rFonts w:ascii="Cambria" w:hAnsi="Cambria"/>
+                <w:sz w:val="24"/>
+                <w:szCs w:val="24"/>
+              </w:rPr>
+              <w:t>SE60952</w:t>
             </w:r>
           </w:p>
         </w:tc>
@@ -493,8 +623,54 @@
                 <w:sz w:val="24"/>
                 <w:szCs w:val="24"/>
               </w:rPr>
-              <w:t>. Kiều Trọng Khánh</w:t>
-            </w:r>
+              <w:t xml:space="preserve">. </w:t>
+            </w:r>
+            <w:proofErr w:type="spellStart"/>
+            <w:r>
+              <w:rPr>
+                <w:rFonts w:ascii="Cambria" w:hAnsi="Cambria"/>
+                <w:sz w:val="24"/>
+                <w:szCs w:val="24"/>
+              </w:rPr>
+              <w:t>Kiều</w:t>
+            </w:r>
+            <w:proofErr w:type="spellEnd"/>
+            <w:r>
+              <w:rPr>
+                <w:rFonts w:ascii="Cambria" w:hAnsi="Cambria"/>
+                <w:sz w:val="24"/>
+                <w:szCs w:val="24"/>
+              </w:rPr>
+              <w:t xml:space="preserve"> </w:t>
+            </w:r>
+            <w:proofErr w:type="spellStart"/>
+            <w:r>
+              <w:rPr>
+                <w:rFonts w:ascii="Cambria" w:hAnsi="Cambria"/>
+                <w:sz w:val="24"/>
+                <w:szCs w:val="24"/>
+              </w:rPr>
+              <w:t>Trọng</w:t>
+            </w:r>
+            <w:proofErr w:type="spellEnd"/>
+            <w:r>
+              <w:rPr>
+                <w:rFonts w:ascii="Cambria" w:hAnsi="Cambria"/>
+                <w:sz w:val="24"/>
+                <w:szCs w:val="24"/>
+              </w:rPr>
+              <w:t xml:space="preserve"> </w:t>
+            </w:r>
+            <w:proofErr w:type="spellStart"/>
+            <w:r>
+              <w:rPr>
+                <w:rFonts w:ascii="Cambria" w:hAnsi="Cambria"/>
+                <w:sz w:val="24"/>
+                <w:szCs w:val="24"/>
+              </w:rPr>
+              <w:t>Khánh</w:t>
+            </w:r>
+            <w:proofErr w:type="spellEnd"/>
           </w:p>
         </w:tc>
       </w:tr>
@@ -798,12 +974,42 @@
         </w:rPr>
         <w:t xml:space="preserve">. </w:t>
       </w:r>
+      <w:proofErr w:type="spellStart"/>
       <w:r>
         <w:rPr>
           <w:rFonts w:ascii="Cambria" w:hAnsi="Cambria"/>
         </w:rPr>
-        <w:t>Kiều Trọng Khánh</w:t>
-      </w:r>
+        <w:t>Kiều</w:t>
+      </w:r>
+      <w:proofErr w:type="spellEnd"/>
+      <w:r>
+        <w:rPr>
+          <w:rFonts w:ascii="Cambria" w:hAnsi="Cambria"/>
+        </w:rPr>
+        <w:t xml:space="preserve"> </w:t>
+      </w:r>
+      <w:proofErr w:type="spellStart"/>
+      <w:r>
+        <w:rPr>
+          <w:rFonts w:ascii="Cambria" w:hAnsi="Cambria"/>
+        </w:rPr>
+        <w:t>Trọng</w:t>
+      </w:r>
+      <w:proofErr w:type="spellEnd"/>
+      <w:r>
+        <w:rPr>
+          <w:rFonts w:ascii="Cambria" w:hAnsi="Cambria"/>
+        </w:rPr>
+        <w:t xml:space="preserve"> </w:t>
+      </w:r>
+      <w:proofErr w:type="spellStart"/>
+      <w:r>
+        <w:rPr>
+          <w:rFonts w:ascii="Cambria" w:hAnsi="Cambria"/>
+        </w:rPr>
+        <w:t>Khánh</w:t>
+      </w:r>
+      <w:proofErr w:type="spellEnd"/>
       <w:r>
         <w:rPr>
           <w:rFonts w:ascii="Cambria" w:hAnsi="Cambria"/>
@@ -2624,116 +2830,109 @@
         <w:pStyle w:val="1"/>
       </w:pPr>
       <w:r>
-        <w:t xml:space="preserve">Today, many </w:t>
-      </w:r>
-      <w:r>
-        <w:t>people are very busy in modern lifestyle. Instead of go to a shop to find fit shoes, they chose</w:t>
+        <w:t xml:space="preserve">In recent years, the </w:t>
+      </w:r>
+      <w:r>
+        <w:t>development of e-commerce in Vietnam brings</w:t>
+      </w:r>
+      <w:r>
+        <w:t xml:space="preserve"> significant </w:t>
+      </w:r>
+      <w:r>
+        <w:t xml:space="preserve">changes </w:t>
+      </w:r>
+      <w:r>
+        <w:t xml:space="preserve">and convenience </w:t>
+      </w:r>
+      <w:r>
+        <w:t>in</w:t>
+      </w:r>
+      <w:r>
+        <w:t xml:space="preserve"> our life. Instead of going to the</w:t>
       </w:r>
       <w:r>
         <w:t xml:space="preserve"> </w:t>
       </w:r>
       <w:r>
-        <w:t xml:space="preserve">online shopping, which saving time, money and </w:t>
-      </w:r>
-      <w:r>
-        <w:t>avoid</w:t>
-      </w:r>
-      <w:r>
-        <w:t xml:space="preserve"> traffic</w:t>
-      </w:r>
-      <w:r>
-        <w:t xml:space="preserve"> problems ...</w:t>
-      </w:r>
-      <w:r>
-        <w:rPr>
-          <w:b/>
-          <w:bCs/>
-        </w:rPr>
+        <w:t>conventional retail</w:t>
+      </w:r>
+      <w:r>
         <w:t xml:space="preserve"> </w:t>
       </w:r>
       <w:r>
-        <w:t>T</w:t>
-      </w:r>
-      <w:r>
-        <w:t xml:space="preserve">here are </w:t>
-      </w:r>
-      <w:r>
-        <w:t xml:space="preserve">many </w:t>
-      </w:r>
-      <w:r>
-        <w:t>websites</w:t>
+        <w:t>stores</w:t>
+      </w:r>
+      <w:r>
+        <w:t xml:space="preserve"> to choose </w:t>
+      </w:r>
+      <w:r>
+        <w:t>the things to buy in tradition way, we can order many kinds of product by online shopping</w:t>
+      </w:r>
+      <w:r>
+        <w:t xml:space="preserve">. There </w:t>
+      </w:r>
+      <w:r>
+        <w:t>is</w:t>
       </w:r>
       <w:r>
         <w:t xml:space="preserve"> </w:t>
       </w:r>
       <w:r>
-        <w:t>sell shoes online,</w:t>
+        <w:t>a number of</w:t>
+      </w:r>
+      <w:r>
+        <w:t xml:space="preserve"> e-commerce websites </w:t>
+      </w:r>
+      <w:r>
+        <w:t>allow</w:t>
+      </w:r>
+      <w:r>
+        <w:t xml:space="preserve"> us to</w:t>
       </w:r>
       <w:r>
         <w:t xml:space="preserve"> </w:t>
       </w:r>
       <w:r>
-        <w:t>which support people shopping</w:t>
-      </w:r>
-      <w:r>
-        <w:t xml:space="preserve"> without go out by home delivery</w:t>
-      </w:r>
-      <w:r>
-        <w:t>. But, that websites usually</w:t>
-      </w:r>
-      <w:r>
-        <w:t xml:space="preserve"> only</w:t>
-      </w:r>
-      <w:r>
-        <w:t xml:space="preserve"> show </w:t>
-      </w:r>
-      <w:r>
-        <w:t>products</w:t>
-      </w:r>
-      <w:r>
-        <w:t xml:space="preserve"> details</w:t>
-      </w:r>
-      <w:r>
-        <w:t xml:space="preserve"> and c</w:t>
-      </w:r>
-      <w:r>
-        <w:t>ustomer</w:t>
-      </w:r>
-      <w:r>
-        <w:t>s</w:t>
-      </w:r>
-      <w:r>
-        <w:t xml:space="preserve"> cannot </w:t>
-      </w:r>
-      <w:r>
-        <w:t>compare</w:t>
+        <w:t xml:space="preserve">buy a wide range of items, and delivery to your home that  can be </w:t>
+      </w:r>
+      <w:r>
+        <w:t>time saving</w:t>
+      </w:r>
+      <w:r>
+        <w:t xml:space="preserve"> and </w:t>
+      </w:r>
+      <w:r>
+        <w:t>lower cost</w:t>
+      </w:r>
+      <w:r>
+        <w:t>, but they also have some disadvantages. We usually see product through some pictures</w:t>
+      </w:r>
+      <w:r>
+        <w:t xml:space="preserve"> and details</w:t>
+      </w:r>
+      <w:r>
+        <w:t xml:space="preserve">, and </w:t>
+      </w:r>
+      <w:r>
+        <w:t>if we want to experience the product before purchase, they do not allow that. When we want to buy a shoe, which is really a big problem. We cannot check how the shoe feels on</w:t>
+      </w:r>
+      <w:r>
+        <w:t xml:space="preserve"> our feet. And we do not know exactly </w:t>
+      </w:r>
+      <w:r>
+        <w:t xml:space="preserve">our </w:t>
+      </w:r>
+      <w:r>
+        <w:t>feet</w:t>
+      </w:r>
+      <w:r>
+        <w:t xml:space="preserve"> size </w:t>
+      </w:r>
+      <w:r>
+        <w:t xml:space="preserve">fit which size in several different shoe-size systems. </w:t>
       </w:r>
       <w:r>
         <w:t xml:space="preserve"> </w:t>
-      </w:r>
-      <w:r>
-        <w:t xml:space="preserve">with </w:t>
-      </w:r>
-      <w:r>
-        <w:t>same</w:t>
-      </w:r>
-      <w:r>
-        <w:t xml:space="preserve"> products on</w:t>
-      </w:r>
-      <w:r>
-        <w:t xml:space="preserve"> </w:t>
-      </w:r>
-      <w:r>
-        <w:t>other website</w:t>
-      </w:r>
-      <w:r>
-        <w:t>s</w:t>
-      </w:r>
-      <w:r>
-        <w:t xml:space="preserve"> easily. Besides, </w:t>
-      </w:r>
-      <w:r>
-        <w:t>does not exist any website (in HCM) supports calculate shoe size from customer’s foot size.</w:t>
       </w:r>
     </w:p>
     <w:p>
@@ -2745,19 +2944,19 @@
         </w:rPr>
       </w:pPr>
       <w:r>
-        <w:t xml:space="preserve">Our system will help customer </w:t>
-      </w:r>
-      <w:r>
-        <w:t>search</w:t>
-      </w:r>
-      <w:r>
-        <w:t xml:space="preserve"> shoes from difference websites </w:t>
-      </w:r>
-      <w:r>
-        <w:t xml:space="preserve">and </w:t>
-      </w:r>
-      <w:r>
-        <w:t>suggest which are suit them.</w:t>
+        <w:t xml:space="preserve">That’s why users have had the frustrating experience of ordering shoe online, only to find that the shoes do not fit their feet correctly. And when they have to return back, it’s really time-consuming and cost-ineffective for both buyer and seller. </w:t>
+      </w:r>
+      <w:r>
+        <w:t>Our system will, there</w:t>
+      </w:r>
+      <w:r>
+        <w:t xml:space="preserve">fore, help users to deal with this problem, find the shoes which fit to their </w:t>
+      </w:r>
+      <w:r>
+        <w:t xml:space="preserve">true </w:t>
+      </w:r>
+      <w:r>
+        <w:t>size on the current selling shoe websites in Vietnam and support users order them.</w:t>
       </w:r>
     </w:p>
     <w:p>
@@ -2839,11 +3038,16 @@
       <w:r>
         <w:t xml:space="preserve">. </w:t>
       </w:r>
+      <w:proofErr w:type="gramStart"/>
       <w:r>
         <w:t>Other</w:t>
       </w:r>
       <w:r>
-        <w:t xml:space="preserve"> website selling shoes from many shops other which are registered. </w:t>
+        <w:t xml:space="preserve"> website selling shoes from many shops other which are registered.</w:t>
+      </w:r>
+      <w:proofErr w:type="gramEnd"/>
+      <w:r>
+        <w:t xml:space="preserve"> </w:t>
       </w:r>
       <w:r>
         <w:t>Ex: Enbac.vn, Vatgia.com, Cucre.vn … and Sendo.vn - a very</w:t>
@@ -2855,8 +3059,13 @@
         <w:t xml:space="preserve"> website to find good shoes</w:t>
       </w:r>
       <w:r>
-        <w:t>. It has many filter</w:t>
-      </w:r>
+        <w:t xml:space="preserve">. It has many </w:t>
+      </w:r>
+      <w:proofErr w:type="gramStart"/>
+      <w:r>
+        <w:t>filter</w:t>
+      </w:r>
+      <w:proofErr w:type="gramEnd"/>
       <w:r>
         <w:t>: bran</w:t>
       </w:r>
@@ -2869,14 +3078,45 @@
     </w:p>
     <w:p>
       <w:pPr>
+        <w:pStyle w:val="1"/>
+      </w:pPr>
+      <w:r>
+        <w:t xml:space="preserve">Most of current e-commerce </w:t>
+      </w:r>
+      <w:r>
+        <w:t xml:space="preserve">website, particularly in Vietnam, just sell shoe like other items. </w:t>
+      </w:r>
+      <w:bookmarkStart w:id="10" w:name="_GoBack"/>
+      <w:bookmarkEnd w:id="10"/>
+      <w:r>
+        <w:t xml:space="preserve">They have search and filter functions depend on some criteria like brand, style, price, color, origin and so on. </w:t>
+      </w:r>
+      <w:r>
+        <w:t xml:space="preserve">Users decide to </w:t>
+      </w:r>
+      <w:r>
+        <w:t>order</w:t>
+      </w:r>
+      <w:r>
+        <w:t xml:space="preserve"> a product rely on some descriptions and images that provided from these websites such as zalora.vn, lazada.vn, tiki.vn, gi</w:t>
+      </w:r>
+      <w:r>
+        <w:t xml:space="preserve">aytot.com, etc. Some websites have the articles that guide user how to </w:t>
+      </w:r>
+      <w:r>
+        <w:t xml:space="preserve">choose shoe fit to their size. </w:t>
+      </w:r>
+    </w:p>
+    <w:p>
+      <w:pPr>
         <w:pStyle w:val="Heading2"/>
         <w:jc w:val="both"/>
       </w:pPr>
-      <w:bookmarkStart w:id="10" w:name="_Toc398175695"/>
+      <w:bookmarkStart w:id="11" w:name="_Toc398175695"/>
       <w:r>
         <w:t>Problem Definition</w:t>
       </w:r>
-      <w:bookmarkEnd w:id="10"/>
+      <w:bookmarkEnd w:id="11"/>
     </w:p>
     <w:p>
       <w:pPr>
@@ -3003,6 +3243,7 @@
         </w:numPr>
       </w:pPr>
       <w:r>
+        <w:lastRenderedPageBreak/>
         <w:t xml:space="preserve">Disadvantage: </w:t>
       </w:r>
     </w:p>
@@ -3025,19 +3266,13 @@
         <w:t xml:space="preserve"> details of products</w:t>
       </w:r>
       <w:r>
-        <w:t>, d</w:t>
-      </w:r>
-      <w:r>
-        <w:t>oesn’t show which shoes are suitable for</w:t>
+        <w:t>, doesn’t show which shoes are suitable for</w:t>
       </w:r>
       <w:r>
         <w:t xml:space="preserve"> </w:t>
       </w:r>
       <w:r>
-        <w:t>customer</w:t>
-      </w:r>
-      <w:r>
-        <w:t>.</w:t>
+        <w:t>customer.</w:t>
       </w:r>
     </w:p>
     <w:p>
@@ -3063,7 +3298,15 @@
         <w:ind w:left="2070"/>
       </w:pPr>
       <w:r>
-        <w:t xml:space="preserve">Not support customer calculate </w:t>
+        <w:t xml:space="preserve">Not support </w:t>
+      </w:r>
+      <w:proofErr w:type="gramStart"/>
+      <w:r>
+        <w:t>customer calculate</w:t>
+      </w:r>
+      <w:proofErr w:type="gramEnd"/>
+      <w:r>
+        <w:t xml:space="preserve"> </w:t>
       </w:r>
       <w:r>
         <w:t xml:space="preserve">their </w:t>
@@ -3080,11 +3323,11 @@
         <w:pStyle w:val="Heading2"/>
         <w:jc w:val="both"/>
       </w:pPr>
-      <w:bookmarkStart w:id="11" w:name="_Toc398175696"/>
+      <w:bookmarkStart w:id="12" w:name="_Toc398175696"/>
       <w:r>
         <w:t>Proposed Solution</w:t>
       </w:r>
-      <w:bookmarkEnd w:id="11"/>
+      <w:bookmarkEnd w:id="12"/>
     </w:p>
     <w:p>
       <w:pPr>
@@ -3104,7 +3347,7 @@
       <w:pPr>
         <w:pStyle w:val="Heading3"/>
       </w:pPr>
-      <w:bookmarkStart w:id="12" w:name="_Toc398175697"/>
+      <w:bookmarkStart w:id="13" w:name="_Toc398175697"/>
       <w:r>
         <w:rPr>
           <w:rStyle w:val="Heading3Char"/>
@@ -3121,7 +3364,7 @@
         </w:rPr>
         <w:t>Feature functions</w:t>
       </w:r>
-      <w:bookmarkEnd w:id="12"/>
+      <w:bookmarkEnd w:id="13"/>
     </w:p>
     <w:p>
       <w:pPr>
@@ -3165,7 +3408,6 @@
         <w:pStyle w:val="2"/>
       </w:pPr>
       <w:r>
-        <w:lastRenderedPageBreak/>
         <w:t>Staff will define or configure the</w:t>
       </w:r>
       <w:r>
@@ -3232,7 +3474,7 @@
         <w:pStyle w:val="Heading3"/>
         <w:jc w:val="both"/>
       </w:pPr>
-      <w:bookmarkStart w:id="13" w:name="_Toc398175698"/>
+      <w:bookmarkStart w:id="14" w:name="_Toc398175698"/>
       <w:r>
         <w:t xml:space="preserve"> </w:t>
       </w:r>
@@ -3248,7 +3490,7 @@
       <w:r>
         <w:t>s</w:t>
       </w:r>
-      <w:bookmarkEnd w:id="13"/>
+      <w:bookmarkEnd w:id="14"/>
     </w:p>
     <w:p>
       <w:pPr>
@@ -3434,95 +3676,46 @@
         <w:pStyle w:val="Heading2"/>
         <w:jc w:val="both"/>
       </w:pPr>
-      <w:bookmarkStart w:id="14" w:name="_Toc398175699"/>
+      <w:bookmarkStart w:id="15" w:name="_Toc398175699"/>
       <w:r>
         <w:t>Functional Requirement</w:t>
       </w:r>
       <w:r>
         <w:t>s</w:t>
-      </w:r>
-      <w:bookmarkEnd w:id="14"/>
-    </w:p>
-    <w:p>
-      <w:pPr>
-        <w:pStyle w:val="1"/>
-      </w:pPr>
-      <w:r>
-        <w:t>Function requirement</w:t>
-      </w:r>
-      <w:r>
-        <w:t>s</w:t>
-      </w:r>
-      <w:r>
-        <w:t xml:space="preserve"> of the system are listed as below:</w:t>
-      </w:r>
-    </w:p>
-    <w:p>
-      <w:pPr>
-        <w:pStyle w:val="Heading3"/>
-        <w:jc w:val="both"/>
-      </w:pPr>
-      <w:r>
-        <w:t xml:space="preserve"> </w:t>
-      </w:r>
-      <w:bookmarkStart w:id="15" w:name="_Toc398175700"/>
-      <w:r>
-        <w:t xml:space="preserve">Data </w:t>
-      </w:r>
-      <w:r>
-        <w:t>Manage</w:t>
-      </w:r>
-      <w:r>
-        <w:t>ment</w:t>
       </w:r>
       <w:bookmarkEnd w:id="15"/>
     </w:p>
     <w:p>
       <w:pPr>
-        <w:pStyle w:val="2"/>
-      </w:pPr>
-      <w:r>
-        <w:t xml:space="preserve">System will parse </w:t>
-      </w:r>
-      <w:r>
-        <w:t>data from many websites.</w:t>
+        <w:pStyle w:val="1"/>
+      </w:pPr>
+      <w:r>
+        <w:t>Function requirement</w:t>
+      </w:r>
+      <w:r>
+        <w:t>s</w:t>
+      </w:r>
+      <w:r>
+        <w:t xml:space="preserve"> of the system are listed as below:</w:t>
       </w:r>
     </w:p>
     <w:p>
       <w:pPr>
-        <w:pStyle w:val="2"/>
-      </w:pPr>
-      <w:r>
-        <w:t xml:space="preserve">Staff can force the system to parse data any time. </w:t>
-      </w:r>
-    </w:p>
-    <w:p>
-      <w:pPr>
-        <w:pStyle w:val="2"/>
-      </w:pPr>
-      <w:r>
-        <w:t xml:space="preserve">Staff can input data manually. </w:t>
-      </w:r>
-    </w:p>
-    <w:p>
-      <w:pPr>
-        <w:pStyle w:val="2"/>
-      </w:pPr>
-      <w:r>
-        <w:t xml:space="preserve">Staff can define or configure weight criteria manually or train to the machine. </w:t>
-      </w:r>
-    </w:p>
-    <w:p>
-      <w:pPr>
         <w:pStyle w:val="Heading3"/>
         <w:jc w:val="both"/>
       </w:pPr>
       <w:r>
         <w:t xml:space="preserve"> </w:t>
       </w:r>
-      <w:bookmarkStart w:id="16" w:name="_Toc398175701"/>
-      <w:r>
-        <w:t>System Management</w:t>
+      <w:bookmarkStart w:id="16" w:name="_Toc398175700"/>
+      <w:r>
+        <w:t xml:space="preserve">Data </w:t>
+      </w:r>
+      <w:r>
+        <w:t>Manage</w:t>
+      </w:r>
+      <w:r>
+        <w:t>ment</w:t>
       </w:r>
       <w:bookmarkEnd w:id="16"/>
     </w:p>
@@ -3531,7 +3724,10 @@
         <w:pStyle w:val="2"/>
       </w:pPr>
       <w:r>
-        <w:t xml:space="preserve">System evaluates the inputted product to give suggestion and proposal. </w:t>
+        <w:t xml:space="preserve">System will parse </w:t>
+      </w:r>
+      <w:r>
+        <w:t>data from many websites.</w:t>
       </w:r>
     </w:p>
     <w:p>
@@ -3539,23 +3735,36 @@
         <w:pStyle w:val="2"/>
       </w:pPr>
       <w:r>
-        <w:t>System can parse the website to get useful information</w:t>
-      </w:r>
-      <w:r>
-        <w:t>.</w:t>
+        <w:t xml:space="preserve">Staff can force the system to parse data any time. </w:t>
       </w:r>
     </w:p>
     <w:p>
       <w:pPr>
+        <w:pStyle w:val="2"/>
+      </w:pPr>
+      <w:r>
+        <w:t xml:space="preserve">Staff can input data manually. </w:t>
+      </w:r>
+    </w:p>
+    <w:p>
+      <w:pPr>
+        <w:pStyle w:val="2"/>
+      </w:pPr>
+      <w:r>
+        <w:t xml:space="preserve">Staff can define or configure weight criteria manually or train to the machine. </w:t>
+      </w:r>
+    </w:p>
+    <w:p>
+      <w:pPr>
         <w:pStyle w:val="Heading3"/>
         <w:jc w:val="both"/>
       </w:pPr>
       <w:r>
         <w:t xml:space="preserve"> </w:t>
       </w:r>
-      <w:bookmarkStart w:id="17" w:name="_Toc398175702"/>
-      <w:r>
-        <w:t>User Management</w:t>
+      <w:bookmarkStart w:id="17" w:name="_Toc398175701"/>
+      <w:r>
+        <w:t>System Management</w:t>
       </w:r>
       <w:bookmarkEnd w:id="17"/>
     </w:p>
@@ -3564,56 +3773,52 @@
         <w:pStyle w:val="2"/>
       </w:pPr>
       <w:r>
-        <w:t>Admin</w:t>
-      </w:r>
-      <w:r>
-        <w:t>is</w:t>
-      </w:r>
-      <w:r>
-        <w:t>trator</w:t>
-      </w:r>
-      <w:r>
-        <w:t>s can manage users</w:t>
-      </w:r>
-      <w:r>
-        <w:t xml:space="preserve">. </w:t>
+        <w:t xml:space="preserve">System evaluates the inputted product to give suggestion and proposal. </w:t>
       </w:r>
     </w:p>
     <w:p>
       <w:pPr>
+        <w:pStyle w:val="2"/>
+      </w:pPr>
+      <w:r>
+        <w:t>System can parse the website to get useful information</w:t>
+      </w:r>
+      <w:r>
+        <w:t>.</w:t>
+      </w:r>
+    </w:p>
+    <w:p>
+      <w:pPr>
         <w:pStyle w:val="Heading3"/>
         <w:jc w:val="both"/>
       </w:pPr>
       <w:r>
         <w:t xml:space="preserve"> </w:t>
       </w:r>
-      <w:bookmarkStart w:id="18" w:name="_Toc398175703"/>
-      <w:r>
-        <w:t>Suggestion</w:t>
+      <w:bookmarkStart w:id="18" w:name="_Toc398175702"/>
+      <w:r>
+        <w:t>User Management</w:t>
       </w:r>
       <w:bookmarkEnd w:id="18"/>
-      <w:r>
-        <w:t xml:space="preserve"> </w:t>
-      </w:r>
     </w:p>
     <w:p>
       <w:pPr>
         <w:pStyle w:val="2"/>
       </w:pPr>
       <w:r>
-        <w:t xml:space="preserve">System can suggest the suitable </w:t>
-      </w:r>
-      <w:r>
-        <w:t>shoes from</w:t>
-      </w:r>
-      <w:r>
-        <w:t xml:space="preserve"> a list of products to the user which is </w:t>
-      </w:r>
-      <w:r>
-        <w:t>fit their foot’s size</w:t>
-      </w:r>
-      <w:r>
-        <w:t>.</w:t>
+        <w:t>Admin</w:t>
+      </w:r>
+      <w:r>
+        <w:t>is</w:t>
+      </w:r>
+      <w:r>
+        <w:t>trator</w:t>
+      </w:r>
+      <w:r>
+        <w:t>s can manage users</w:t>
+      </w:r>
+      <w:r>
+        <w:t xml:space="preserve">. </w:t>
       </w:r>
     </w:p>
     <w:p>
@@ -3624,51 +3829,103 @@
       <w:r>
         <w:t xml:space="preserve"> </w:t>
       </w:r>
-      <w:bookmarkStart w:id="19" w:name="_Toc398175704"/>
-      <w:r>
-        <w:t>Calculate Shoe Size</w:t>
+      <w:bookmarkStart w:id="19" w:name="_Toc398175703"/>
+      <w:r>
+        <w:t>Suggestion</w:t>
       </w:r>
       <w:bookmarkEnd w:id="19"/>
+      <w:r>
+        <w:t xml:space="preserve"> </w:t>
+      </w:r>
     </w:p>
     <w:p>
       <w:pPr>
         <w:pStyle w:val="2"/>
       </w:pPr>
       <w:r>
-        <w:t xml:space="preserve">Support customer find out </w:t>
-      </w:r>
-      <w:r>
-        <w:t>shoe size</w:t>
-      </w:r>
-      <w:r>
-        <w:t xml:space="preserve"> base on their leg size</w:t>
-      </w:r>
-      <w:r>
-        <w:t>.</w:t>
+        <w:lastRenderedPageBreak/>
+        <w:t xml:space="preserve">System can suggest the suitable </w:t>
+      </w:r>
+      <w:r>
+        <w:t>shoes from</w:t>
+      </w:r>
+      <w:r>
+        <w:t xml:space="preserve"> a list of products to the user which is under their budget or consistent with customer’s criteria.</w:t>
       </w:r>
     </w:p>
     <w:p>
       <w:pPr>
-        <w:pStyle w:val="2"/>
-      </w:pPr>
-      <w:r>
-        <w:t xml:space="preserve">Reference </w:t>
-      </w:r>
-      <w:r>
-        <w:t>…… (có mấy trang lận )</w:t>
-      </w:r>
+        <w:pStyle w:val="Heading3"/>
+        <w:jc w:val="both"/>
+      </w:pPr>
+      <w:r>
+        <w:t xml:space="preserve"> </w:t>
+      </w:r>
+      <w:bookmarkStart w:id="20" w:name="_Toc398175704"/>
+      <w:r>
+        <w:t>Calculate Shoe Size</w:t>
+      </w:r>
+      <w:bookmarkEnd w:id="20"/>
     </w:p>
     <w:p>
       <w:pPr>
         <w:pStyle w:val="2"/>
-        <w:numPr>
-          <w:ilvl w:val="0"/>
-          <w:numId w:val="0"/>
-        </w:numPr>
-        <w:ind w:left="1440"/>
-      </w:pPr>
-      <w:bookmarkStart w:id="20" w:name="_GoBack"/>
-      <w:bookmarkEnd w:id="20"/>
+      </w:pPr>
+      <w:r>
+        <w:t xml:space="preserve">Support customer find out </w:t>
+      </w:r>
+      <w:r>
+        <w:t>shoe size</w:t>
+      </w:r>
+      <w:r>
+        <w:t xml:space="preserve"> base on their leg size</w:t>
+      </w:r>
+      <w:r>
+        <w:t>.</w:t>
+      </w:r>
+    </w:p>
+    <w:p>
+      <w:pPr>
+        <w:pStyle w:val="2"/>
+      </w:pPr>
+      <w:r>
+        <w:t xml:space="preserve">Reference </w:t>
+      </w:r>
+      <w:r>
+        <w:t>…… (</w:t>
+      </w:r>
+      <w:proofErr w:type="spellStart"/>
+      <w:r>
+        <w:t>có</w:t>
+      </w:r>
+      <w:proofErr w:type="spellEnd"/>
+      <w:r>
+        <w:t xml:space="preserve"> </w:t>
+      </w:r>
+      <w:proofErr w:type="spellStart"/>
+      <w:r>
+        <w:t>mấy</w:t>
+      </w:r>
+      <w:proofErr w:type="spellEnd"/>
+      <w:r>
+        <w:t xml:space="preserve"> </w:t>
+      </w:r>
+      <w:proofErr w:type="spellStart"/>
+      <w:r>
+        <w:t>trang</w:t>
+      </w:r>
+      <w:proofErr w:type="spellEnd"/>
+      <w:r>
+        <w:t xml:space="preserve"> </w:t>
+      </w:r>
+      <w:proofErr w:type="spellStart"/>
+      <w:r>
+        <w:t>lận</w:t>
+      </w:r>
+      <w:proofErr w:type="spellEnd"/>
+      <w:r>
+        <w:t xml:space="preserve"> )</w:t>
+      </w:r>
     </w:p>
     <w:p>
       <w:pPr>
@@ -3698,11 +3955,11 @@
         <w:tblLook w:val="04A0" w:firstRow="1" w:lastRow="0" w:firstColumn="1" w:lastColumn="0" w:noHBand="0" w:noVBand="1"/>
       </w:tblPr>
       <w:tblGrid>
-        <w:gridCol w:w="517"/>
-        <w:gridCol w:w="2890"/>
-        <w:gridCol w:w="1975"/>
-        <w:gridCol w:w="1258"/>
-        <w:gridCol w:w="3507"/>
+        <w:gridCol w:w="531"/>
+        <w:gridCol w:w="2961"/>
+        <w:gridCol w:w="2023"/>
+        <w:gridCol w:w="1289"/>
+        <w:gridCol w:w="3593"/>
       </w:tblGrid>
       <w:tr>
         <w:trPr>
@@ -3855,12 +4112,42 @@
                 <w:szCs w:val="28"/>
               </w:rPr>
             </w:pPr>
+            <w:proofErr w:type="spellStart"/>
             <w:r>
               <w:rPr>
                 <w:szCs w:val="28"/>
               </w:rPr>
-              <w:t>Kiều Trọng Khánh</w:t>
-            </w:r>
+              <w:t>Kiều</w:t>
+            </w:r>
+            <w:proofErr w:type="spellEnd"/>
+            <w:r>
+              <w:rPr>
+                <w:szCs w:val="28"/>
+              </w:rPr>
+              <w:t xml:space="preserve"> </w:t>
+            </w:r>
+            <w:proofErr w:type="spellStart"/>
+            <w:r>
+              <w:rPr>
+                <w:szCs w:val="28"/>
+              </w:rPr>
+              <w:t>Trọng</w:t>
+            </w:r>
+            <w:proofErr w:type="spellEnd"/>
+            <w:r>
+              <w:rPr>
+                <w:szCs w:val="28"/>
+              </w:rPr>
+              <w:t xml:space="preserve"> </w:t>
+            </w:r>
+            <w:proofErr w:type="spellStart"/>
+            <w:r>
+              <w:rPr>
+                <w:szCs w:val="28"/>
+              </w:rPr>
+              <w:t>Khánh</w:t>
+            </w:r>
+            <w:proofErr w:type="spellEnd"/>
           </w:p>
         </w:tc>
         <w:tc>
@@ -3958,12 +4245,42 @@
                 <w:szCs w:val="28"/>
               </w:rPr>
             </w:pPr>
+            <w:proofErr w:type="spellStart"/>
             <w:r>
               <w:rPr>
                 <w:szCs w:val="28"/>
               </w:rPr>
-              <w:t>Hoàng Trung Hiếu</w:t>
-            </w:r>
+              <w:t>Hoàng</w:t>
+            </w:r>
+            <w:proofErr w:type="spellEnd"/>
+            <w:r>
+              <w:rPr>
+                <w:szCs w:val="28"/>
+              </w:rPr>
+              <w:t xml:space="preserve"> </w:t>
+            </w:r>
+            <w:proofErr w:type="spellStart"/>
+            <w:r>
+              <w:rPr>
+                <w:szCs w:val="28"/>
+              </w:rPr>
+              <w:t>Trung</w:t>
+            </w:r>
+            <w:proofErr w:type="spellEnd"/>
+            <w:r>
+              <w:rPr>
+                <w:szCs w:val="28"/>
+              </w:rPr>
+              <w:t xml:space="preserve"> </w:t>
+            </w:r>
+            <w:proofErr w:type="spellStart"/>
+            <w:r>
+              <w:rPr>
+                <w:szCs w:val="28"/>
+              </w:rPr>
+              <w:t>Hiếu</w:t>
+            </w:r>
+            <w:proofErr w:type="spellEnd"/>
           </w:p>
         </w:tc>
         <w:tc>
@@ -4047,7 +4364,6 @@
               <w:rPr>
                 <w:szCs w:val="28"/>
               </w:rPr>
-              <w:lastRenderedPageBreak/>
               <w:t>3</w:t>
             </w:r>
           </w:p>
@@ -4064,12 +4380,42 @@
                 <w:szCs w:val="28"/>
               </w:rPr>
             </w:pPr>
+            <w:proofErr w:type="spellStart"/>
             <w:r>
               <w:rPr>
                 <w:szCs w:val="28"/>
               </w:rPr>
-              <w:t>Nguyễn Mạnh Khương</w:t>
-            </w:r>
+              <w:t>Nguyễn</w:t>
+            </w:r>
+            <w:proofErr w:type="spellEnd"/>
+            <w:r>
+              <w:rPr>
+                <w:szCs w:val="28"/>
+              </w:rPr>
+              <w:t xml:space="preserve"> </w:t>
+            </w:r>
+            <w:proofErr w:type="spellStart"/>
+            <w:r>
+              <w:rPr>
+                <w:szCs w:val="28"/>
+              </w:rPr>
+              <w:t>Mạnh</w:t>
+            </w:r>
+            <w:proofErr w:type="spellEnd"/>
+            <w:r>
+              <w:rPr>
+                <w:szCs w:val="28"/>
+              </w:rPr>
+              <w:t xml:space="preserve"> </w:t>
+            </w:r>
+            <w:proofErr w:type="spellStart"/>
+            <w:r>
+              <w:rPr>
+                <w:szCs w:val="28"/>
+              </w:rPr>
+              <w:t>Khương</w:t>
+            </w:r>
+            <w:proofErr w:type="spellEnd"/>
           </w:p>
         </w:tc>
         <w:tc>
@@ -4172,12 +4518,42 @@
                 <w:szCs w:val="28"/>
               </w:rPr>
             </w:pPr>
+            <w:proofErr w:type="spellStart"/>
             <w:r>
               <w:rPr>
                 <w:szCs w:val="28"/>
               </w:rPr>
-              <w:t>Nguyễn Thị Hồng</w:t>
-            </w:r>
+              <w:t>Nguyễn</w:t>
+            </w:r>
+            <w:proofErr w:type="spellEnd"/>
+            <w:r>
+              <w:rPr>
+                <w:szCs w:val="28"/>
+              </w:rPr>
+              <w:t xml:space="preserve"> </w:t>
+            </w:r>
+            <w:proofErr w:type="spellStart"/>
+            <w:r>
+              <w:rPr>
+                <w:szCs w:val="28"/>
+              </w:rPr>
+              <w:t>Thị</w:t>
+            </w:r>
+            <w:proofErr w:type="spellEnd"/>
+            <w:r>
+              <w:rPr>
+                <w:szCs w:val="28"/>
+              </w:rPr>
+              <w:t xml:space="preserve"> </w:t>
+            </w:r>
+            <w:proofErr w:type="spellStart"/>
+            <w:r>
+              <w:rPr>
+                <w:szCs w:val="28"/>
+              </w:rPr>
+              <w:t>Hồng</w:t>
+            </w:r>
+            <w:proofErr w:type="spellEnd"/>
           </w:p>
         </w:tc>
         <w:tc>
@@ -4339,7 +4715,7 @@
 </file>
 
 <file path=word/endnotes.xml><?xml version="1.0" encoding="utf-8"?>
-<w:endnotes xmlns:wpc="http://schemas.microsoft.com/office/word/2010/wordprocessingCanvas" xmlns:mc="http://schemas.openxmlformats.org/markup-compatibility/2006" xmlns:o="urn:schemas-microsoft-com:office:office" xmlns:r="http://schemas.openxmlformats.org/officeDocument/2006/relationships" xmlns:m="http://schemas.openxmlformats.org/officeDocument/2006/math" xmlns:v="urn:schemas-microsoft-com:vml" xmlns:wp14="http://schemas.microsoft.com/office/word/2010/wordprocessingDrawing" xmlns:wp="http://schemas.openxmlformats.org/drawingml/2006/wordprocessingDrawing" xmlns:w10="urn:schemas-microsoft-com:office:word" xmlns:w="http://schemas.openxmlformats.org/wordprocessingml/2006/main" xmlns:w14="http://schemas.microsoft.com/office/word/2010/wordml" xmlns:w15="http://schemas.microsoft.com/office/word/2012/wordml" xmlns:wpg="http://schemas.microsoft.com/office/word/2010/wordprocessingGroup" xmlns:wpi="http://schemas.microsoft.com/office/word/2010/wordprocessingInk" xmlns:wne="http://schemas.microsoft.com/office/word/2006/wordml" xmlns:wps="http://schemas.microsoft.com/office/word/2010/wordprocessingShape" mc:Ignorable="w14 w15 wp14">
+<w:endnotes xmlns:wpc="http://schemas.microsoft.com/office/word/2010/wordprocessingCanvas" xmlns:mc="http://schemas.openxmlformats.org/markup-compatibility/2006" xmlns:o="urn:schemas-microsoft-com:office:office" xmlns:r="http://schemas.openxmlformats.org/officeDocument/2006/relationships" xmlns:m="http://schemas.openxmlformats.org/officeDocument/2006/math" xmlns:v="urn:schemas-microsoft-com:vml" xmlns:wp14="http://schemas.microsoft.com/office/word/2010/wordprocessingDrawing" xmlns:wp="http://schemas.openxmlformats.org/drawingml/2006/wordprocessingDrawing" xmlns:w10="urn:schemas-microsoft-com:office:word" xmlns:w="http://schemas.openxmlformats.org/wordprocessingml/2006/main" xmlns:w14="http://schemas.microsoft.com/office/word/2010/wordml" xmlns:wpg="http://schemas.microsoft.com/office/word/2010/wordprocessingGroup" xmlns:wpi="http://schemas.microsoft.com/office/word/2010/wordprocessingInk" xmlns:wne="http://schemas.microsoft.com/office/word/2006/wordml" xmlns:wps="http://schemas.microsoft.com/office/word/2010/wordprocessingShape" mc:Ignorable="w14 wp14">
   <w:endnote w:type="separator" w:id="-1">
     <w:p>
       <w:pPr>
@@ -4364,7 +4740,7 @@
 </file>
 
 <file path=word/footnotes.xml><?xml version="1.0" encoding="utf-8"?>
-<w:footnotes xmlns:wpc="http://schemas.microsoft.com/office/word/2010/wordprocessingCanvas" xmlns:mc="http://schemas.openxmlformats.org/markup-compatibility/2006" xmlns:o="urn:schemas-microsoft-com:office:office" xmlns:r="http://schemas.openxmlformats.org/officeDocument/2006/relationships" xmlns:m="http://schemas.openxmlformats.org/officeDocument/2006/math" xmlns:v="urn:schemas-microsoft-com:vml" xmlns:wp14="http://schemas.microsoft.com/office/word/2010/wordprocessingDrawing" xmlns:wp="http://schemas.openxmlformats.org/drawingml/2006/wordprocessingDrawing" xmlns:w10="urn:schemas-microsoft-com:office:word" xmlns:w="http://schemas.openxmlformats.org/wordprocessingml/2006/main" xmlns:w14="http://schemas.microsoft.com/office/word/2010/wordml" xmlns:w15="http://schemas.microsoft.com/office/word/2012/wordml" xmlns:wpg="http://schemas.microsoft.com/office/word/2010/wordprocessingGroup" xmlns:wpi="http://schemas.microsoft.com/office/word/2010/wordprocessingInk" xmlns:wne="http://schemas.microsoft.com/office/word/2006/wordml" xmlns:wps="http://schemas.microsoft.com/office/word/2010/wordprocessingShape" mc:Ignorable="w14 w15 wp14">
+<w:footnotes xmlns:wpc="http://schemas.microsoft.com/office/word/2010/wordprocessingCanvas" xmlns:mc="http://schemas.openxmlformats.org/markup-compatibility/2006" xmlns:o="urn:schemas-microsoft-com:office:office" xmlns:r="http://schemas.openxmlformats.org/officeDocument/2006/relationships" xmlns:m="http://schemas.openxmlformats.org/officeDocument/2006/math" xmlns:v="urn:schemas-microsoft-com:vml" xmlns:wp14="http://schemas.microsoft.com/office/word/2010/wordprocessingDrawing" xmlns:wp="http://schemas.openxmlformats.org/drawingml/2006/wordprocessingDrawing" xmlns:w10="urn:schemas-microsoft-com:office:word" xmlns:w="http://schemas.openxmlformats.org/wordprocessingml/2006/main" xmlns:w14="http://schemas.microsoft.com/office/word/2010/wordml" xmlns:wpg="http://schemas.microsoft.com/office/word/2010/wordprocessingGroup" xmlns:wpi="http://schemas.microsoft.com/office/word/2010/wordprocessingInk" xmlns:wne="http://schemas.microsoft.com/office/word/2006/wordml" xmlns:wps="http://schemas.microsoft.com/office/word/2010/wordprocessingShape" mc:Ignorable="w14 wp14">
   <w:footnote w:type="separator" w:id="-1">
     <w:p>
       <w:pPr>
@@ -4389,7 +4765,7 @@
 </file>
 
 <file path=word/numbering.xml><?xml version="1.0" encoding="utf-8"?>
-<w:numbering xmlns:wpc="http://schemas.microsoft.com/office/word/2010/wordprocessingCanvas" xmlns:mc="http://schemas.openxmlformats.org/markup-compatibility/2006" xmlns:o="urn:schemas-microsoft-com:office:office" xmlns:r="http://schemas.openxmlformats.org/officeDocument/2006/relationships" xmlns:m="http://schemas.openxmlformats.org/officeDocument/2006/math" xmlns:v="urn:schemas-microsoft-com:vml" xmlns:wp14="http://schemas.microsoft.com/office/word/2010/wordprocessingDrawing" xmlns:wp="http://schemas.openxmlformats.org/drawingml/2006/wordprocessingDrawing" xmlns:w10="urn:schemas-microsoft-com:office:word" xmlns:w="http://schemas.openxmlformats.org/wordprocessingml/2006/main" xmlns:w14="http://schemas.microsoft.com/office/word/2010/wordml" xmlns:w15="http://schemas.microsoft.com/office/word/2012/wordml" xmlns:wpg="http://schemas.microsoft.com/office/word/2010/wordprocessingGroup" xmlns:wpi="http://schemas.microsoft.com/office/word/2010/wordprocessingInk" xmlns:wne="http://schemas.microsoft.com/office/word/2006/wordml" xmlns:wps="http://schemas.microsoft.com/office/word/2010/wordprocessingShape" mc:Ignorable="w14 w15 wp14">
+<w:numbering xmlns:wpc="http://schemas.microsoft.com/office/word/2010/wordprocessingCanvas" xmlns:mc="http://schemas.openxmlformats.org/markup-compatibility/2006" xmlns:o="urn:schemas-microsoft-com:office:office" xmlns:r="http://schemas.openxmlformats.org/officeDocument/2006/relationships" xmlns:m="http://schemas.openxmlformats.org/officeDocument/2006/math" xmlns:v="urn:schemas-microsoft-com:vml" xmlns:wp14="http://schemas.microsoft.com/office/word/2010/wordprocessingDrawing" xmlns:wp="http://schemas.openxmlformats.org/drawingml/2006/wordprocessingDrawing" xmlns:w10="urn:schemas-microsoft-com:office:word" xmlns:w="http://schemas.openxmlformats.org/wordprocessingml/2006/main" xmlns:w14="http://schemas.microsoft.com/office/word/2010/wordml" xmlns:wpg="http://schemas.microsoft.com/office/word/2010/wordprocessingGroup" xmlns:wpi="http://schemas.microsoft.com/office/word/2010/wordprocessingInk" xmlns:wne="http://schemas.microsoft.com/office/word/2006/wordml" xmlns:wps="http://schemas.microsoft.com/office/word/2010/wordprocessingShape" mc:Ignorable="w14 wp14">
   <w:abstractNum w:abstractNumId="0">
     <w:nsid w:val="00154E64"/>
     <w:multiLevelType w:val="hybridMultilevel"/>
@@ -7557,7 +7933,7 @@
 </file>
 
 <file path=word/styles.xml><?xml version="1.0" encoding="utf-8"?>
-<w:styles xmlns:mc="http://schemas.openxmlformats.org/markup-compatibility/2006" xmlns:r="http://schemas.openxmlformats.org/officeDocument/2006/relationships" xmlns:w="http://schemas.openxmlformats.org/wordprocessingml/2006/main" xmlns:w14="http://schemas.microsoft.com/office/word/2010/wordml" xmlns:w15="http://schemas.microsoft.com/office/word/2012/wordml" mc:Ignorable="w14 w15">
+<w:styles xmlns:mc="http://schemas.openxmlformats.org/markup-compatibility/2006" xmlns:r="http://schemas.openxmlformats.org/officeDocument/2006/relationships" xmlns:w="http://schemas.openxmlformats.org/wordprocessingml/2006/main" xmlns:w14="http://schemas.microsoft.com/office/word/2010/wordml" mc:Ignorable="w14">
   <w:docDefaults>
     <w:rPrDefault>
       <w:rPr>
@@ -7573,378 +7949,144 @@
       </w:pPr>
     </w:pPrDefault>
   </w:docDefaults>
-  <w:latentStyles w:defLockedState="0" w:defUIPriority="99" w:defSemiHidden="0" w:defUnhideWhenUsed="0" w:defQFormat="0" w:count="371">
-    <w:lsdException w:name="Normal" w:uiPriority="0" w:qFormat="1"/>
-    <w:lsdException w:name="heading 1" w:uiPriority="9" w:qFormat="1"/>
-    <w:lsdException w:name="heading 2" w:semiHidden="1" w:uiPriority="9" w:unhideWhenUsed="1" w:qFormat="1"/>
-    <w:lsdException w:name="heading 3" w:semiHidden="1" w:uiPriority="9" w:unhideWhenUsed="1" w:qFormat="1"/>
-    <w:lsdException w:name="heading 4" w:semiHidden="1" w:uiPriority="9" w:unhideWhenUsed="1" w:qFormat="1"/>
-    <w:lsdException w:name="heading 5" w:semiHidden="1" w:uiPriority="9" w:unhideWhenUsed="1" w:qFormat="1"/>
-    <w:lsdException w:name="heading 6" w:semiHidden="1" w:uiPriority="9" w:unhideWhenUsed="1" w:qFormat="1"/>
-    <w:lsdException w:name="heading 7" w:semiHidden="1" w:uiPriority="9" w:unhideWhenUsed="1" w:qFormat="1"/>
-    <w:lsdException w:name="heading 8" w:semiHidden="1" w:uiPriority="9" w:unhideWhenUsed="1" w:qFormat="1"/>
-    <w:lsdException w:name="heading 9" w:semiHidden="1" w:uiPriority="9" w:unhideWhenUsed="1" w:qFormat="1"/>
-    <w:lsdException w:name="index 1" w:semiHidden="1" w:unhideWhenUsed="1"/>
-    <w:lsdException w:name="index 2" w:semiHidden="1" w:unhideWhenUsed="1"/>
-    <w:lsdException w:name="index 3" w:semiHidden="1" w:unhideWhenUsed="1"/>
-    <w:lsdException w:name="index 4" w:semiHidden="1" w:unhideWhenUsed="1"/>
-    <w:lsdException w:name="index 5" w:semiHidden="1" w:unhideWhenUsed="1"/>
-    <w:lsdException w:name="index 6" w:semiHidden="1" w:unhideWhenUsed="1"/>
-    <w:lsdException w:name="index 7" w:semiHidden="1" w:unhideWhenUsed="1"/>
-    <w:lsdException w:name="index 8" w:semiHidden="1" w:unhideWhenUsed="1"/>
-    <w:lsdException w:name="index 9" w:semiHidden="1" w:unhideWhenUsed="1"/>
-    <w:lsdException w:name="toc 1" w:semiHidden="1" w:uiPriority="39" w:unhideWhenUsed="1"/>
-    <w:lsdException w:name="toc 2" w:semiHidden="1" w:uiPriority="39" w:unhideWhenUsed="1"/>
-    <w:lsdException w:name="toc 3" w:semiHidden="1" w:uiPriority="39" w:unhideWhenUsed="1"/>
-    <w:lsdException w:name="toc 4" w:semiHidden="1" w:uiPriority="39" w:unhideWhenUsed="1"/>
-    <w:lsdException w:name="toc 5" w:semiHidden="1" w:uiPriority="39" w:unhideWhenUsed="1"/>
-    <w:lsdException w:name="toc 6" w:semiHidden="1" w:uiPriority="39" w:unhideWhenUsed="1"/>
-    <w:lsdException w:name="toc 7" w:semiHidden="1" w:uiPriority="39" w:unhideWhenUsed="1"/>
-    <w:lsdException w:name="toc 8" w:semiHidden="1" w:uiPriority="39" w:unhideWhenUsed="1"/>
-    <w:lsdException w:name="toc 9" w:semiHidden="1" w:uiPriority="39" w:unhideWhenUsed="1"/>
-    <w:lsdException w:name="Normal Indent" w:semiHidden="1" w:unhideWhenUsed="1"/>
-    <w:lsdException w:name="footnote text" w:semiHidden="1" w:unhideWhenUsed="1"/>
-    <w:lsdException w:name="annotation text" w:semiHidden="1" w:unhideWhenUsed="1"/>
-    <w:lsdException w:name="header" w:semiHidden="1" w:unhideWhenUsed="1"/>
-    <w:lsdException w:name="footer" w:semiHidden="1" w:unhideWhenUsed="1"/>
-    <w:lsdException w:name="index heading" w:semiHidden="1" w:unhideWhenUsed="1"/>
-    <w:lsdException w:name="caption" w:semiHidden="1" w:uiPriority="35" w:unhideWhenUsed="1" w:qFormat="1"/>
-    <w:lsdException w:name="table of figures" w:semiHidden="1" w:unhideWhenUsed="1"/>
-    <w:lsdException w:name="envelope address" w:semiHidden="1" w:unhideWhenUsed="1"/>
-    <w:lsdException w:name="envelope return" w:semiHidden="1" w:unhideWhenUsed="1"/>
-    <w:lsdException w:name="footnote reference" w:semiHidden="1" w:unhideWhenUsed="1"/>
-    <w:lsdException w:name="annotation reference" w:semiHidden="1" w:unhideWhenUsed="1"/>
-    <w:lsdException w:name="line number" w:semiHidden="1" w:unhideWhenUsed="1"/>
-    <w:lsdException w:name="page number" w:semiHidden="1" w:unhideWhenUsed="1"/>
-    <w:lsdException w:name="endnote reference" w:semiHidden="1" w:unhideWhenUsed="1"/>
-    <w:lsdException w:name="endnote text" w:semiHidden="1" w:unhideWhenUsed="1"/>
-    <w:lsdException w:name="table of authorities" w:semiHidden="1" w:unhideWhenUsed="1"/>
-    <w:lsdException w:name="macro" w:semiHidden="1" w:unhideWhenUsed="1"/>
-    <w:lsdException w:name="toa heading" w:semiHidden="1" w:unhideWhenUsed="1"/>
-    <w:lsdException w:name="List" w:semiHidden="1" w:unhideWhenUsed="1"/>
-    <w:lsdException w:name="List Bullet" w:semiHidden="1" w:unhideWhenUsed="1"/>
-    <w:lsdException w:name="List Number" w:semiHidden="1" w:unhideWhenUsed="1"/>
-    <w:lsdException w:name="List 2" w:semiHidden="1" w:unhideWhenUsed="1"/>
-    <w:lsdException w:name="List 3" w:semiHidden="1" w:unhideWhenUsed="1"/>
-    <w:lsdException w:name="List 4" w:semiHidden="1" w:unhideWhenUsed="1"/>
-    <w:lsdException w:name="List 5" w:semiHidden="1" w:unhideWhenUsed="1"/>
-    <w:lsdException w:name="List Bullet 2" w:semiHidden="1" w:unhideWhenUsed="1"/>
-    <w:lsdException w:name="List Bullet 3" w:semiHidden="1" w:unhideWhenUsed="1"/>
-    <w:lsdException w:name="List Bullet 4" w:semiHidden="1" w:unhideWhenUsed="1"/>
-    <w:lsdException w:name="List Bullet 5" w:semiHidden="1" w:unhideWhenUsed="1"/>
-    <w:lsdException w:name="List Number 2" w:semiHidden="1" w:unhideWhenUsed="1"/>
-    <w:lsdException w:name="List Number 3" w:semiHidden="1" w:unhideWhenUsed="1"/>
-    <w:lsdException w:name="List Number 4" w:semiHidden="1" w:unhideWhenUsed="1"/>
-    <w:lsdException w:name="List Number 5" w:semiHidden="1" w:unhideWhenUsed="1"/>
-    <w:lsdException w:name="Title" w:uiPriority="10" w:qFormat="1"/>
-    <w:lsdException w:name="Closing" w:semiHidden="1" w:unhideWhenUsed="1"/>
-    <w:lsdException w:name="Signature" w:semiHidden="1" w:unhideWhenUsed="1"/>
-    <w:lsdException w:name="Default Paragraph Font" w:semiHidden="1" w:uiPriority="1" w:unhideWhenUsed="1"/>
-    <w:lsdException w:name="Body Text" w:semiHidden="1" w:unhideWhenUsed="1"/>
-    <w:lsdException w:name="Body Text Indent" w:semiHidden="1" w:unhideWhenUsed="1"/>
-    <w:lsdException w:name="List Continue" w:semiHidden="1" w:unhideWhenUsed="1"/>
-    <w:lsdException w:name="List Continue 2" w:semiHidden="1" w:unhideWhenUsed="1"/>
-    <w:lsdException w:name="List Continue 3" w:semiHidden="1" w:unhideWhenUsed="1"/>
-    <w:lsdException w:name="List Continue 4" w:semiHidden="1" w:unhideWhenUsed="1"/>
-    <w:lsdException w:name="List Continue 5" w:semiHidden="1" w:unhideWhenUsed="1"/>
-    <w:lsdException w:name="Message Header" w:semiHidden="1" w:unhideWhenUsed="1"/>
-    <w:lsdException w:name="Subtitle" w:uiPriority="11" w:qFormat="1"/>
-    <w:lsdException w:name="Salutation" w:semiHidden="1" w:unhideWhenUsed="1"/>
-    <w:lsdException w:name="Date" w:semiHidden="1" w:unhideWhenUsed="1"/>
-    <w:lsdException w:name="Body Text First Indent" w:semiHidden="1" w:unhideWhenUsed="1"/>
-    <w:lsdException w:name="Body Text First Indent 2" w:semiHidden="1" w:unhideWhenUsed="1"/>
-    <w:lsdException w:name="Note Heading" w:semiHidden="1" w:unhideWhenUsed="1"/>
-    <w:lsdException w:name="Body Text 2" w:semiHidden="1" w:unhideWhenUsed="1"/>
-    <w:lsdException w:name="Body Text 3" w:semiHidden="1" w:unhideWhenUsed="1"/>
-    <w:lsdException w:name="Body Text Indent 2" w:semiHidden="1" w:unhideWhenUsed="1"/>
-    <w:lsdException w:name="Body Text Indent 3" w:semiHidden="1" w:unhideWhenUsed="1"/>
-    <w:lsdException w:name="Block Text" w:semiHidden="1" w:unhideWhenUsed="1"/>
-    <w:lsdException w:name="Hyperlink" w:semiHidden="1" w:unhideWhenUsed="1"/>
-    <w:lsdException w:name="FollowedHyperlink" w:semiHidden="1" w:unhideWhenUsed="1"/>
-    <w:lsdException w:name="Strong" w:uiPriority="22" w:qFormat="1"/>
-    <w:lsdException w:name="Emphasis" w:uiPriority="20" w:qFormat="1"/>
-    <w:lsdException w:name="Document Map" w:semiHidden="1" w:unhideWhenUsed="1"/>
-    <w:lsdException w:name="Plain Text" w:semiHidden="1" w:unhideWhenUsed="1"/>
-    <w:lsdException w:name="E-mail Signature" w:semiHidden="1" w:unhideWhenUsed="1"/>
-    <w:lsdException w:name="HTML Top of Form" w:semiHidden="1" w:unhideWhenUsed="1"/>
-    <w:lsdException w:name="HTML Bottom of Form" w:semiHidden="1" w:unhideWhenUsed="1"/>
-    <w:lsdException w:name="Normal (Web)" w:semiHidden="1" w:unhideWhenUsed="1"/>
-    <w:lsdException w:name="HTML Acronym" w:semiHidden="1" w:unhideWhenUsed="1"/>
-    <w:lsdException w:name="HTML Address" w:semiHidden="1" w:unhideWhenUsed="1"/>
-    <w:lsdException w:name="HTML Cite" w:semiHidden="1" w:unhideWhenUsed="1"/>
-    <w:lsdException w:name="HTML Code" w:semiHidden="1" w:unhideWhenUsed="1"/>
-    <w:lsdException w:name="HTML Definition" w:semiHidden="1" w:unhideWhenUsed="1"/>
-    <w:lsdException w:name="HTML Keyboard" w:semiHidden="1" w:unhideWhenUsed="1"/>
-    <w:lsdException w:name="HTML Preformatted" w:semiHidden="1" w:unhideWhenUsed="1"/>
-    <w:lsdException w:name="HTML Sample" w:semiHidden="1" w:unhideWhenUsed="1"/>
-    <w:lsdException w:name="HTML Typewriter" w:semiHidden="1" w:unhideWhenUsed="1"/>
-    <w:lsdException w:name="HTML Variable" w:semiHidden="1" w:unhideWhenUsed="1"/>
-    <w:lsdException w:name="Normal Table" w:semiHidden="1" w:unhideWhenUsed="1"/>
-    <w:lsdException w:name="annotation subject" w:semiHidden="1" w:unhideWhenUsed="1"/>
-    <w:lsdException w:name="No List" w:semiHidden="1" w:unhideWhenUsed="1"/>
-    <w:lsdException w:name="Outline List 1" w:semiHidden="1" w:unhideWhenUsed="1"/>
-    <w:lsdException w:name="Outline List 2" w:semiHidden="1" w:unhideWhenUsed="1"/>
-    <w:lsdException w:name="Outline List 3" w:semiHidden="1" w:unhideWhenUsed="1"/>
-    <w:lsdException w:name="Table Simple 1" w:semiHidden="1" w:unhideWhenUsed="1"/>
-    <w:lsdException w:name="Table Simple 2" w:semiHidden="1" w:unhideWhenUsed="1"/>
-    <w:lsdException w:name="Table Simple 3" w:semiHidden="1" w:unhideWhenUsed="1"/>
-    <w:lsdException w:name="Table Classic 1" w:semiHidden="1" w:unhideWhenUsed="1"/>
-    <w:lsdException w:name="Table Classic 2" w:semiHidden="1" w:unhideWhenUsed="1"/>
-    <w:lsdException w:name="Table Classic 3" w:semiHidden="1" w:unhideWhenUsed="1"/>
-    <w:lsdException w:name="Table Classic 4" w:semiHidden="1" w:unhideWhenUsed="1"/>
-    <w:lsdException w:name="Table Colorful 1" w:semiHidden="1" w:unhideWhenUsed="1"/>
-    <w:lsdException w:name="Table Colorful 2" w:semiHidden="1" w:unhideWhenUsed="1"/>
-    <w:lsdException w:name="Table Colorful 3" w:semiHidden="1" w:unhideWhenUsed="1"/>
-    <w:lsdException w:name="Table Columns 1" w:semiHidden="1" w:unhideWhenUsed="1"/>
-    <w:lsdException w:name="Table Columns 2" w:semiHidden="1" w:unhideWhenUsed="1"/>
-    <w:lsdException w:name="Table Columns 3" w:semiHidden="1" w:unhideWhenUsed="1"/>
-    <w:lsdException w:name="Table Columns 4" w:semiHidden="1" w:unhideWhenUsed="1"/>
-    <w:lsdException w:name="Table Columns 5" w:semiHidden="1" w:unhideWhenUsed="1"/>
-    <w:lsdException w:name="Table Grid 1" w:semiHidden="1" w:unhideWhenUsed="1"/>
-    <w:lsdException w:name="Table Grid 2" w:semiHidden="1" w:unhideWhenUsed="1"/>
-    <w:lsdException w:name="Table Grid 3" w:semiHidden="1" w:unhideWhenUsed="1"/>
-    <w:lsdException w:name="Table Grid 4" w:semiHidden="1" w:unhideWhenUsed="1"/>
-    <w:lsdException w:name="Table Grid 5" w:semiHidden="1" w:unhideWhenUsed="1"/>
-    <w:lsdException w:name="Table Grid 6" w:semiHidden="1" w:unhideWhenUsed="1"/>
-    <w:lsdException w:name="Table Grid 7" w:semiHidden="1" w:unhideWhenUsed="1"/>
-    <w:lsdException w:name="Table Grid 8" w:semiHidden="1" w:unhideWhenUsed="1"/>
-    <w:lsdException w:name="Table List 1" w:semiHidden="1" w:unhideWhenUsed="1"/>
-    <w:lsdException w:name="Table List 2" w:semiHidden="1" w:unhideWhenUsed="1"/>
-    <w:lsdException w:name="Table List 3" w:semiHidden="1" w:unhideWhenUsed="1"/>
-    <w:lsdException w:name="Table List 4" w:semiHidden="1" w:unhideWhenUsed="1"/>
-    <w:lsdException w:name="Table List 5" w:semiHidden="1" w:unhideWhenUsed="1"/>
-    <w:lsdException w:name="Table List 6" w:semiHidden="1" w:unhideWhenUsed="1"/>
-    <w:lsdException w:name="Table List 7" w:semiHidden="1" w:unhideWhenUsed="1"/>
-    <w:lsdException w:name="Table List 8" w:semiHidden="1" w:unhideWhenUsed="1"/>
-    <w:lsdException w:name="Table 3D effects 1" w:semiHidden="1" w:unhideWhenUsed="1"/>
-    <w:lsdException w:name="Table 3D effects 2" w:semiHidden="1" w:unhideWhenUsed="1"/>
-    <w:lsdException w:name="Table 3D effects 3" w:semiHidden="1" w:unhideWhenUsed="1"/>
-    <w:lsdException w:name="Table Contemporary" w:semiHidden="1" w:unhideWhenUsed="1"/>
-    <w:lsdException w:name="Table Elegant" w:semiHidden="1" w:unhideWhenUsed="1"/>
-    <w:lsdException w:name="Table Professional" w:semiHidden="1" w:unhideWhenUsed="1"/>
-    <w:lsdException w:name="Table Subtle 1" w:semiHidden="1" w:unhideWhenUsed="1"/>
-    <w:lsdException w:name="Table Subtle 2" w:semiHidden="1" w:unhideWhenUsed="1"/>
-    <w:lsdException w:name="Table Web 1" w:semiHidden="1" w:unhideWhenUsed="1"/>
-    <w:lsdException w:name="Table Web 2" w:semiHidden="1" w:unhideWhenUsed="1"/>
-    <w:lsdException w:name="Table Web 3" w:semiHidden="1" w:unhideWhenUsed="1"/>
-    <w:lsdException w:name="Balloon Text" w:semiHidden="1" w:unhideWhenUsed="1"/>
-    <w:lsdException w:name="Table Grid" w:uiPriority="39"/>
-    <w:lsdException w:name="Table Theme" w:semiHidden="1" w:unhideWhenUsed="1"/>
-    <w:lsdException w:name="Placeholder Text" w:semiHidden="1"/>
-    <w:lsdException w:name="No Spacing" w:uiPriority="1" w:qFormat="1"/>
-    <w:lsdException w:name="Light Shading" w:uiPriority="60"/>
-    <w:lsdException w:name="Light List" w:uiPriority="61"/>
-    <w:lsdException w:name="Light Grid" w:uiPriority="62"/>
-    <w:lsdException w:name="Medium Shading 1" w:uiPriority="63"/>
-    <w:lsdException w:name="Medium Shading 2" w:uiPriority="64"/>
-    <w:lsdException w:name="Medium List 1" w:uiPriority="65"/>
-    <w:lsdException w:name="Medium List 2" w:uiPriority="66"/>
-    <w:lsdException w:name="Medium Grid 1" w:uiPriority="67"/>
-    <w:lsdException w:name="Medium Grid 2" w:uiPriority="68"/>
-    <w:lsdException w:name="Medium Grid 3" w:uiPriority="69"/>
-    <w:lsdException w:name="Dark List" w:uiPriority="70"/>
-    <w:lsdException w:name="Colorful Shading" w:uiPriority="71"/>
-    <w:lsdException w:name="Colorful List" w:uiPriority="72"/>
-    <w:lsdException w:name="Colorful Grid" w:uiPriority="73"/>
-    <w:lsdException w:name="Light Shading Accent 1" w:uiPriority="60"/>
-    <w:lsdException w:name="Light List Accent 1" w:uiPriority="61"/>
-    <w:lsdException w:name="Light Grid Accent 1" w:uiPriority="62"/>
-    <w:lsdException w:name="Medium Shading 1 Accent 1" w:uiPriority="63"/>
-    <w:lsdException w:name="Medium Shading 2 Accent 1" w:uiPriority="64"/>
-    <w:lsdException w:name="Medium List 1 Accent 1" w:uiPriority="65"/>
-    <w:lsdException w:name="Revision" w:semiHidden="1"/>
-    <w:lsdException w:name="List Paragraph" w:uiPriority="34" w:qFormat="1"/>
-    <w:lsdException w:name="Quote" w:uiPriority="29" w:qFormat="1"/>
-    <w:lsdException w:name="Intense Quote" w:uiPriority="30" w:qFormat="1"/>
-    <w:lsdException w:name="Medium List 2 Accent 1" w:uiPriority="66"/>
-    <w:lsdException w:name="Medium Grid 1 Accent 1" w:uiPriority="67"/>
-    <w:lsdException w:name="Medium Grid 2 Accent 1" w:uiPriority="68"/>
-    <w:lsdException w:name="Medium Grid 3 Accent 1" w:uiPriority="69"/>
-    <w:lsdException w:name="Dark List Accent 1" w:uiPriority="70"/>
-    <w:lsdException w:name="Colorful Shading Accent 1" w:uiPriority="71"/>
-    <w:lsdException w:name="Colorful List Accent 1" w:uiPriority="72"/>
-    <w:lsdException w:name="Colorful Grid Accent 1" w:uiPriority="73"/>
-    <w:lsdException w:name="Light Shading Accent 2" w:uiPriority="60"/>
-    <w:lsdException w:name="Light List Accent 2" w:uiPriority="61"/>
-    <w:lsdException w:name="Light Grid Accent 2" w:uiPriority="62"/>
-    <w:lsdException w:name="Medium Shading 1 Accent 2" w:uiPriority="63"/>
-    <w:lsdException w:name="Medium Shading 2 Accent 2" w:uiPriority="64"/>
-    <w:lsdException w:name="Medium List 1 Accent 2" w:uiPriority="65"/>
-    <w:lsdException w:name="Medium List 2 Accent 2" w:uiPriority="66"/>
-    <w:lsdException w:name="Medium Grid 1 Accent 2" w:uiPriority="67"/>
-    <w:lsdException w:name="Medium Grid 2 Accent 2" w:uiPriority="68"/>
-    <w:lsdException w:name="Medium Grid 3 Accent 2" w:uiPriority="69"/>
-    <w:lsdException w:name="Dark List Accent 2" w:uiPriority="70"/>
-    <w:lsdException w:name="Colorful Shading Accent 2" w:uiPriority="71"/>
-    <w:lsdException w:name="Colorful List Accent 2" w:uiPriority="72"/>
-    <w:lsdException w:name="Colorful Grid Accent 2" w:uiPriority="73"/>
-    <w:lsdException w:name="Light Shading Accent 3" w:uiPriority="60"/>
-    <w:lsdException w:name="Light List Accent 3" w:uiPriority="61"/>
-    <w:lsdException w:name="Light Grid Accent 3" w:uiPriority="62"/>
-    <w:lsdException w:name="Medium Shading 1 Accent 3" w:uiPriority="63"/>
-    <w:lsdException w:name="Medium Shading 2 Accent 3" w:uiPriority="64"/>
-    <w:lsdException w:name="Medium List 1 Accent 3" w:uiPriority="65"/>
-    <w:lsdException w:name="Medium List 2 Accent 3" w:uiPriority="66"/>
-    <w:lsdException w:name="Medium Grid 1 Accent 3" w:uiPriority="67"/>
-    <w:lsdException w:name="Medium Grid 2 Accent 3" w:uiPriority="68"/>
-    <w:lsdException w:name="Medium Grid 3 Accent 3" w:uiPriority="69"/>
-    <w:lsdException w:name="Dark List Accent 3" w:uiPriority="70"/>
-    <w:lsdException w:name="Colorful Shading Accent 3" w:uiPriority="71"/>
-    <w:lsdException w:name="Colorful List Accent 3" w:uiPriority="72"/>
-    <w:lsdException w:name="Colorful Grid Accent 3" w:uiPriority="73"/>
-    <w:lsdException w:name="Light Shading Accent 4" w:uiPriority="60"/>
-    <w:lsdException w:name="Light List Accent 4" w:uiPriority="61"/>
-    <w:lsdException w:name="Light Grid Accent 4" w:uiPriority="62"/>
-    <w:lsdException w:name="Medium Shading 1 Accent 4" w:uiPriority="63"/>
-    <w:lsdException w:name="Medium Shading 2 Accent 4" w:uiPriority="64"/>
-    <w:lsdException w:name="Medium List 1 Accent 4" w:uiPriority="65"/>
-    <w:lsdException w:name="Medium List 2 Accent 4" w:uiPriority="66"/>
-    <w:lsdException w:name="Medium Grid 1 Accent 4" w:uiPriority="67"/>
-    <w:lsdException w:name="Medium Grid 2 Accent 4" w:uiPriority="68"/>
-    <w:lsdException w:name="Medium Grid 3 Accent 4" w:uiPriority="69"/>
-    <w:lsdException w:name="Dark List Accent 4" w:uiPriority="70"/>
-    <w:lsdException w:name="Colorful Shading Accent 4" w:uiPriority="71"/>
-    <w:lsdException w:name="Colorful List Accent 4" w:uiPriority="72"/>
-    <w:lsdException w:name="Colorful Grid Accent 4" w:uiPriority="73"/>
-    <w:lsdException w:name="Light Shading Accent 5" w:uiPriority="60"/>
-    <w:lsdException w:name="Light List Accent 5" w:uiPriority="61"/>
-    <w:lsdException w:name="Light Grid Accent 5" w:uiPriority="62"/>
-    <w:lsdException w:name="Medium Shading 1 Accent 5" w:uiPriority="63"/>
-    <w:lsdException w:name="Medium Shading 2 Accent 5" w:uiPriority="64"/>
-    <w:lsdException w:name="Medium List 1 Accent 5" w:uiPriority="65"/>
-    <w:lsdException w:name="Medium List 2 Accent 5" w:uiPriority="66"/>
-    <w:lsdException w:name="Medium Grid 1 Accent 5" w:uiPriority="67"/>
-    <w:lsdException w:name="Medium Grid 2 Accent 5" w:uiPriority="68"/>
-    <w:lsdException w:name="Medium Grid 3 Accent 5" w:uiPriority="69"/>
-    <w:lsdException w:name="Dark List Accent 5" w:uiPriority="70"/>
-    <w:lsdException w:name="Colorful Shading Accent 5" w:uiPriority="71"/>
-    <w:lsdException w:name="Colorful List Accent 5" w:uiPriority="72"/>
-    <w:lsdException w:name="Colorful Grid Accent 5" w:uiPriority="73"/>
-    <w:lsdException w:name="Light Shading Accent 6" w:uiPriority="60"/>
-    <w:lsdException w:name="Light List Accent 6" w:uiPriority="61"/>
-    <w:lsdException w:name="Light Grid Accent 6" w:uiPriority="62"/>
-    <w:lsdException w:name="Medium Shading 1 Accent 6" w:uiPriority="63"/>
-    <w:lsdException w:name="Medium Shading 2 Accent 6" w:uiPriority="64"/>
-    <w:lsdException w:name="Medium List 1 Accent 6" w:uiPriority="65"/>
-    <w:lsdException w:name="Medium List 2 Accent 6" w:uiPriority="66"/>
-    <w:lsdException w:name="Medium Grid 1 Accent 6" w:uiPriority="67"/>
-    <w:lsdException w:name="Medium Grid 2 Accent 6" w:uiPriority="68"/>
-    <w:lsdException w:name="Medium Grid 3 Accent 6" w:uiPriority="69"/>
-    <w:lsdException w:name="Dark List Accent 6" w:uiPriority="70"/>
-    <w:lsdException w:name="Colorful Shading Accent 6" w:uiPriority="71"/>
-    <w:lsdException w:name="Colorful List Accent 6" w:uiPriority="72"/>
-    <w:lsdException w:name="Colorful Grid Accent 6" w:uiPriority="73"/>
-    <w:lsdException w:name="Subtle Emphasis" w:uiPriority="19" w:qFormat="1"/>
-    <w:lsdException w:name="Intense Emphasis" w:uiPriority="21" w:qFormat="1"/>
-    <w:lsdException w:name="Subtle Reference" w:uiPriority="31" w:qFormat="1"/>
-    <w:lsdException w:name="Intense Reference" w:uiPriority="32" w:qFormat="1"/>
-    <w:lsdException w:name="Book Title" w:uiPriority="33" w:qFormat="1"/>
-    <w:lsdException w:name="Bibliography" w:semiHidden="1" w:uiPriority="37" w:unhideWhenUsed="1"/>
-    <w:lsdException w:name="TOC Heading" w:semiHidden="1" w:uiPriority="39" w:unhideWhenUsed="1" w:qFormat="1"/>
-    <w:lsdException w:name="Plain Table 1" w:uiPriority="41"/>
-    <w:lsdException w:name="Plain Table 2" w:uiPriority="42"/>
-    <w:lsdException w:name="Plain Table 3" w:uiPriority="43"/>
-    <w:lsdException w:name="Plain Table 4" w:uiPriority="44"/>
-    <w:lsdException w:name="Plain Table 5" w:uiPriority="45"/>
-    <w:lsdException w:name="Grid Table Light" w:uiPriority="40"/>
-    <w:lsdException w:name="Grid Table 1 Light" w:uiPriority="46"/>
-    <w:lsdException w:name="Grid Table 2" w:uiPriority="47"/>
-    <w:lsdException w:name="Grid Table 3" w:uiPriority="48"/>
-    <w:lsdException w:name="Grid Table 4" w:uiPriority="49"/>
-    <w:lsdException w:name="Grid Table 5 Dark" w:uiPriority="50"/>
-    <w:lsdException w:name="Grid Table 6 Colorful" w:uiPriority="51"/>
-    <w:lsdException w:name="Grid Table 7 Colorful" w:uiPriority="52"/>
-    <w:lsdException w:name="Grid Table 1 Light Accent 1" w:uiPriority="46"/>
-    <w:lsdException w:name="Grid Table 2 Accent 1" w:uiPriority="47"/>
-    <w:lsdException w:name="Grid Table 3 Accent 1" w:uiPriority="48"/>
-    <w:lsdException w:name="Grid Table 4 Accent 1" w:uiPriority="49"/>
-    <w:lsdException w:name="Grid Table 5 Dark Accent 1" w:uiPriority="50"/>
-    <w:lsdException w:name="Grid Table 6 Colorful Accent 1" w:uiPriority="51"/>
-    <w:lsdException w:name="Grid Table 7 Colorful Accent 1" w:uiPriority="52"/>
-    <w:lsdException w:name="Grid Table 1 Light Accent 2" w:uiPriority="46"/>
-    <w:lsdException w:name="Grid Table 2 Accent 2" w:uiPriority="47"/>
-    <w:lsdException w:name="Grid Table 3 Accent 2" w:uiPriority="48"/>
-    <w:lsdException w:name="Grid Table 4 Accent 2" w:uiPriority="49"/>
-    <w:lsdException w:name="Grid Table 5 Dark Accent 2" w:uiPriority="50"/>
-    <w:lsdException w:name="Grid Table 6 Colorful Accent 2" w:uiPriority="51"/>
-    <w:lsdException w:name="Grid Table 7 Colorful Accent 2" w:uiPriority="52"/>
-    <w:lsdException w:name="Grid Table 1 Light Accent 3" w:uiPriority="46"/>
-    <w:lsdException w:name="Grid Table 2 Accent 3" w:uiPriority="47"/>
-    <w:lsdException w:name="Grid Table 3 Accent 3" w:uiPriority="48"/>
-    <w:lsdException w:name="Grid Table 4 Accent 3" w:uiPriority="49"/>
-    <w:lsdException w:name="Grid Table 5 Dark Accent 3" w:uiPriority="50"/>
-    <w:lsdException w:name="Grid Table 6 Colorful Accent 3" w:uiPriority="51"/>
-    <w:lsdException w:name="Grid Table 7 Colorful Accent 3" w:uiPriority="52"/>
-    <w:lsdException w:name="Grid Table 1 Light Accent 4" w:uiPriority="46"/>
-    <w:lsdException w:name="Grid Table 2 Accent 4" w:uiPriority="47"/>
-    <w:lsdException w:name="Grid Table 3 Accent 4" w:uiPriority="48"/>
-    <w:lsdException w:name="Grid Table 4 Accent 4" w:uiPriority="49"/>
-    <w:lsdException w:name="Grid Table 5 Dark Accent 4" w:uiPriority="50"/>
-    <w:lsdException w:name="Grid Table 6 Colorful Accent 4" w:uiPriority="51"/>
-    <w:lsdException w:name="Grid Table 7 Colorful Accent 4" w:uiPriority="52"/>
-    <w:lsdException w:name="Grid Table 1 Light Accent 5" w:uiPriority="46"/>
-    <w:lsdException w:name="Grid Table 2 Accent 5" w:uiPriority="47"/>
-    <w:lsdException w:name="Grid Table 3 Accent 5" w:uiPriority="48"/>
-    <w:lsdException w:name="Grid Table 4 Accent 5" w:uiPriority="49"/>
-    <w:lsdException w:name="Grid Table 5 Dark Accent 5" w:uiPriority="50"/>
-    <w:lsdException w:name="Grid Table 6 Colorful Accent 5" w:uiPriority="51"/>
-    <w:lsdException w:name="Grid Table 7 Colorful Accent 5" w:uiPriority="52"/>
-    <w:lsdException w:name="Grid Table 1 Light Accent 6" w:uiPriority="46"/>
-    <w:lsdException w:name="Grid Table 2 Accent 6" w:uiPriority="47"/>
-    <w:lsdException w:name="Grid Table 3 Accent 6" w:uiPriority="48"/>
-    <w:lsdException w:name="Grid Table 4 Accent 6" w:uiPriority="49"/>
-    <w:lsdException w:name="Grid Table 5 Dark Accent 6" w:uiPriority="50"/>
-    <w:lsdException w:name="Grid Table 6 Colorful Accent 6" w:uiPriority="51"/>
-    <w:lsdException w:name="Grid Table 7 Colorful Accent 6" w:uiPriority="52"/>
-    <w:lsdException w:name="List Table 1 Light" w:uiPriority="46"/>
-    <w:lsdException w:name="List Table 2" w:uiPriority="47"/>
-    <w:lsdException w:name="List Table 3" w:uiPriority="48"/>
-    <w:lsdException w:name="List Table 4" w:uiPriority="49"/>
-    <w:lsdException w:name="List Table 5 Dark" w:uiPriority="50"/>
-    <w:lsdException w:name="List Table 6 Colorful" w:uiPriority="51"/>
-    <w:lsdException w:name="List Table 7 Colorful" w:uiPriority="52"/>
-    <w:lsdException w:name="List Table 1 Light Accent 1" w:uiPriority="46"/>
-    <w:lsdException w:name="List Table 2 Accent 1" w:uiPriority="47"/>
-    <w:lsdException w:name="List Table 3 Accent 1" w:uiPriority="48"/>
-    <w:lsdException w:name="List Table 4 Accent 1" w:uiPriority="49"/>
-    <w:lsdException w:name="List Table 5 Dark Accent 1" w:uiPriority="50"/>
-    <w:lsdException w:name="List Table 6 Colorful Accent 1" w:uiPriority="51"/>
-    <w:lsdException w:name="List Table 7 Colorful Accent 1" w:uiPriority="52"/>
-    <w:lsdException w:name="List Table 1 Light Accent 2" w:uiPriority="46"/>
-    <w:lsdException w:name="List Table 2 Accent 2" w:uiPriority="47"/>
-    <w:lsdException w:name="List Table 3 Accent 2" w:uiPriority="48"/>
-    <w:lsdException w:name="List Table 4 Accent 2" w:uiPriority="49"/>
-    <w:lsdException w:name="List Table 5 Dark Accent 2" w:uiPriority="50"/>
-    <w:lsdException w:name="List Table 6 Colorful Accent 2" w:uiPriority="51"/>
-    <w:lsdException w:name="List Table 7 Colorful Accent 2" w:uiPriority="52"/>
-    <w:lsdException w:name="List Table 1 Light Accent 3" w:uiPriority="46"/>
-    <w:lsdException w:name="List Table 2 Accent 3" w:uiPriority="47"/>
-    <w:lsdException w:name="List Table 3 Accent 3" w:uiPriority="48"/>
-    <w:lsdException w:name="List Table 4 Accent 3" w:uiPriority="49"/>
-    <w:lsdException w:name="List Table 5 Dark Accent 3" w:uiPriority="50"/>
-    <w:lsdException w:name="List Table 6 Colorful Accent 3" w:uiPriority="51"/>
-    <w:lsdException w:name="List Table 7 Colorful Accent 3" w:uiPriority="52"/>
-    <w:lsdException w:name="List Table 1 Light Accent 4" w:uiPriority="46"/>
-    <w:lsdException w:name="List Table 2 Accent 4" w:uiPriority="47"/>
-    <w:lsdException w:name="List Table 3 Accent 4" w:uiPriority="48"/>
-    <w:lsdException w:name="List Table 4 Accent 4" w:uiPriority="49"/>
-    <w:lsdException w:name="List Table 5 Dark Accent 4" w:uiPriority="50"/>
-    <w:lsdException w:name="List Table 6 Colorful Accent 4" w:uiPriority="51"/>
-    <w:lsdException w:name="List Table 7 Colorful Accent 4" w:uiPriority="52"/>
-    <w:lsdException w:name="List Table 1 Light Accent 5" w:uiPriority="46"/>
-    <w:lsdException w:name="List Table 2 Accent 5" w:uiPriority="47"/>
-    <w:lsdException w:name="List Table 3 Accent 5" w:uiPriority="48"/>
-    <w:lsdException w:name="List Table 4 Accent 5" w:uiPriority="49"/>
-    <w:lsdException w:name="List Table 5 Dark Accent 5" w:uiPriority="50"/>
-    <w:lsdException w:name="List Table 6 Colorful Accent 5" w:uiPriority="51"/>
-    <w:lsdException w:name="List Table 7 Colorful Accent 5" w:uiPriority="52"/>
-    <w:lsdException w:name="List Table 1 Light Accent 6" w:uiPriority="46"/>
-    <w:lsdException w:name="List Table 2 Accent 6" w:uiPriority="47"/>
-    <w:lsdException w:name="List Table 3 Accent 6" w:uiPriority="48"/>
-    <w:lsdException w:name="List Table 4 Accent 6" w:uiPriority="49"/>
-    <w:lsdException w:name="List Table 5 Dark Accent 6" w:uiPriority="50"/>
-    <w:lsdException w:name="List Table 6 Colorful Accent 6" w:uiPriority="51"/>
-    <w:lsdException w:name="List Table 7 Colorful Accent 6" w:uiPriority="52"/>
+  <w:latentStyles w:defLockedState="0" w:defUIPriority="99" w:defSemiHidden="1" w:defUnhideWhenUsed="1" w:defQFormat="0" w:count="267">
+    <w:lsdException w:name="Normal" w:semiHidden="0" w:uiPriority="0" w:unhideWhenUsed="0" w:qFormat="1"/>
+    <w:lsdException w:name="heading 1" w:semiHidden="0" w:uiPriority="9" w:unhideWhenUsed="0" w:qFormat="1"/>
+    <w:lsdException w:name="heading 2" w:uiPriority="9" w:qFormat="1"/>
+    <w:lsdException w:name="heading 3" w:uiPriority="9" w:qFormat="1"/>
+    <w:lsdException w:name="heading 4" w:uiPriority="9" w:qFormat="1"/>
+    <w:lsdException w:name="heading 5" w:uiPriority="9" w:qFormat="1"/>
+    <w:lsdException w:name="heading 6" w:uiPriority="9" w:qFormat="1"/>
+    <w:lsdException w:name="heading 7" w:uiPriority="9" w:qFormat="1"/>
+    <w:lsdException w:name="heading 8" w:uiPriority="9" w:qFormat="1"/>
+    <w:lsdException w:name="heading 9" w:uiPriority="9" w:qFormat="1"/>
+    <w:lsdException w:name="toc 1" w:uiPriority="39"/>
+    <w:lsdException w:name="toc 2" w:uiPriority="39"/>
+    <w:lsdException w:name="toc 3" w:uiPriority="39"/>
+    <w:lsdException w:name="toc 4" w:uiPriority="39"/>
+    <w:lsdException w:name="toc 5" w:uiPriority="39"/>
+    <w:lsdException w:name="toc 6" w:uiPriority="39"/>
+    <w:lsdException w:name="toc 7" w:uiPriority="39"/>
+    <w:lsdException w:name="toc 8" w:uiPriority="39"/>
+    <w:lsdException w:name="toc 9" w:uiPriority="39"/>
+    <w:lsdException w:name="caption" w:uiPriority="35" w:qFormat="1"/>
+    <w:lsdException w:name="Title" w:semiHidden="0" w:uiPriority="10" w:unhideWhenUsed="0" w:qFormat="1"/>
+    <w:lsdException w:name="Default Paragraph Font" w:uiPriority="1"/>
+    <w:lsdException w:name="Subtitle" w:semiHidden="0" w:uiPriority="11" w:unhideWhenUsed="0" w:qFormat="1"/>
+    <w:lsdException w:name="Strong" w:semiHidden="0" w:uiPriority="22" w:unhideWhenUsed="0" w:qFormat="1"/>
+    <w:lsdException w:name="Emphasis" w:semiHidden="0" w:uiPriority="20" w:unhideWhenUsed="0" w:qFormat="1"/>
+    <w:lsdException w:name="Table Grid" w:semiHidden="0" w:uiPriority="39" w:unhideWhenUsed="0"/>
+    <w:lsdException w:name="Placeholder Text" w:unhideWhenUsed="0"/>
+    <w:lsdException w:name="No Spacing" w:semiHidden="0" w:uiPriority="1" w:unhideWhenUsed="0" w:qFormat="1"/>
+    <w:lsdException w:name="Light Shading" w:semiHidden="0" w:uiPriority="60" w:unhideWhenUsed="0"/>
+    <w:lsdException w:name="Light List" w:semiHidden="0" w:uiPriority="61" w:unhideWhenUsed="0"/>
+    <w:lsdException w:name="Light Grid" w:semiHidden="0" w:uiPriority="62" w:unhideWhenUsed="0"/>
+    <w:lsdException w:name="Medium Shading 1" w:semiHidden="0" w:uiPriority="63" w:unhideWhenUsed="0"/>
+    <w:lsdException w:name="Medium Shading 2" w:semiHidden="0" w:uiPriority="64" w:unhideWhenUsed="0"/>
+    <w:lsdException w:name="Medium List 1" w:semiHidden="0" w:uiPriority="65" w:unhideWhenUsed="0"/>
+    <w:lsdException w:name="Medium List 2" w:semiHidden="0" w:uiPriority="66" w:unhideWhenUsed="0"/>
+    <w:lsdException w:name="Medium Grid 1" w:semiHidden="0" w:uiPriority="67" w:unhideWhenUsed="0"/>
+    <w:lsdException w:name="Medium Grid 2" w:semiHidden="0" w:uiPriority="68" w:unhideWhenUsed="0"/>
+    <w:lsdException w:name="Medium Grid 3" w:semiHidden="0" w:uiPriority="69" w:unhideWhenUsed="0"/>
+    <w:lsdException w:name="Dark List" w:semiHidden="0" w:uiPriority="70" w:unhideWhenUsed="0"/>
+    <w:lsdException w:name="Colorful Shading" w:semiHidden="0" w:uiPriority="71" w:unhideWhenUsed="0"/>
+    <w:lsdException w:name="Colorful List" w:semiHidden="0" w:uiPriority="72" w:unhideWhenUsed="0"/>
+    <w:lsdException w:name="Colorful Grid" w:semiHidden="0" w:uiPriority="73" w:unhideWhenUsed="0"/>
+    <w:lsdException w:name="Light Shading Accent 1" w:semiHidden="0" w:uiPriority="60" w:unhideWhenUsed="0"/>
+    <w:lsdException w:name="Light List Accent 1" w:semiHidden="0" w:uiPriority="61" w:unhideWhenUsed="0"/>
+    <w:lsdException w:name="Light Grid Accent 1" w:semiHidden="0" w:uiPriority="62" w:unhideWhenUsed="0"/>
+    <w:lsdException w:name="Medium Shading 1 Accent 1" w:semiHidden="0" w:uiPriority="63" w:unhideWhenUsed="0"/>
+    <w:lsdException w:name="Medium Shading 2 Accent 1" w:semiHidden="0" w:uiPriority="64" w:unhideWhenUsed="0"/>
+    <w:lsdException w:name="Medium List 1 Accent 1" w:semiHidden="0" w:uiPriority="65" w:unhideWhenUsed="0"/>
+    <w:lsdException w:name="Revision" w:unhideWhenUsed="0"/>
+    <w:lsdException w:name="List Paragraph" w:semiHidden="0" w:uiPriority="34" w:unhideWhenUsed="0" w:qFormat="1"/>
+    <w:lsdException w:name="Quote" w:semiHidden="0" w:uiPriority="29" w:unhideWhenUsed="0" w:qFormat="1"/>
+    <w:lsdException w:name="Intense Quote" w:semiHidden="0" w:uiPriority="30" w:unhideWhenUsed="0" w:qFormat="1"/>
+    <w:lsdException w:name="Medium List 2 Accent 1" w:semiHidden="0" w:uiPriority="66" w:unhideWhenUsed="0"/>
+    <w:lsdException w:name="Medium Grid 1 Accent 1" w:semiHidden="0" w:uiPriority="67" w:unhideWhenUsed="0"/>
+    <w:lsdException w:name="Medium Grid 2 Accent 1" w:semiHidden="0" w:uiPriority="68" w:unhideWhenUsed="0"/>
+    <w:lsdException w:name="Medium Grid 3 Accent 1" w:semiHidden="0" w:uiPriority="69" w:unhideWhenUsed="0"/>
+    <w:lsdException w:name="Dark List Accent 1" w:semiHidden="0" w:uiPriority="70" w:unhideWhenUsed="0"/>
+    <w:lsdException w:name="Colorful Shading Accent 1" w:semiHidden="0" w:uiPriority="71" w:unhideWhenUsed="0"/>
+    <w:lsdException w:name="Colorful List Accent 1" w:semiHidden="0" w:uiPriority="72" w:unhideWhenUsed="0"/>
+    <w:lsdException w:name="Colorful Grid Accent 1" w:semiHidden="0" w:uiPriority="73" w:unhideWhenUsed="0"/>
+    <w:lsdException w:name="Light Shading Accent 2" w:semiHidden="0" w:uiPriority="60" w:unhideWhenUsed="0"/>
+    <w:lsdException w:name="Light List Accent 2" w:semiHidden="0" w:uiPriority="61" w:unhideWhenUsed="0"/>
+    <w:lsdException w:name="Light Grid Accent 2" w:semiHidden="0" w:uiPriority="62" w:unhideWhenUsed="0"/>
+    <w:lsdException w:name="Medium Shading 1 Accent 2" w:semiHidden="0" w:uiPriority="63" w:unhideWhenUsed="0"/>
+    <w:lsdException w:name="Medium Shading 2 Accent 2" w:semiHidden="0" w:uiPriority="64" w:unhideWhenUsed="0"/>
+    <w:lsdException w:name="Medium List 1 Accent 2" w:semiHidden="0" w:uiPriority="65" w:unhideWhenUsed="0"/>
+    <w:lsdException w:name="Medium List 2 Accent 2" w:semiHidden="0" w:uiPriority="66" w:unhideWhenUsed="0"/>
+    <w:lsdException w:name="Medium Grid 1 Accent 2" w:semiHidden="0" w:uiPriority="67" w:unhideWhenUsed="0"/>
+    <w:lsdException w:name="Medium Grid 2 Accent 2" w:semiHidden="0" w:uiPriority="68" w:unhideWhenUsed="0"/>
+    <w:lsdException w:name="Medium Grid 3 Accent 2" w:semiHidden="0" w:uiPriority="69" w:unhideWhenUsed="0"/>
+    <w:lsdException w:name="Dark List Accent 2" w:semiHidden="0" w:uiPriority="70" w:unhideWhenUsed="0"/>
+    <w:lsdException w:name="Colorful Shading Accent 2" w:semiHidden="0" w:uiPriority="71" w:unhideWhenUsed="0"/>
+    <w:lsdException w:name="Colorful List Accent 2" w:semiHidden="0" w:uiPriority="72" w:unhideWhenUsed="0"/>
+    <w:lsdException w:name="Colorful Grid Accent 2" w:semiHidden="0" w:uiPriority="73" w:unhideWhenUsed="0"/>
+    <w:lsdException w:name="Light Shading Accent 3" w:semiHidden="0" w:uiPriority="60" w:unhideWhenUsed="0"/>
+    <w:lsdException w:name="Light List Accent 3" w:semiHidden="0" w:uiPriority="61" w:unhideWhenUsed="0"/>
+    <w:lsdException w:name="Light Grid Accent 3" w:semiHidden="0" w:uiPriority="62" w:unhideWhenUsed="0"/>
+    <w:lsdException w:name="Medium Shading 1 Accent 3" w:semiHidden="0" w:uiPriority="63" w:unhideWhenUsed="0"/>
+    <w:lsdException w:name="Medium Shading 2 Accent 3" w:semiHidden="0" w:uiPriority="64" w:unhideWhenUsed="0"/>
+    <w:lsdException w:name="Medium List 1 Accent 3" w:semiHidden="0" w:uiPriority="65" w:unhideWhenUsed="0"/>
+    <w:lsdException w:name="Medium List 2 Accent 3" w:semiHidden="0" w:uiPriority="66" w:unhideWhenUsed="0"/>
+    <w:lsdException w:name="Medium Grid 1 Accent 3" w:semiHidden="0" w:uiPriority="67" w:unhideWhenUsed="0"/>
+    <w:lsdException w:name="Medium Grid 2 Accent 3" w:semiHidden="0" w:uiPriority="68" w:unhideWhenUsed="0"/>
+    <w:lsdException w:name="Medium Grid 3 Accent 3" w:semiHidden="0" w:uiPriority="69" w:unhideWhenUsed="0"/>
+    <w:lsdException w:name="Dark List Accent 3" w:semiHidden="0" w:uiPriority="70" w:unhideWhenUsed="0"/>
+    <w:lsdException w:name="Colorful Shading Accent 3" w:semiHidden="0" w:uiPriority="71" w:unhideWhenUsed="0"/>
+    <w:lsdException w:name="Colorful List Accent 3" w:semiHidden="0" w:uiPriority="72" w:unhideWhenUsed="0"/>
+    <w:lsdException w:name="Colorful Grid Accent 3" w:semiHidden="0" w:uiPriority="73" w:unhideWhenUsed="0"/>
+    <w:lsdException w:name="Light Shading Accent 4" w:semiHidden="0" w:uiPriority="60" w:unhideWhenUsed="0"/>
+    <w:lsdException w:name="Light List Accent 4" w:semiHidden="0" w:uiPriority="61" w:unhideWhenUsed="0"/>
+    <w:lsdException w:name="Light Grid Accent 4" w:semiHidden="0" w:uiPriority="62" w:unhideWhenUsed="0"/>
+    <w:lsdException w:name="Medium Shading 1 Accent 4" w:semiHidden="0" w:uiPriority="63" w:unhideWhenUsed="0"/>
+    <w:lsdException w:name="Medium Shading 2 Accent 4" w:semiHidden="0" w:uiPriority="64" w:unhideWhenUsed="0"/>
+    <w:lsdException w:name="Medium List 1 Accent 4" w:semiHidden="0" w:uiPriority="65" w:unhideWhenUsed="0"/>
+    <w:lsdException w:name="Medium List 2 Accent 4" w:semiHidden="0" w:uiPriority="66" w:unhideWhenUsed="0"/>
+    <w:lsdException w:name="Medium Grid 1 Accent 4" w:semiHidden="0" w:uiPriority="67" w:unhideWhenUsed="0"/>
+    <w:lsdException w:name="Medium Grid 2 Accent 4" w:semiHidden="0" w:uiPriority="68" w:unhideWhenUsed="0"/>
+    <w:lsdException w:name="Medium Grid 3 Accent 4" w:semiHidden="0" w:uiPriority="69" w:unhideWhenUsed="0"/>
+    <w:lsdException w:name="Dark List Accent 4" w:semiHidden="0" w:uiPriority="70" w:unhideWhenUsed="0"/>
+    <w:lsdException w:name="Colorful Shading Accent 4" w:semiHidden="0" w:uiPriority="71" w:unhideWhenUsed="0"/>
+    <w:lsdException w:name="Colorful List Accent 4" w:semiHidden="0" w:uiPriority="72" w:unhideWhenUsed="0"/>
+    <w:lsdException w:name="Colorful Grid Accent 4" w:semiHidden="0" w:uiPriority="73" w:unhideWhenUsed="0"/>
+    <w:lsdException w:name="Light Shading Accent 5" w:semiHidden="0" w:uiPriority="60" w:unhideWhenUsed="0"/>
+    <w:lsdException w:name="Light List Accent 5" w:semiHidden="0" w:uiPriority="61" w:unhideWhenUsed="0"/>
+    <w:lsdException w:name="Light Grid Accent 5" w:semiHidden="0" w:uiPriority="62" w:unhideWhenUsed="0"/>
+    <w:lsdException w:name="Medium Shading 1 Accent 5" w:semiHidden="0" w:uiPriority="63" w:unhideWhenUsed="0"/>
+    <w:lsdException w:name="Medium Shading 2 Accent 5" w:semiHidden="0" w:uiPriority="64" w:unhideWhenUsed="0"/>
+    <w:lsdException w:name="Medium List 1 Accent 5" w:semiHidden="0" w:uiPriority="65" w:unhideWhenUsed="0"/>
+    <w:lsdException w:name="Medium List 2 Accent 5" w:semiHidden="0" w:uiPriority="66" w:unhideWhenUsed="0"/>
+    <w:lsdException w:name="Medium Grid 1 Accent 5" w:semiHidden="0" w:uiPriority="67" w:unhideWhenUsed="0"/>
+    <w:lsdException w:name="Medium Grid 2 Accent 5" w:semiHidden="0" w:uiPriority="68" w:unhideWhenUsed="0"/>
+    <w:lsdException w:name="Medium Grid 3 Accent 5" w:semiHidden="0" w:uiPriority="69" w:unhideWhenUsed="0"/>
+    <w:lsdException w:name="Dark List Accent 5" w:semiHidden="0" w:uiPriority="70" w:unhideWhenUsed="0"/>
+    <w:lsdException w:name="Colorful Shading Accent 5" w:semiHidden="0" w:uiPriority="71" w:unhideWhenUsed="0"/>
+    <w:lsdException w:name="Colorful List Accent 5" w:semiHidden="0" w:uiPriority="72" w:unhideWhenUsed="0"/>
+    <w:lsdException w:name="Colorful Grid Accent 5" w:semiHidden="0" w:uiPriority="73" w:unhideWhenUsed="0"/>
+    <w:lsdException w:name="Light Shading Accent 6" w:semiHidden="0" w:uiPriority="60" w:unhideWhenUsed="0"/>
+    <w:lsdException w:name="Light List Accent 6" w:semiHidden="0" w:uiPriority="61" w:unhideWhenUsed="0"/>
+    <w:lsdException w:name="Light Grid Accent 6" w:semiHidden="0" w:uiPriority="62" w:unhideWhenUsed="0"/>
+    <w:lsdException w:name="Medium Shading 1 Accent 6" w:semiHidden="0" w:uiPriority="63" w:unhideWhenUsed="0"/>
+    <w:lsdException w:name="Medium Shading 2 Accent 6" w:semiHidden="0" w:uiPriority="64" w:unhideWhenUsed="0"/>
+    <w:lsdException w:name="Medium List 1 Accent 6" w:semiHidden="0" w:uiPriority="65" w:unhideWhenUsed="0"/>
+    <w:lsdException w:name="Medium List 2 Accent 6" w:semiHidden="0" w:uiPriority="66" w:unhideWhenUsed="0"/>
+    <w:lsdException w:name="Medium Grid 1 Accent 6" w:semiHidden="0" w:uiPriority="67" w:unhideWhenUsed="0"/>
+    <w:lsdException w:name="Medium Grid 2 Accent 6" w:semiHidden="0" w:uiPriority="68" w:unhideWhenUsed="0"/>
+    <w:lsdException w:name="Medium Grid 3 Accent 6" w:semiHidden="0" w:uiPriority="69" w:unhideWhenUsed="0"/>
+    <w:lsdException w:name="Dark List Accent 6" w:semiHidden="0" w:uiPriority="70" w:unhideWhenUsed="0"/>
+    <w:lsdException w:name="Colorful Shading Accent 6" w:semiHidden="0" w:uiPriority="71" w:unhideWhenUsed="0"/>
+    <w:lsdException w:name="Colorful List Accent 6" w:semiHidden="0" w:uiPriority="72" w:unhideWhenUsed="0"/>
+    <w:lsdException w:name="Colorful Grid Accent 6" w:semiHidden="0" w:uiPriority="73" w:unhideWhenUsed="0"/>
+    <w:lsdException w:name="Subtle Emphasis" w:semiHidden="0" w:uiPriority="19" w:unhideWhenUsed="0" w:qFormat="1"/>
+    <w:lsdException w:name="Intense Emphasis" w:semiHidden="0" w:uiPriority="21" w:unhideWhenUsed="0" w:qFormat="1"/>
+    <w:lsdException w:name="Subtle Reference" w:semiHidden="0" w:uiPriority="31" w:unhideWhenUsed="0" w:qFormat="1"/>
+    <w:lsdException w:name="Intense Reference" w:semiHidden="0" w:uiPriority="32" w:unhideWhenUsed="0" w:qFormat="1"/>
+    <w:lsdException w:name="Book Title" w:semiHidden="0" w:uiPriority="33" w:unhideWhenUsed="0" w:qFormat="1"/>
+    <w:lsdException w:name="Bibliography" w:uiPriority="37"/>
+    <w:lsdException w:name="TOC Heading" w:uiPriority="39" w:qFormat="1"/>
   </w:latentStyles>
   <w:style w:type="paragraph" w:default="1" w:styleId="Normal">
     <w:name w:val="Normal"/>
@@ -8941,6 +9083,1157 @@
 </w:styles>
 </file>
 
+<file path=word/stylesWithEffects.xml><?xml version="1.0" encoding="utf-8"?>
+<w:styles xmlns:wpc="http://schemas.microsoft.com/office/word/2010/wordprocessingCanvas" xmlns:mc="http://schemas.openxmlformats.org/markup-compatibility/2006" xmlns:o="urn:schemas-microsoft-com:office:office" xmlns:r="http://schemas.openxmlformats.org/officeDocument/2006/relationships" xmlns:m="http://schemas.openxmlformats.org/officeDocument/2006/math" xmlns:v="urn:schemas-microsoft-com:vml" xmlns:wp14="http://schemas.microsoft.com/office/word/2010/wordprocessingDrawing" xmlns:wp="http://schemas.openxmlformats.org/drawingml/2006/wordprocessingDrawing" xmlns:w10="urn:schemas-microsoft-com:office:word" xmlns:w="http://schemas.openxmlformats.org/wordprocessingml/2006/main" xmlns:w14="http://schemas.microsoft.com/office/word/2010/wordml" xmlns:wpg="http://schemas.microsoft.com/office/word/2010/wordprocessingGroup" xmlns:wpi="http://schemas.microsoft.com/office/word/2010/wordprocessingInk" xmlns:wne="http://schemas.microsoft.com/office/word/2006/wordml" xmlns:wps="http://schemas.microsoft.com/office/word/2010/wordprocessingShape" mc:Ignorable="w14 wp14">
+  <w:docDefaults>
+    <w:rPrDefault>
+      <w:rPr>
+        <w:rFonts w:asciiTheme="minorHAnsi" w:eastAsiaTheme="minorHAnsi" w:hAnsiTheme="minorHAnsi" w:cstheme="minorBidi"/>
+        <w:sz w:val="22"/>
+        <w:szCs w:val="22"/>
+        <w:lang w:val="en-US" w:eastAsia="en-US" w:bidi="ar-SA"/>
+      </w:rPr>
+    </w:rPrDefault>
+    <w:pPrDefault>
+      <w:pPr>
+        <w:spacing w:after="200" w:line="276" w:lineRule="auto"/>
+      </w:pPr>
+    </w:pPrDefault>
+  </w:docDefaults>
+  <w:latentStyles w:defLockedState="0" w:defUIPriority="99" w:defSemiHidden="1" w:defUnhideWhenUsed="1" w:defQFormat="0" w:count="267">
+    <w:lsdException w:name="Normal" w:semiHidden="0" w:uiPriority="0" w:unhideWhenUsed="0" w:qFormat="1"/>
+    <w:lsdException w:name="heading 1" w:semiHidden="0" w:uiPriority="9" w:unhideWhenUsed="0" w:qFormat="1"/>
+    <w:lsdException w:name="heading 2" w:uiPriority="9" w:qFormat="1"/>
+    <w:lsdException w:name="heading 3" w:uiPriority="9" w:qFormat="1"/>
+    <w:lsdException w:name="heading 4" w:uiPriority="9" w:qFormat="1"/>
+    <w:lsdException w:name="heading 5" w:uiPriority="9" w:qFormat="1"/>
+    <w:lsdException w:name="heading 6" w:uiPriority="9" w:qFormat="1"/>
+    <w:lsdException w:name="heading 7" w:uiPriority="9" w:qFormat="1"/>
+    <w:lsdException w:name="heading 8" w:uiPriority="9" w:qFormat="1"/>
+    <w:lsdException w:name="heading 9" w:uiPriority="9" w:qFormat="1"/>
+    <w:lsdException w:name="toc 1" w:uiPriority="39"/>
+    <w:lsdException w:name="toc 2" w:uiPriority="39"/>
+    <w:lsdException w:name="toc 3" w:uiPriority="39"/>
+    <w:lsdException w:name="toc 4" w:uiPriority="39"/>
+    <w:lsdException w:name="toc 5" w:uiPriority="39"/>
+    <w:lsdException w:name="toc 6" w:uiPriority="39"/>
+    <w:lsdException w:name="toc 7" w:uiPriority="39"/>
+    <w:lsdException w:name="toc 8" w:uiPriority="39"/>
+    <w:lsdException w:name="toc 9" w:uiPriority="39"/>
+    <w:lsdException w:name="caption" w:uiPriority="35" w:qFormat="1"/>
+    <w:lsdException w:name="Title" w:semiHidden="0" w:uiPriority="10" w:unhideWhenUsed="0" w:qFormat="1"/>
+    <w:lsdException w:name="Default Paragraph Font" w:uiPriority="1"/>
+    <w:lsdException w:name="Subtitle" w:semiHidden="0" w:uiPriority="11" w:unhideWhenUsed="0" w:qFormat="1"/>
+    <w:lsdException w:name="Strong" w:semiHidden="0" w:uiPriority="22" w:unhideWhenUsed="0" w:qFormat="1"/>
+    <w:lsdException w:name="Emphasis" w:semiHidden="0" w:uiPriority="20" w:unhideWhenUsed="0" w:qFormat="1"/>
+    <w:lsdException w:name="Table Grid" w:semiHidden="0" w:uiPriority="39" w:unhideWhenUsed="0"/>
+    <w:lsdException w:name="Placeholder Text" w:unhideWhenUsed="0"/>
+    <w:lsdException w:name="No Spacing" w:semiHidden="0" w:uiPriority="1" w:unhideWhenUsed="0" w:qFormat="1"/>
+    <w:lsdException w:name="Light Shading" w:semiHidden="0" w:uiPriority="60" w:unhideWhenUsed="0"/>
+    <w:lsdException w:name="Light List" w:semiHidden="0" w:uiPriority="61" w:unhideWhenUsed="0"/>
+    <w:lsdException w:name="Light Grid" w:semiHidden="0" w:uiPriority="62" w:unhideWhenUsed="0"/>
+    <w:lsdException w:name="Medium Shading 1" w:semiHidden="0" w:uiPriority="63" w:unhideWhenUsed="0"/>
+    <w:lsdException w:name="Medium Shading 2" w:semiHidden="0" w:uiPriority="64" w:unhideWhenUsed="0"/>
+    <w:lsdException w:name="Medium List 1" w:semiHidden="0" w:uiPriority="65" w:unhideWhenUsed="0"/>
+    <w:lsdException w:name="Medium List 2" w:semiHidden="0" w:uiPriority="66" w:unhideWhenUsed="0"/>
+    <w:lsdException w:name="Medium Grid 1" w:semiHidden="0" w:uiPriority="67" w:unhideWhenUsed="0"/>
+    <w:lsdException w:name="Medium Grid 2" w:semiHidden="0" w:uiPriority="68" w:unhideWhenUsed="0"/>
+    <w:lsdException w:name="Medium Grid 3" w:semiHidden="0" w:uiPriority="69" w:unhideWhenUsed="0"/>
+    <w:lsdException w:name="Dark List" w:semiHidden="0" w:uiPriority="70" w:unhideWhenUsed="0"/>
+    <w:lsdException w:name="Colorful Shading" w:semiHidden="0" w:uiPriority="71" w:unhideWhenUsed="0"/>
+    <w:lsdException w:name="Colorful List" w:semiHidden="0" w:uiPriority="72" w:unhideWhenUsed="0"/>
+    <w:lsdException w:name="Colorful Grid" w:semiHidden="0" w:uiPriority="73" w:unhideWhenUsed="0"/>
+    <w:lsdException w:name="Light Shading Accent 1" w:semiHidden="0" w:uiPriority="60" w:unhideWhenUsed="0"/>
+    <w:lsdException w:name="Light List Accent 1" w:semiHidden="0" w:uiPriority="61" w:unhideWhenUsed="0"/>
+    <w:lsdException w:name="Light Grid Accent 1" w:semiHidden="0" w:uiPriority="62" w:unhideWhenUsed="0"/>
+    <w:lsdException w:name="Medium Shading 1 Accent 1" w:semiHidden="0" w:uiPriority="63" w:unhideWhenUsed="0"/>
+    <w:lsdException w:name="Medium Shading 2 Accent 1" w:semiHidden="0" w:uiPriority="64" w:unhideWhenUsed="0"/>
+    <w:lsdException w:name="Medium List 1 Accent 1" w:semiHidden="0" w:uiPriority="65" w:unhideWhenUsed="0"/>
+    <w:lsdException w:name="Revision" w:unhideWhenUsed="0"/>
+    <w:lsdException w:name="List Paragraph" w:semiHidden="0" w:uiPriority="34" w:unhideWhenUsed="0" w:qFormat="1"/>
+    <w:lsdException w:name="Quote" w:semiHidden="0" w:uiPriority="29" w:unhideWhenUsed="0" w:qFormat="1"/>
+    <w:lsdException w:name="Intense Quote" w:semiHidden="0" w:uiPriority="30" w:unhideWhenUsed="0" w:qFormat="1"/>
+    <w:lsdException w:name="Medium List 2 Accent 1" w:semiHidden="0" w:uiPriority="66" w:unhideWhenUsed="0"/>
+    <w:lsdException w:name="Medium Grid 1 Accent 1" w:semiHidden="0" w:uiPriority="67" w:unhideWhenUsed="0"/>
+    <w:lsdException w:name="Medium Grid 2 Accent 1" w:semiHidden="0" w:uiPriority="68" w:unhideWhenUsed="0"/>
+    <w:lsdException w:name="Medium Grid 3 Accent 1" w:semiHidden="0" w:uiPriority="69" w:unhideWhenUsed="0"/>
+    <w:lsdException w:name="Dark List Accent 1" w:semiHidden="0" w:uiPriority="70" w:unhideWhenUsed="0"/>
+    <w:lsdException w:name="Colorful Shading Accent 1" w:semiHidden="0" w:uiPriority="71" w:unhideWhenUsed="0"/>
+    <w:lsdException w:name="Colorful List Accent 1" w:semiHidden="0" w:uiPriority="72" w:unhideWhenUsed="0"/>
+    <w:lsdException w:name="Colorful Grid Accent 1" w:semiHidden="0" w:uiPriority="73" w:unhideWhenUsed="0"/>
+    <w:lsdException w:name="Light Shading Accent 2" w:semiHidden="0" w:uiPriority="60" w:unhideWhenUsed="0"/>
+    <w:lsdException w:name="Light List Accent 2" w:semiHidden="0" w:uiPriority="61" w:unhideWhenUsed="0"/>
+    <w:lsdException w:name="Light Grid Accent 2" w:semiHidden="0" w:uiPriority="62" w:unhideWhenUsed="0"/>
+    <w:lsdException w:name="Medium Shading 1 Accent 2" w:semiHidden="0" w:uiPriority="63" w:unhideWhenUsed="0"/>
+    <w:lsdException w:name="Medium Shading 2 Accent 2" w:semiHidden="0" w:uiPriority="64" w:unhideWhenUsed="0"/>
+    <w:lsdException w:name="Medium List 1 Accent 2" w:semiHidden="0" w:uiPriority="65" w:unhideWhenUsed="0"/>
+    <w:lsdException w:name="Medium List 2 Accent 2" w:semiHidden="0" w:uiPriority="66" w:unhideWhenUsed="0"/>
+    <w:lsdException w:name="Medium Grid 1 Accent 2" w:semiHidden="0" w:uiPriority="67" w:unhideWhenUsed="0"/>
+    <w:lsdException w:name="Medium Grid 2 Accent 2" w:semiHidden="0" w:uiPriority="68" w:unhideWhenUsed="0"/>
+    <w:lsdException w:name="Medium Grid 3 Accent 2" w:semiHidden="0" w:uiPriority="69" w:unhideWhenUsed="0"/>
+    <w:lsdException w:name="Dark List Accent 2" w:semiHidden="0" w:uiPriority="70" w:unhideWhenUsed="0"/>
+    <w:lsdException w:name="Colorful Shading Accent 2" w:semiHidden="0" w:uiPriority="71" w:unhideWhenUsed="0"/>
+    <w:lsdException w:name="Colorful List Accent 2" w:semiHidden="0" w:uiPriority="72" w:unhideWhenUsed="0"/>
+    <w:lsdException w:name="Colorful Grid Accent 2" w:semiHidden="0" w:uiPriority="73" w:unhideWhenUsed="0"/>
+    <w:lsdException w:name="Light Shading Accent 3" w:semiHidden="0" w:uiPriority="60" w:unhideWhenUsed="0"/>
+    <w:lsdException w:name="Light List Accent 3" w:semiHidden="0" w:uiPriority="61" w:unhideWhenUsed="0"/>
+    <w:lsdException w:name="Light Grid Accent 3" w:semiHidden="0" w:uiPriority="62" w:unhideWhenUsed="0"/>
+    <w:lsdException w:name="Medium Shading 1 Accent 3" w:semiHidden="0" w:uiPriority="63" w:unhideWhenUsed="0"/>
+    <w:lsdException w:name="Medium Shading 2 Accent 3" w:semiHidden="0" w:uiPriority="64" w:unhideWhenUsed="0"/>
+    <w:lsdException w:name="Medium List 1 Accent 3" w:semiHidden="0" w:uiPriority="65" w:unhideWhenUsed="0"/>
+    <w:lsdException w:name="Medium List 2 Accent 3" w:semiHidden="0" w:uiPriority="66" w:unhideWhenUsed="0"/>
+    <w:lsdException w:name="Medium Grid 1 Accent 3" w:semiHidden="0" w:uiPriority="67" w:unhideWhenUsed="0"/>
+    <w:lsdException w:name="Medium Grid 2 Accent 3" w:semiHidden="0" w:uiPriority="68" w:unhideWhenUsed="0"/>
+    <w:lsdException w:name="Medium Grid 3 Accent 3" w:semiHidden="0" w:uiPriority="69" w:unhideWhenUsed="0"/>
+    <w:lsdException w:name="Dark List Accent 3" w:semiHidden="0" w:uiPriority="70" w:unhideWhenUsed="0"/>
+    <w:lsdException w:name="Colorful Shading Accent 3" w:semiHidden="0" w:uiPriority="71" w:unhideWhenUsed="0"/>
+    <w:lsdException w:name="Colorful List Accent 3" w:semiHidden="0" w:uiPriority="72" w:unhideWhenUsed="0"/>
+    <w:lsdException w:name="Colorful Grid Accent 3" w:semiHidden="0" w:uiPriority="73" w:unhideWhenUsed="0"/>
+    <w:lsdException w:name="Light Shading Accent 4" w:semiHidden="0" w:uiPriority="60" w:unhideWhenUsed="0"/>
+    <w:lsdException w:name="Light List Accent 4" w:semiHidden="0" w:uiPriority="61" w:unhideWhenUsed="0"/>
+    <w:lsdException w:name="Light Grid Accent 4" w:semiHidden="0" w:uiPriority="62" w:unhideWhenUsed="0"/>
+    <w:lsdException w:name="Medium Shading 1 Accent 4" w:semiHidden="0" w:uiPriority="63" w:unhideWhenUsed="0"/>
+    <w:lsdException w:name="Medium Shading 2 Accent 4" w:semiHidden="0" w:uiPriority="64" w:unhideWhenUsed="0"/>
+    <w:lsdException w:name="Medium List 1 Accent 4" w:semiHidden="0" w:uiPriority="65" w:unhideWhenUsed="0"/>
+    <w:lsdException w:name="Medium List 2 Accent 4" w:semiHidden="0" w:uiPriority="66" w:unhideWhenUsed="0"/>
+    <w:lsdException w:name="Medium Grid 1 Accent 4" w:semiHidden="0" w:uiPriority="67" w:unhideWhenUsed="0"/>
+    <w:lsdException w:name="Medium Grid 2 Accent 4" w:semiHidden="0" w:uiPriority="68" w:unhideWhenUsed="0"/>
+    <w:lsdException w:name="Medium Grid 3 Accent 4" w:semiHidden="0" w:uiPriority="69" w:unhideWhenUsed="0"/>
+    <w:lsdException w:name="Dark List Accent 4" w:semiHidden="0" w:uiPriority="70" w:unhideWhenUsed="0"/>
+    <w:lsdException w:name="Colorful Shading Accent 4" w:semiHidden="0" w:uiPriority="71" w:unhideWhenUsed="0"/>
+    <w:lsdException w:name="Colorful List Accent 4" w:semiHidden="0" w:uiPriority="72" w:unhideWhenUsed="0"/>
+    <w:lsdException w:name="Colorful Grid Accent 4" w:semiHidden="0" w:uiPriority="73" w:unhideWhenUsed="0"/>
+    <w:lsdException w:name="Light Shading Accent 5" w:semiHidden="0" w:uiPriority="60" w:unhideWhenUsed="0"/>
+    <w:lsdException w:name="Light List Accent 5" w:semiHidden="0" w:uiPriority="61" w:unhideWhenUsed="0"/>
+    <w:lsdException w:name="Light Grid Accent 5" w:semiHidden="0" w:uiPriority="62" w:unhideWhenUsed="0"/>
+    <w:lsdException w:name="Medium Shading 1 Accent 5" w:semiHidden="0" w:uiPriority="63" w:unhideWhenUsed="0"/>
+    <w:lsdException w:name="Medium Shading 2 Accent 5" w:semiHidden="0" w:uiPriority="64" w:unhideWhenUsed="0"/>
+    <w:lsdException w:name="Medium List 1 Accent 5" w:semiHidden="0" w:uiPriority="65" w:unhideWhenUsed="0"/>
+    <w:lsdException w:name="Medium List 2 Accent 5" w:semiHidden="0" w:uiPriority="66" w:unhideWhenUsed="0"/>
+    <w:lsdException w:name="Medium Grid 1 Accent 5" w:semiHidden="0" w:uiPriority="67" w:unhideWhenUsed="0"/>
+    <w:lsdException w:name="Medium Grid 2 Accent 5" w:semiHidden="0" w:uiPriority="68" w:unhideWhenUsed="0"/>
+    <w:lsdException w:name="Medium Grid 3 Accent 5" w:semiHidden="0" w:uiPriority="69" w:unhideWhenUsed="0"/>
+    <w:lsdException w:name="Dark List Accent 5" w:semiHidden="0" w:uiPriority="70" w:unhideWhenUsed="0"/>
+    <w:lsdException w:name="Colorful Shading Accent 5" w:semiHidden="0" w:uiPriority="71" w:unhideWhenUsed="0"/>
+    <w:lsdException w:name="Colorful List Accent 5" w:semiHidden="0" w:uiPriority="72" w:unhideWhenUsed="0"/>
+    <w:lsdException w:name="Colorful Grid Accent 5" w:semiHidden="0" w:uiPriority="73" w:unhideWhenUsed="0"/>
+    <w:lsdException w:name="Light Shading Accent 6" w:semiHidden="0" w:uiPriority="60" w:unhideWhenUsed="0"/>
+    <w:lsdException w:name="Light List Accent 6" w:semiHidden="0" w:uiPriority="61" w:unhideWhenUsed="0"/>
+    <w:lsdException w:name="Light Grid Accent 6" w:semiHidden="0" w:uiPriority="62" w:unhideWhenUsed="0"/>
+    <w:lsdException w:name="Medium Shading 1 Accent 6" w:semiHidden="0" w:uiPriority="63" w:unhideWhenUsed="0"/>
+    <w:lsdException w:name="Medium Shading 2 Accent 6" w:semiHidden="0" w:uiPriority="64" w:unhideWhenUsed="0"/>
+    <w:lsdException w:name="Medium List 1 Accent 6" w:semiHidden="0" w:uiPriority="65" w:unhideWhenUsed="0"/>
+    <w:lsdException w:name="Medium List 2 Accent 6" w:semiHidden="0" w:uiPriority="66" w:unhideWhenUsed="0"/>
+    <w:lsdException w:name="Medium Grid 1 Accent 6" w:semiHidden="0" w:uiPriority="67" w:unhideWhenUsed="0"/>
+    <w:lsdException w:name="Medium Grid 2 Accent 6" w:semiHidden="0" w:uiPriority="68" w:unhideWhenUsed="0"/>
+    <w:lsdException w:name="Medium Grid 3 Accent 6" w:semiHidden="0" w:uiPriority="69" w:unhideWhenUsed="0"/>
+    <w:lsdException w:name="Dark List Accent 6" w:semiHidden="0" w:uiPriority="70" w:unhideWhenUsed="0"/>
+    <w:lsdException w:name="Colorful Shading Accent 6" w:semiHidden="0" w:uiPriority="71" w:unhideWhenUsed="0"/>
+    <w:lsdException w:name="Colorful List Accent 6" w:semiHidden="0" w:uiPriority="72" w:unhideWhenUsed="0"/>
+    <w:lsdException w:name="Colorful Grid Accent 6" w:semiHidden="0" w:uiPriority="73" w:unhideWhenUsed="0"/>
+    <w:lsdException w:name="Subtle Emphasis" w:semiHidden="0" w:uiPriority="19" w:unhideWhenUsed="0" w:qFormat="1"/>
+    <w:lsdException w:name="Intense Emphasis" w:semiHidden="0" w:uiPriority="21" w:unhideWhenUsed="0" w:qFormat="1"/>
+    <w:lsdException w:name="Subtle Reference" w:semiHidden="0" w:uiPriority="31" w:unhideWhenUsed="0" w:qFormat="1"/>
+    <w:lsdException w:name="Intense Reference" w:semiHidden="0" w:uiPriority="32" w:unhideWhenUsed="0" w:qFormat="1"/>
+    <w:lsdException w:name="Book Title" w:semiHidden="0" w:uiPriority="33" w:unhideWhenUsed="0" w:qFormat="1"/>
+    <w:lsdException w:name="Bibliography" w:uiPriority="37"/>
+    <w:lsdException w:name="TOC Heading" w:uiPriority="39" w:qFormat="1"/>
+  </w:latentStyles>
+  <w:style w:type="paragraph" w:default="1" w:styleId="Normal">
+    <w:name w:val="Normal"/>
+    <w:qFormat/>
+  </w:style>
+  <w:style w:type="paragraph" w:styleId="Heading1">
+    <w:name w:val="heading 1"/>
+    <w:basedOn w:val="Default"/>
+    <w:next w:val="Normal"/>
+    <w:link w:val="Heading1Char"/>
+    <w:uiPriority w:val="9"/>
+    <w:qFormat/>
+    <w:rsid w:val="00735A12"/>
+    <w:pPr>
+      <w:numPr>
+        <w:numId w:val="9"/>
+      </w:numPr>
+      <w:outlineLvl w:val="0"/>
+    </w:pPr>
+    <w:rPr>
+      <w:b/>
+      <w:bCs/>
+      <w:sz w:val="36"/>
+      <w:szCs w:val="32"/>
+    </w:rPr>
+  </w:style>
+  <w:style w:type="paragraph" w:styleId="Heading2">
+    <w:name w:val="heading 2"/>
+    <w:basedOn w:val="Default"/>
+    <w:next w:val="Normal"/>
+    <w:link w:val="Heading2Char"/>
+    <w:uiPriority w:val="9"/>
+    <w:unhideWhenUsed/>
+    <w:qFormat/>
+    <w:rsid w:val="00E46055"/>
+    <w:pPr>
+      <w:numPr>
+        <w:numId w:val="7"/>
+      </w:numPr>
+      <w:spacing w:before="100"/>
+      <w:outlineLvl w:val="1"/>
+    </w:pPr>
+    <w:rPr>
+      <w:b/>
+      <w:bCs/>
+      <w:sz w:val="32"/>
+      <w:szCs w:val="32"/>
+    </w:rPr>
+  </w:style>
+  <w:style w:type="paragraph" w:styleId="Heading3">
+    <w:name w:val="heading 3"/>
+    <w:basedOn w:val="Default"/>
+    <w:next w:val="Normal"/>
+    <w:link w:val="Heading3Char"/>
+    <w:uiPriority w:val="9"/>
+    <w:unhideWhenUsed/>
+    <w:qFormat/>
+    <w:rsid w:val="00E46055"/>
+    <w:pPr>
+      <w:numPr>
+        <w:ilvl w:val="1"/>
+        <w:numId w:val="7"/>
+      </w:numPr>
+      <w:spacing w:before="120"/>
+      <w:outlineLvl w:val="2"/>
+    </w:pPr>
+    <w:rPr>
+      <w:b/>
+      <w:bCs/>
+      <w:sz w:val="28"/>
+      <w:szCs w:val="28"/>
+    </w:rPr>
+  </w:style>
+  <w:style w:type="paragraph" w:styleId="Heading4">
+    <w:name w:val="heading 4"/>
+    <w:basedOn w:val="Normal"/>
+    <w:next w:val="Normal"/>
+    <w:link w:val="Heading4Char"/>
+    <w:uiPriority w:val="9"/>
+    <w:unhideWhenUsed/>
+    <w:qFormat/>
+    <w:rsid w:val="00B12DDC"/>
+    <w:pPr>
+      <w:numPr>
+        <w:ilvl w:val="2"/>
+        <w:numId w:val="7"/>
+      </w:numPr>
+      <w:autoSpaceDE w:val="0"/>
+      <w:autoSpaceDN w:val="0"/>
+      <w:adjustRightInd w:val="0"/>
+      <w:spacing w:before="120" w:after="80" w:line="240" w:lineRule="auto"/>
+      <w:ind w:left="1440" w:hanging="630"/>
+      <w:jc w:val="both"/>
+      <w:outlineLvl w:val="3"/>
+    </w:pPr>
+    <w:rPr>
+      <w:rFonts w:asciiTheme="majorHAnsi" w:eastAsiaTheme="majorEastAsia" w:hAnsiTheme="majorHAnsi" w:cstheme="majorBidi"/>
+      <w:b/>
+      <w:bCs/>
+      <w:iCs/>
+      <w:sz w:val="26"/>
+      <w:szCs w:val="26"/>
+    </w:rPr>
+  </w:style>
+  <w:style w:type="paragraph" w:styleId="Heading5">
+    <w:name w:val="heading 5"/>
+    <w:basedOn w:val="Heading2"/>
+    <w:next w:val="Normal"/>
+    <w:link w:val="Heading5Char"/>
+    <w:uiPriority w:val="9"/>
+    <w:unhideWhenUsed/>
+    <w:qFormat/>
+    <w:rsid w:val="00C152A9"/>
+    <w:pPr>
+      <w:numPr>
+        <w:ilvl w:val="3"/>
+      </w:numPr>
+      <w:ind w:left="2520" w:hanging="810"/>
+      <w:outlineLvl w:val="4"/>
+    </w:pPr>
+    <w:rPr>
+      <w:sz w:val="24"/>
+      <w:szCs w:val="24"/>
+    </w:rPr>
+  </w:style>
+  <w:style w:type="character" w:default="1" w:styleId="DefaultParagraphFont">
+    <w:name w:val="Default Paragraph Font"/>
+    <w:uiPriority w:val="1"/>
+    <w:semiHidden/>
+    <w:unhideWhenUsed/>
+  </w:style>
+  <w:style w:type="table" w:default="1" w:styleId="TableNormal">
+    <w:name w:val="Normal Table"/>
+    <w:uiPriority w:val="99"/>
+    <w:semiHidden/>
+    <w:unhideWhenUsed/>
+    <w:tblPr>
+      <w:tblInd w:w="0" w:type="dxa"/>
+      <w:tblCellMar>
+        <w:top w:w="0" w:type="dxa"/>
+        <w:left w:w="108" w:type="dxa"/>
+        <w:bottom w:w="0" w:type="dxa"/>
+        <w:right w:w="108" w:type="dxa"/>
+      </w:tblCellMar>
+    </w:tblPr>
+  </w:style>
+  <w:style w:type="numbering" w:default="1" w:styleId="NoList">
+    <w:name w:val="No List"/>
+    <w:uiPriority w:val="99"/>
+    <w:semiHidden/>
+    <w:unhideWhenUsed/>
+  </w:style>
+  <w:style w:type="paragraph" w:styleId="BalloonText">
+    <w:name w:val="Balloon Text"/>
+    <w:basedOn w:val="Normal"/>
+    <w:link w:val="BalloonTextChar"/>
+    <w:uiPriority w:val="99"/>
+    <w:semiHidden/>
+    <w:unhideWhenUsed/>
+    <w:rsid w:val="00177F06"/>
+    <w:pPr>
+      <w:spacing w:after="0" w:line="240" w:lineRule="auto"/>
+    </w:pPr>
+    <w:rPr>
+      <w:rFonts w:ascii="Tahoma" w:hAnsi="Tahoma" w:cs="Tahoma"/>
+      <w:sz w:val="16"/>
+      <w:szCs w:val="16"/>
+    </w:rPr>
+  </w:style>
+  <w:style w:type="character" w:customStyle="1" w:styleId="BalloonTextChar">
+    <w:name w:val="Balloon Text Char"/>
+    <w:basedOn w:val="DefaultParagraphFont"/>
+    <w:link w:val="BalloonText"/>
+    <w:uiPriority w:val="99"/>
+    <w:semiHidden/>
+    <w:rsid w:val="00177F06"/>
+    <w:rPr>
+      <w:rFonts w:ascii="Tahoma" w:hAnsi="Tahoma" w:cs="Tahoma"/>
+      <w:sz w:val="16"/>
+      <w:szCs w:val="16"/>
+    </w:rPr>
+  </w:style>
+  <w:style w:type="table" w:styleId="TableGrid">
+    <w:name w:val="Table Grid"/>
+    <w:basedOn w:val="TableNormal"/>
+    <w:uiPriority w:val="39"/>
+    <w:rsid w:val="00177F06"/>
+    <w:pPr>
+      <w:spacing w:after="0" w:line="240" w:lineRule="auto"/>
+    </w:pPr>
+    <w:tblPr>
+      <w:tblInd w:w="0" w:type="dxa"/>
+      <w:tblBorders>
+        <w:top w:val="single" w:sz="4" w:space="0" w:color="auto"/>
+        <w:left w:val="single" w:sz="4" w:space="0" w:color="auto"/>
+        <w:bottom w:val="single" w:sz="4" w:space="0" w:color="auto"/>
+        <w:right w:val="single" w:sz="4" w:space="0" w:color="auto"/>
+        <w:insideH w:val="single" w:sz="4" w:space="0" w:color="auto"/>
+        <w:insideV w:val="single" w:sz="4" w:space="0" w:color="auto"/>
+      </w:tblBorders>
+      <w:tblCellMar>
+        <w:top w:w="0" w:type="dxa"/>
+        <w:left w:w="108" w:type="dxa"/>
+        <w:bottom w:w="0" w:type="dxa"/>
+        <w:right w:w="108" w:type="dxa"/>
+      </w:tblCellMar>
+    </w:tblPr>
+  </w:style>
+  <w:style w:type="paragraph" w:styleId="Header">
+    <w:name w:val="header"/>
+    <w:basedOn w:val="Normal"/>
+    <w:link w:val="HeaderChar"/>
+    <w:uiPriority w:val="99"/>
+    <w:unhideWhenUsed/>
+    <w:rsid w:val="006678EB"/>
+    <w:pPr>
+      <w:tabs>
+        <w:tab w:val="center" w:pos="4680"/>
+        <w:tab w:val="right" w:pos="9360"/>
+      </w:tabs>
+      <w:spacing w:after="0" w:line="240" w:lineRule="auto"/>
+    </w:pPr>
+  </w:style>
+  <w:style w:type="character" w:customStyle="1" w:styleId="HeaderChar">
+    <w:name w:val="Header Char"/>
+    <w:basedOn w:val="DefaultParagraphFont"/>
+    <w:link w:val="Header"/>
+    <w:uiPriority w:val="99"/>
+    <w:rsid w:val="006678EB"/>
+  </w:style>
+  <w:style w:type="paragraph" w:styleId="Footer">
+    <w:name w:val="footer"/>
+    <w:basedOn w:val="Normal"/>
+    <w:link w:val="FooterChar"/>
+    <w:uiPriority w:val="99"/>
+    <w:unhideWhenUsed/>
+    <w:rsid w:val="006678EB"/>
+    <w:pPr>
+      <w:tabs>
+        <w:tab w:val="center" w:pos="4680"/>
+        <w:tab w:val="right" w:pos="9360"/>
+      </w:tabs>
+      <w:spacing w:after="0" w:line="240" w:lineRule="auto"/>
+    </w:pPr>
+  </w:style>
+  <w:style w:type="character" w:customStyle="1" w:styleId="FooterChar">
+    <w:name w:val="Footer Char"/>
+    <w:basedOn w:val="DefaultParagraphFont"/>
+    <w:link w:val="Footer"/>
+    <w:uiPriority w:val="99"/>
+    <w:rsid w:val="006678EB"/>
+  </w:style>
+  <w:style w:type="character" w:customStyle="1" w:styleId="Heading1Char">
+    <w:name w:val="Heading 1 Char"/>
+    <w:basedOn w:val="DefaultParagraphFont"/>
+    <w:link w:val="Heading1"/>
+    <w:uiPriority w:val="9"/>
+    <w:rsid w:val="00735A12"/>
+    <w:rPr>
+      <w:rFonts w:ascii="Cambria" w:hAnsi="Cambria" w:cs="Cambria"/>
+      <w:b/>
+      <w:bCs/>
+      <w:color w:val="000000"/>
+      <w:sz w:val="36"/>
+      <w:szCs w:val="32"/>
+    </w:rPr>
+  </w:style>
+  <w:style w:type="character" w:customStyle="1" w:styleId="Heading2Char">
+    <w:name w:val="Heading 2 Char"/>
+    <w:basedOn w:val="DefaultParagraphFont"/>
+    <w:link w:val="Heading2"/>
+    <w:uiPriority w:val="9"/>
+    <w:rsid w:val="00E46055"/>
+    <w:rPr>
+      <w:rFonts w:ascii="Cambria" w:hAnsi="Cambria" w:cs="Cambria"/>
+      <w:b/>
+      <w:bCs/>
+      <w:color w:val="000000"/>
+      <w:sz w:val="32"/>
+      <w:szCs w:val="32"/>
+    </w:rPr>
+  </w:style>
+  <w:style w:type="character" w:customStyle="1" w:styleId="Heading3Char">
+    <w:name w:val="Heading 3 Char"/>
+    <w:basedOn w:val="DefaultParagraphFont"/>
+    <w:link w:val="Heading3"/>
+    <w:uiPriority w:val="9"/>
+    <w:rsid w:val="00E46055"/>
+    <w:rPr>
+      <w:rFonts w:ascii="Cambria" w:hAnsi="Cambria" w:cs="Cambria"/>
+      <w:b/>
+      <w:bCs/>
+      <w:color w:val="000000"/>
+      <w:sz w:val="28"/>
+      <w:szCs w:val="28"/>
+    </w:rPr>
+  </w:style>
+  <w:style w:type="paragraph" w:customStyle="1" w:styleId="Default">
+    <w:name w:val="Default"/>
+    <w:link w:val="DefaultChar"/>
+    <w:rsid w:val="00BD7BA5"/>
+    <w:pPr>
+      <w:autoSpaceDE w:val="0"/>
+      <w:autoSpaceDN w:val="0"/>
+      <w:adjustRightInd w:val="0"/>
+      <w:spacing w:after="0" w:line="240" w:lineRule="auto"/>
+    </w:pPr>
+    <w:rPr>
+      <w:rFonts w:ascii="Cambria" w:hAnsi="Cambria" w:cs="Cambria"/>
+      <w:color w:val="000000"/>
+      <w:sz w:val="24"/>
+      <w:szCs w:val="24"/>
+    </w:rPr>
+  </w:style>
+  <w:style w:type="character" w:styleId="Hyperlink">
+    <w:name w:val="Hyperlink"/>
+    <w:basedOn w:val="DefaultParagraphFont"/>
+    <w:uiPriority w:val="99"/>
+    <w:unhideWhenUsed/>
+    <w:rsid w:val="00BD7BA5"/>
+    <w:rPr>
+      <w:color w:val="0000FF" w:themeColor="hyperlink"/>
+      <w:u w:val="single"/>
+    </w:rPr>
+  </w:style>
+  <w:style w:type="character" w:customStyle="1" w:styleId="Heading4Char">
+    <w:name w:val="Heading 4 Char"/>
+    <w:basedOn w:val="DefaultParagraphFont"/>
+    <w:link w:val="Heading4"/>
+    <w:uiPriority w:val="9"/>
+    <w:rsid w:val="00B12DDC"/>
+    <w:rPr>
+      <w:rFonts w:asciiTheme="majorHAnsi" w:eastAsiaTheme="majorEastAsia" w:hAnsiTheme="majorHAnsi" w:cstheme="majorBidi"/>
+      <w:b/>
+      <w:bCs/>
+      <w:iCs/>
+      <w:sz w:val="26"/>
+      <w:szCs w:val="26"/>
+    </w:rPr>
+  </w:style>
+  <w:style w:type="character" w:customStyle="1" w:styleId="Heading5Char">
+    <w:name w:val="Heading 5 Char"/>
+    <w:basedOn w:val="DefaultParagraphFont"/>
+    <w:link w:val="Heading5"/>
+    <w:uiPriority w:val="9"/>
+    <w:rsid w:val="00C152A9"/>
+    <w:rPr>
+      <w:rFonts w:ascii="Cambria" w:hAnsi="Cambria" w:cs="Cambria"/>
+      <w:b/>
+      <w:bCs/>
+      <w:color w:val="000000"/>
+      <w:sz w:val="24"/>
+      <w:szCs w:val="24"/>
+    </w:rPr>
+  </w:style>
+  <w:style w:type="character" w:customStyle="1" w:styleId="apple-converted-space">
+    <w:name w:val="apple-converted-space"/>
+    <w:basedOn w:val="DefaultParagraphFont"/>
+    <w:rsid w:val="0053103D"/>
+  </w:style>
+  <w:style w:type="character" w:customStyle="1" w:styleId="bxgy-byline-text">
+    <w:name w:val="bxgy-byline-text"/>
+    <w:basedOn w:val="DefaultParagraphFont"/>
+    <w:rsid w:val="0053103D"/>
+  </w:style>
+  <w:style w:type="paragraph" w:styleId="ListParagraph">
+    <w:name w:val="List Paragraph"/>
+    <w:basedOn w:val="Normal"/>
+    <w:uiPriority w:val="34"/>
+    <w:qFormat/>
+    <w:rsid w:val="0053103D"/>
+    <w:pPr>
+      <w:spacing w:after="160" w:line="259" w:lineRule="auto"/>
+      <w:ind w:left="720"/>
+      <w:contextualSpacing/>
+    </w:pPr>
+  </w:style>
+  <w:style w:type="table" w:styleId="LightGrid">
+    <w:name w:val="Light Grid"/>
+    <w:basedOn w:val="TableNormal"/>
+    <w:uiPriority w:val="62"/>
+    <w:rsid w:val="0053103D"/>
+    <w:pPr>
+      <w:spacing w:after="0" w:line="240" w:lineRule="auto"/>
+    </w:pPr>
+    <w:tblPr>
+      <w:tblStyleRowBandSize w:val="1"/>
+      <w:tblStyleColBandSize w:val="1"/>
+      <w:tblInd w:w="0" w:type="dxa"/>
+      <w:tblBorders>
+        <w:top w:val="single" w:sz="8" w:space="0" w:color="000000" w:themeColor="text1"/>
+        <w:left w:val="single" w:sz="8" w:space="0" w:color="000000" w:themeColor="text1"/>
+        <w:bottom w:val="single" w:sz="8" w:space="0" w:color="000000" w:themeColor="text1"/>
+        <w:right w:val="single" w:sz="8" w:space="0" w:color="000000" w:themeColor="text1"/>
+        <w:insideH w:val="single" w:sz="8" w:space="0" w:color="000000" w:themeColor="text1"/>
+        <w:insideV w:val="single" w:sz="8" w:space="0" w:color="000000" w:themeColor="text1"/>
+      </w:tblBorders>
+      <w:tblCellMar>
+        <w:top w:w="0" w:type="dxa"/>
+        <w:left w:w="108" w:type="dxa"/>
+        <w:bottom w:w="0" w:type="dxa"/>
+        <w:right w:w="108" w:type="dxa"/>
+      </w:tblCellMar>
+    </w:tblPr>
+    <w:tblStylePr w:type="firstRow">
+      <w:pPr>
+        <w:spacing w:before="0" w:after="0" w:line="240" w:lineRule="auto"/>
+      </w:pPr>
+      <w:rPr>
+        <w:rFonts w:asciiTheme="majorHAnsi" w:eastAsiaTheme="majorEastAsia" w:hAnsiTheme="majorHAnsi" w:cstheme="majorBidi"/>
+        <w:b/>
+        <w:bCs/>
+      </w:rPr>
+      <w:tblPr/>
+      <w:tcPr>
+        <w:tcBorders>
+          <w:top w:val="single" w:sz="8" w:space="0" w:color="000000" w:themeColor="text1"/>
+          <w:left w:val="single" w:sz="8" w:space="0" w:color="000000" w:themeColor="text1"/>
+          <w:bottom w:val="single" w:sz="18" w:space="0" w:color="000000" w:themeColor="text1"/>
+          <w:right w:val="single" w:sz="8" w:space="0" w:color="000000" w:themeColor="text1"/>
+          <w:insideH w:val="nil"/>
+          <w:insideV w:val="single" w:sz="8" w:space="0" w:color="000000" w:themeColor="text1"/>
+        </w:tcBorders>
+      </w:tcPr>
+    </w:tblStylePr>
+    <w:tblStylePr w:type="lastRow">
+      <w:pPr>
+        <w:spacing w:before="0" w:after="0" w:line="240" w:lineRule="auto"/>
+      </w:pPr>
+      <w:rPr>
+        <w:rFonts w:asciiTheme="majorHAnsi" w:eastAsiaTheme="majorEastAsia" w:hAnsiTheme="majorHAnsi" w:cstheme="majorBidi"/>
+        <w:b/>
+        <w:bCs/>
+      </w:rPr>
+      <w:tblPr/>
+      <w:tcPr>
+        <w:tcBorders>
+          <w:top w:val="double" w:sz="6" w:space="0" w:color="000000" w:themeColor="text1"/>
+          <w:left w:val="single" w:sz="8" w:space="0" w:color="000000" w:themeColor="text1"/>
+          <w:bottom w:val="single" w:sz="8" w:space="0" w:color="000000" w:themeColor="text1"/>
+          <w:right w:val="single" w:sz="8" w:space="0" w:color="000000" w:themeColor="text1"/>
+          <w:insideH w:val="nil"/>
+          <w:insideV w:val="single" w:sz="8" w:space="0" w:color="000000" w:themeColor="text1"/>
+        </w:tcBorders>
+      </w:tcPr>
+    </w:tblStylePr>
+    <w:tblStylePr w:type="firstCol">
+      <w:rPr>
+        <w:rFonts w:asciiTheme="majorHAnsi" w:eastAsiaTheme="majorEastAsia" w:hAnsiTheme="majorHAnsi" w:cstheme="majorBidi"/>
+        <w:b/>
+        <w:bCs/>
+      </w:rPr>
+    </w:tblStylePr>
+    <w:tblStylePr w:type="lastCol">
+      <w:rPr>
+        <w:rFonts w:asciiTheme="majorHAnsi" w:eastAsiaTheme="majorEastAsia" w:hAnsiTheme="majorHAnsi" w:cstheme="majorBidi"/>
+        <w:b/>
+        <w:bCs/>
+      </w:rPr>
+      <w:tblPr/>
+      <w:tcPr>
+        <w:tcBorders>
+          <w:top w:val="single" w:sz="8" w:space="0" w:color="000000" w:themeColor="text1"/>
+          <w:left w:val="single" w:sz="8" w:space="0" w:color="000000" w:themeColor="text1"/>
+          <w:bottom w:val="single" w:sz="8" w:space="0" w:color="000000" w:themeColor="text1"/>
+          <w:right w:val="single" w:sz="8" w:space="0" w:color="000000" w:themeColor="text1"/>
+        </w:tcBorders>
+      </w:tcPr>
+    </w:tblStylePr>
+    <w:tblStylePr w:type="band1Vert">
+      <w:tblPr/>
+      <w:tcPr>
+        <w:tcBorders>
+          <w:top w:val="single" w:sz="8" w:space="0" w:color="000000" w:themeColor="text1"/>
+          <w:left w:val="single" w:sz="8" w:space="0" w:color="000000" w:themeColor="text1"/>
+          <w:bottom w:val="single" w:sz="8" w:space="0" w:color="000000" w:themeColor="text1"/>
+          <w:right w:val="single" w:sz="8" w:space="0" w:color="000000" w:themeColor="text1"/>
+        </w:tcBorders>
+        <w:shd w:val="clear" w:color="auto" w:fill="C0C0C0" w:themeFill="text1" w:themeFillTint="3F"/>
+      </w:tcPr>
+    </w:tblStylePr>
+    <w:tblStylePr w:type="band1Horz">
+      <w:tblPr/>
+      <w:tcPr>
+        <w:tcBorders>
+          <w:top w:val="single" w:sz="8" w:space="0" w:color="000000" w:themeColor="text1"/>
+          <w:left w:val="single" w:sz="8" w:space="0" w:color="000000" w:themeColor="text1"/>
+          <w:bottom w:val="single" w:sz="8" w:space="0" w:color="000000" w:themeColor="text1"/>
+          <w:right w:val="single" w:sz="8" w:space="0" w:color="000000" w:themeColor="text1"/>
+          <w:insideV w:val="single" w:sz="8" w:space="0" w:color="000000" w:themeColor="text1"/>
+        </w:tcBorders>
+        <w:shd w:val="clear" w:color="auto" w:fill="C0C0C0" w:themeFill="text1" w:themeFillTint="3F"/>
+      </w:tcPr>
+    </w:tblStylePr>
+    <w:tblStylePr w:type="band2Horz">
+      <w:tblPr/>
+      <w:tcPr>
+        <w:tcBorders>
+          <w:top w:val="single" w:sz="8" w:space="0" w:color="000000" w:themeColor="text1"/>
+          <w:left w:val="single" w:sz="8" w:space="0" w:color="000000" w:themeColor="text1"/>
+          <w:bottom w:val="single" w:sz="8" w:space="0" w:color="000000" w:themeColor="text1"/>
+          <w:right w:val="single" w:sz="8" w:space="0" w:color="000000" w:themeColor="text1"/>
+          <w:insideV w:val="single" w:sz="8" w:space="0" w:color="000000" w:themeColor="text1"/>
+        </w:tcBorders>
+      </w:tcPr>
+    </w:tblStylePr>
+  </w:style>
+  <w:style w:type="paragraph" w:styleId="TOCHeading">
+    <w:name w:val="TOC Heading"/>
+    <w:basedOn w:val="Heading1"/>
+    <w:next w:val="Normal"/>
+    <w:uiPriority w:val="39"/>
+    <w:unhideWhenUsed/>
+    <w:qFormat/>
+    <w:rsid w:val="005A4846"/>
+    <w:pPr>
+      <w:keepNext/>
+      <w:keepLines/>
+      <w:autoSpaceDE/>
+      <w:autoSpaceDN/>
+      <w:adjustRightInd/>
+      <w:spacing w:before="480" w:line="276" w:lineRule="auto"/>
+      <w:ind w:left="0"/>
+      <w:outlineLvl w:val="9"/>
+    </w:pPr>
+    <w:rPr>
+      <w:rFonts w:asciiTheme="majorHAnsi" w:eastAsiaTheme="majorEastAsia" w:hAnsiTheme="majorHAnsi" w:cstheme="majorBidi"/>
+      <w:color w:val="365F91" w:themeColor="accent1" w:themeShade="BF"/>
+      <w:sz w:val="28"/>
+      <w:szCs w:val="28"/>
+      <w:lang w:eastAsia="ja-JP"/>
+    </w:rPr>
+  </w:style>
+  <w:style w:type="paragraph" w:styleId="TOC1">
+    <w:name w:val="toc 1"/>
+    <w:basedOn w:val="Normal"/>
+    <w:next w:val="Normal"/>
+    <w:autoRedefine/>
+    <w:uiPriority w:val="39"/>
+    <w:unhideWhenUsed/>
+    <w:rsid w:val="005A4846"/>
+    <w:pPr>
+      <w:spacing w:after="100"/>
+    </w:pPr>
+  </w:style>
+  <w:style w:type="paragraph" w:styleId="TOC2">
+    <w:name w:val="toc 2"/>
+    <w:basedOn w:val="Normal"/>
+    <w:next w:val="Normal"/>
+    <w:autoRedefine/>
+    <w:uiPriority w:val="39"/>
+    <w:unhideWhenUsed/>
+    <w:rsid w:val="005A4846"/>
+    <w:pPr>
+      <w:spacing w:after="100"/>
+      <w:ind w:left="220"/>
+    </w:pPr>
+  </w:style>
+  <w:style w:type="paragraph" w:styleId="TOC3">
+    <w:name w:val="toc 3"/>
+    <w:basedOn w:val="Normal"/>
+    <w:next w:val="Normal"/>
+    <w:autoRedefine/>
+    <w:uiPriority w:val="39"/>
+    <w:unhideWhenUsed/>
+    <w:rsid w:val="005A4846"/>
+    <w:pPr>
+      <w:spacing w:after="100"/>
+      <w:ind w:left="440"/>
+    </w:pPr>
+  </w:style>
+  <w:style w:type="paragraph" w:styleId="Caption">
+    <w:name w:val="caption"/>
+    <w:basedOn w:val="Normal"/>
+    <w:next w:val="Normal"/>
+    <w:uiPriority w:val="35"/>
+    <w:unhideWhenUsed/>
+    <w:qFormat/>
+    <w:rsid w:val="005A4846"/>
+    <w:pPr>
+      <w:spacing w:line="240" w:lineRule="auto"/>
+    </w:pPr>
+    <w:rPr>
+      <w:b/>
+      <w:bCs/>
+      <w:color w:val="4F81BD" w:themeColor="accent1"/>
+      <w:sz w:val="18"/>
+      <w:szCs w:val="18"/>
+    </w:rPr>
+  </w:style>
+  <w:style w:type="paragraph" w:styleId="TableofFigures">
+    <w:name w:val="table of figures"/>
+    <w:basedOn w:val="Normal"/>
+    <w:next w:val="Normal"/>
+    <w:uiPriority w:val="99"/>
+    <w:unhideWhenUsed/>
+    <w:rsid w:val="00880A71"/>
+    <w:pPr>
+      <w:spacing w:after="0"/>
+    </w:pPr>
+  </w:style>
+  <w:style w:type="character" w:customStyle="1" w:styleId="fblongblurb">
+    <w:name w:val="fblongblurb"/>
+    <w:basedOn w:val="DefaultParagraphFont"/>
+    <w:rsid w:val="005B6969"/>
+  </w:style>
+  <w:style w:type="character" w:customStyle="1" w:styleId="go">
+    <w:name w:val="go"/>
+    <w:basedOn w:val="DefaultParagraphFont"/>
+    <w:rsid w:val="00320024"/>
+  </w:style>
+  <w:style w:type="character" w:customStyle="1" w:styleId="gi">
+    <w:name w:val="gi"/>
+    <w:basedOn w:val="DefaultParagraphFont"/>
+    <w:rsid w:val="00320024"/>
+  </w:style>
+  <w:style w:type="table" w:styleId="LightList-Accent5">
+    <w:name w:val="Light List Accent 5"/>
+    <w:basedOn w:val="TableNormal"/>
+    <w:uiPriority w:val="61"/>
+    <w:rsid w:val="00B2670A"/>
+    <w:pPr>
+      <w:spacing w:after="0" w:line="240" w:lineRule="auto"/>
+    </w:pPr>
+    <w:tblPr>
+      <w:tblStyleRowBandSize w:val="1"/>
+      <w:tblStyleColBandSize w:val="1"/>
+      <w:tblInd w:w="0" w:type="dxa"/>
+      <w:tblBorders>
+        <w:top w:val="single" w:sz="8" w:space="0" w:color="4BACC6" w:themeColor="accent5"/>
+        <w:left w:val="single" w:sz="8" w:space="0" w:color="4BACC6" w:themeColor="accent5"/>
+        <w:bottom w:val="single" w:sz="8" w:space="0" w:color="4BACC6" w:themeColor="accent5"/>
+        <w:right w:val="single" w:sz="8" w:space="0" w:color="4BACC6" w:themeColor="accent5"/>
+      </w:tblBorders>
+      <w:tblCellMar>
+        <w:top w:w="0" w:type="dxa"/>
+        <w:left w:w="108" w:type="dxa"/>
+        <w:bottom w:w="0" w:type="dxa"/>
+        <w:right w:w="108" w:type="dxa"/>
+      </w:tblCellMar>
+    </w:tblPr>
+    <w:tblStylePr w:type="firstRow">
+      <w:pPr>
+        <w:spacing w:before="0" w:after="0" w:line="240" w:lineRule="auto"/>
+      </w:pPr>
+      <w:rPr>
+        <w:b/>
+        <w:bCs/>
+        <w:color w:val="FFFFFF" w:themeColor="background1"/>
+      </w:rPr>
+      <w:tblPr/>
+      <w:tcPr>
+        <w:shd w:val="clear" w:color="auto" w:fill="4BACC6" w:themeFill="accent5"/>
+      </w:tcPr>
+    </w:tblStylePr>
+    <w:tblStylePr w:type="lastRow">
+      <w:pPr>
+        <w:spacing w:before="0" w:after="0" w:line="240" w:lineRule="auto"/>
+      </w:pPr>
+      <w:rPr>
+        <w:b/>
+        <w:bCs/>
+      </w:rPr>
+      <w:tblPr/>
+      <w:tcPr>
+        <w:tcBorders>
+          <w:top w:val="double" w:sz="6" w:space="0" w:color="4BACC6" w:themeColor="accent5"/>
+          <w:left w:val="single" w:sz="8" w:space="0" w:color="4BACC6" w:themeColor="accent5"/>
+          <w:bottom w:val="single" w:sz="8" w:space="0" w:color="4BACC6" w:themeColor="accent5"/>
+          <w:right w:val="single" w:sz="8" w:space="0" w:color="4BACC6" w:themeColor="accent5"/>
+        </w:tcBorders>
+      </w:tcPr>
+    </w:tblStylePr>
+    <w:tblStylePr w:type="firstCol">
+      <w:rPr>
+        <w:b/>
+        <w:bCs/>
+      </w:rPr>
+    </w:tblStylePr>
+    <w:tblStylePr w:type="lastCol">
+      <w:rPr>
+        <w:b/>
+        <w:bCs/>
+      </w:rPr>
+    </w:tblStylePr>
+    <w:tblStylePr w:type="band1Vert">
+      <w:tblPr/>
+      <w:tcPr>
+        <w:tcBorders>
+          <w:top w:val="single" w:sz="8" w:space="0" w:color="4BACC6" w:themeColor="accent5"/>
+          <w:left w:val="single" w:sz="8" w:space="0" w:color="4BACC6" w:themeColor="accent5"/>
+          <w:bottom w:val="single" w:sz="8" w:space="0" w:color="4BACC6" w:themeColor="accent5"/>
+          <w:right w:val="single" w:sz="8" w:space="0" w:color="4BACC6" w:themeColor="accent5"/>
+        </w:tcBorders>
+      </w:tcPr>
+    </w:tblStylePr>
+    <w:tblStylePr w:type="band1Horz">
+      <w:tblPr/>
+      <w:tcPr>
+        <w:tcBorders>
+          <w:top w:val="single" w:sz="8" w:space="0" w:color="4BACC6" w:themeColor="accent5"/>
+          <w:left w:val="single" w:sz="8" w:space="0" w:color="4BACC6" w:themeColor="accent5"/>
+          <w:bottom w:val="single" w:sz="8" w:space="0" w:color="4BACC6" w:themeColor="accent5"/>
+          <w:right w:val="single" w:sz="8" w:space="0" w:color="4BACC6" w:themeColor="accent5"/>
+        </w:tcBorders>
+      </w:tcPr>
+    </w:tblStylePr>
+  </w:style>
+  <w:style w:type="table" w:styleId="MediumShading1-Accent5">
+    <w:name w:val="Medium Shading 1 Accent 5"/>
+    <w:basedOn w:val="TableNormal"/>
+    <w:uiPriority w:val="63"/>
+    <w:rsid w:val="00B2670A"/>
+    <w:pPr>
+      <w:spacing w:after="0" w:line="240" w:lineRule="auto"/>
+    </w:pPr>
+    <w:tblPr>
+      <w:tblStyleRowBandSize w:val="1"/>
+      <w:tblStyleColBandSize w:val="1"/>
+      <w:tblInd w:w="0" w:type="dxa"/>
+      <w:tblBorders>
+        <w:top w:val="single" w:sz="8" w:space="0" w:color="78C0D4" w:themeColor="accent5" w:themeTint="BF"/>
+        <w:left w:val="single" w:sz="8" w:space="0" w:color="78C0D4" w:themeColor="accent5" w:themeTint="BF"/>
+        <w:bottom w:val="single" w:sz="8" w:space="0" w:color="78C0D4" w:themeColor="accent5" w:themeTint="BF"/>
+        <w:right w:val="single" w:sz="8" w:space="0" w:color="78C0D4" w:themeColor="accent5" w:themeTint="BF"/>
+        <w:insideH w:val="single" w:sz="8" w:space="0" w:color="78C0D4" w:themeColor="accent5" w:themeTint="BF"/>
+      </w:tblBorders>
+      <w:tblCellMar>
+        <w:top w:w="0" w:type="dxa"/>
+        <w:left w:w="108" w:type="dxa"/>
+        <w:bottom w:w="0" w:type="dxa"/>
+        <w:right w:w="108" w:type="dxa"/>
+      </w:tblCellMar>
+    </w:tblPr>
+    <w:tblStylePr w:type="firstRow">
+      <w:pPr>
+        <w:spacing w:before="0" w:after="0" w:line="240" w:lineRule="auto"/>
+      </w:pPr>
+      <w:rPr>
+        <w:b/>
+        <w:bCs/>
+        <w:color w:val="FFFFFF" w:themeColor="background1"/>
+      </w:rPr>
+      <w:tblPr/>
+      <w:tcPr>
+        <w:tcBorders>
+          <w:top w:val="single" w:sz="8" w:space="0" w:color="78C0D4" w:themeColor="accent5" w:themeTint="BF"/>
+          <w:left w:val="single" w:sz="8" w:space="0" w:color="78C0D4" w:themeColor="accent5" w:themeTint="BF"/>
+          <w:bottom w:val="single" w:sz="8" w:space="0" w:color="78C0D4" w:themeColor="accent5" w:themeTint="BF"/>
+          <w:right w:val="single" w:sz="8" w:space="0" w:color="78C0D4" w:themeColor="accent5" w:themeTint="BF"/>
+          <w:insideH w:val="nil"/>
+          <w:insideV w:val="nil"/>
+        </w:tcBorders>
+        <w:shd w:val="clear" w:color="auto" w:fill="4BACC6" w:themeFill="accent5"/>
+      </w:tcPr>
+    </w:tblStylePr>
+    <w:tblStylePr w:type="lastRow">
+      <w:pPr>
+        <w:spacing w:before="0" w:after="0" w:line="240" w:lineRule="auto"/>
+      </w:pPr>
+      <w:rPr>
+        <w:b/>
+        <w:bCs/>
+      </w:rPr>
+      <w:tblPr/>
+      <w:tcPr>
+        <w:tcBorders>
+          <w:top w:val="double" w:sz="6" w:space="0" w:color="78C0D4" w:themeColor="accent5" w:themeTint="BF"/>
+          <w:left w:val="single" w:sz="8" w:space="0" w:color="78C0D4" w:themeColor="accent5" w:themeTint="BF"/>
+          <w:bottom w:val="single" w:sz="8" w:space="0" w:color="78C0D4" w:themeColor="accent5" w:themeTint="BF"/>
+          <w:right w:val="single" w:sz="8" w:space="0" w:color="78C0D4" w:themeColor="accent5" w:themeTint="BF"/>
+          <w:insideH w:val="nil"/>
+          <w:insideV w:val="nil"/>
+        </w:tcBorders>
+      </w:tcPr>
+    </w:tblStylePr>
+    <w:tblStylePr w:type="firstCol">
+      <w:rPr>
+        <w:b/>
+        <w:bCs/>
+      </w:rPr>
+    </w:tblStylePr>
+    <w:tblStylePr w:type="lastCol">
+      <w:rPr>
+        <w:b/>
+        <w:bCs/>
+      </w:rPr>
+    </w:tblStylePr>
+    <w:tblStylePr w:type="band1Vert">
+      <w:tblPr/>
+      <w:tcPr>
+        <w:shd w:val="clear" w:color="auto" w:fill="D2EAF1" w:themeFill="accent5" w:themeFillTint="3F"/>
+      </w:tcPr>
+    </w:tblStylePr>
+    <w:tblStylePr w:type="band1Horz">
+      <w:tblPr/>
+      <w:tcPr>
+        <w:tcBorders>
+          <w:insideH w:val="nil"/>
+          <w:insideV w:val="nil"/>
+        </w:tcBorders>
+        <w:shd w:val="clear" w:color="auto" w:fill="D2EAF1" w:themeFill="accent5" w:themeFillTint="3F"/>
+      </w:tcPr>
+    </w:tblStylePr>
+    <w:tblStylePr w:type="band2Horz">
+      <w:tblPr/>
+      <w:tcPr>
+        <w:tcBorders>
+          <w:insideH w:val="nil"/>
+          <w:insideV w:val="nil"/>
+        </w:tcBorders>
+      </w:tcPr>
+    </w:tblStylePr>
+  </w:style>
+  <w:style w:type="table" w:styleId="LightShading-Accent5">
+    <w:name w:val="Light Shading Accent 5"/>
+    <w:basedOn w:val="TableNormal"/>
+    <w:uiPriority w:val="60"/>
+    <w:rsid w:val="00B2670A"/>
+    <w:pPr>
+      <w:spacing w:after="0" w:line="240" w:lineRule="auto"/>
+    </w:pPr>
+    <w:rPr>
+      <w:color w:val="31849B" w:themeColor="accent5" w:themeShade="BF"/>
+    </w:rPr>
+    <w:tblPr>
+      <w:tblStyleRowBandSize w:val="1"/>
+      <w:tblStyleColBandSize w:val="1"/>
+      <w:tblInd w:w="0" w:type="dxa"/>
+      <w:tblBorders>
+        <w:top w:val="single" w:sz="8" w:space="0" w:color="4BACC6" w:themeColor="accent5"/>
+        <w:bottom w:val="single" w:sz="8" w:space="0" w:color="4BACC6" w:themeColor="accent5"/>
+      </w:tblBorders>
+      <w:tblCellMar>
+        <w:top w:w="0" w:type="dxa"/>
+        <w:left w:w="108" w:type="dxa"/>
+        <w:bottom w:w="0" w:type="dxa"/>
+        <w:right w:w="108" w:type="dxa"/>
+      </w:tblCellMar>
+    </w:tblPr>
+    <w:tblStylePr w:type="firstRow">
+      <w:pPr>
+        <w:spacing w:before="0" w:after="0" w:line="240" w:lineRule="auto"/>
+      </w:pPr>
+      <w:rPr>
+        <w:b/>
+        <w:bCs/>
+      </w:rPr>
+      <w:tblPr/>
+      <w:tcPr>
+        <w:tcBorders>
+          <w:top w:val="single" w:sz="8" w:space="0" w:color="4BACC6" w:themeColor="accent5"/>
+          <w:left w:val="nil"/>
+          <w:bottom w:val="single" w:sz="8" w:space="0" w:color="4BACC6" w:themeColor="accent5"/>
+          <w:right w:val="nil"/>
+          <w:insideH w:val="nil"/>
+          <w:insideV w:val="nil"/>
+        </w:tcBorders>
+      </w:tcPr>
+    </w:tblStylePr>
+    <w:tblStylePr w:type="lastRow">
+      <w:pPr>
+        <w:spacing w:before="0" w:after="0" w:line="240" w:lineRule="auto"/>
+      </w:pPr>
+      <w:rPr>
+        <w:b/>
+        <w:bCs/>
+      </w:rPr>
+      <w:tblPr/>
+      <w:tcPr>
+        <w:tcBorders>
+          <w:top w:val="single" w:sz="8" w:space="0" w:color="4BACC6" w:themeColor="accent5"/>
+          <w:left w:val="nil"/>
+          <w:bottom w:val="single" w:sz="8" w:space="0" w:color="4BACC6" w:themeColor="accent5"/>
+          <w:right w:val="nil"/>
+          <w:insideH w:val="nil"/>
+          <w:insideV w:val="nil"/>
+        </w:tcBorders>
+      </w:tcPr>
+    </w:tblStylePr>
+    <w:tblStylePr w:type="firstCol">
+      <w:rPr>
+        <w:b/>
+        <w:bCs/>
+      </w:rPr>
+    </w:tblStylePr>
+    <w:tblStylePr w:type="lastCol">
+      <w:rPr>
+        <w:b/>
+        <w:bCs/>
+      </w:rPr>
+    </w:tblStylePr>
+    <w:tblStylePr w:type="band1Vert">
+      <w:tblPr/>
+      <w:tcPr>
+        <w:tcBorders>
+          <w:left w:val="nil"/>
+          <w:right w:val="nil"/>
+          <w:insideH w:val="nil"/>
+          <w:insideV w:val="nil"/>
+        </w:tcBorders>
+        <w:shd w:val="clear" w:color="auto" w:fill="D2EAF1" w:themeFill="accent5" w:themeFillTint="3F"/>
+      </w:tcPr>
+    </w:tblStylePr>
+    <w:tblStylePr w:type="band1Horz">
+      <w:tblPr/>
+      <w:tcPr>
+        <w:tcBorders>
+          <w:left w:val="nil"/>
+          <w:right w:val="nil"/>
+          <w:insideH w:val="nil"/>
+          <w:insideV w:val="nil"/>
+        </w:tcBorders>
+        <w:shd w:val="clear" w:color="auto" w:fill="D2EAF1" w:themeFill="accent5" w:themeFillTint="3F"/>
+      </w:tcPr>
+    </w:tblStylePr>
+  </w:style>
+  <w:style w:type="character" w:styleId="Emphasis">
+    <w:name w:val="Emphasis"/>
+    <w:basedOn w:val="DefaultParagraphFont"/>
+    <w:uiPriority w:val="20"/>
+    <w:qFormat/>
+    <w:rsid w:val="00BF6ABB"/>
+    <w:rPr>
+      <w:i/>
+      <w:iCs/>
+    </w:rPr>
+  </w:style>
+  <w:style w:type="paragraph" w:customStyle="1" w:styleId="1">
+    <w:name w:val="1"/>
+    <w:basedOn w:val="Default"/>
+    <w:link w:val="1Char"/>
+    <w:qFormat/>
+    <w:rsid w:val="00DE6665"/>
+    <w:pPr>
+      <w:ind w:left="720" w:firstLine="360"/>
+      <w:jc w:val="both"/>
+    </w:pPr>
+  </w:style>
+  <w:style w:type="paragraph" w:customStyle="1" w:styleId="2">
+    <w:name w:val="2"/>
+    <w:basedOn w:val="Default"/>
+    <w:link w:val="2Char"/>
+    <w:qFormat/>
+    <w:rsid w:val="008055E9"/>
+    <w:pPr>
+      <w:numPr>
+        <w:numId w:val="4"/>
+      </w:numPr>
+      <w:ind w:left="1440"/>
+      <w:jc w:val="both"/>
+    </w:pPr>
+    <w:rPr>
+      <w:bCs/>
+    </w:rPr>
+  </w:style>
+  <w:style w:type="character" w:customStyle="1" w:styleId="DefaultChar">
+    <w:name w:val="Default Char"/>
+    <w:basedOn w:val="DefaultParagraphFont"/>
+    <w:link w:val="Default"/>
+    <w:rsid w:val="00DE6665"/>
+    <w:rPr>
+      <w:rFonts w:ascii="Cambria" w:hAnsi="Cambria" w:cs="Cambria"/>
+      <w:color w:val="000000"/>
+      <w:sz w:val="24"/>
+      <w:szCs w:val="24"/>
+    </w:rPr>
+  </w:style>
+  <w:style w:type="character" w:customStyle="1" w:styleId="1Char">
+    <w:name w:val="1 Char"/>
+    <w:basedOn w:val="DefaultChar"/>
+    <w:link w:val="1"/>
+    <w:rsid w:val="00DE6665"/>
+    <w:rPr>
+      <w:rFonts w:ascii="Cambria" w:hAnsi="Cambria" w:cs="Cambria"/>
+      <w:color w:val="000000"/>
+      <w:sz w:val="24"/>
+      <w:szCs w:val="24"/>
+    </w:rPr>
+  </w:style>
+  <w:style w:type="character" w:customStyle="1" w:styleId="2Char">
+    <w:name w:val="2 Char"/>
+    <w:basedOn w:val="DefaultChar"/>
+    <w:link w:val="2"/>
+    <w:rsid w:val="008055E9"/>
+    <w:rPr>
+      <w:rFonts w:ascii="Cambria" w:hAnsi="Cambria" w:cs="Cambria"/>
+      <w:bCs/>
+      <w:color w:val="000000"/>
+      <w:sz w:val="24"/>
+      <w:szCs w:val="24"/>
+    </w:rPr>
+  </w:style>
+</w:styles>
+</file>
+
 <file path=word/theme/theme1.xml><?xml version="1.0" encoding="utf-8"?>
 <a:theme xmlns:a="http://schemas.openxmlformats.org/drawingml/2006/main" name="Office Theme">
   <a:themeElements>
@@ -9231,7 +10524,7 @@
 </file>
 
 <file path=customXml/itemProps1.xml><?xml version="1.0" encoding="utf-8"?>
-<ds:datastoreItem xmlns:ds="http://schemas.openxmlformats.org/officeDocument/2006/customXml" ds:itemID="{31617CCC-D7DA-4ACA-8646-C17A29200073}">
+<ds:datastoreItem xmlns:ds="http://schemas.openxmlformats.org/officeDocument/2006/customXml" ds:itemID="{FB19E0B7-DB02-4A2D-9A37-EF24093583B0}">
   <ds:schemaRefs>
     <ds:schemaRef ds:uri="http://schemas.openxmlformats.org/officeDocument/2006/bibliography"/>
   </ds:schemaRefs>

</xml_diff>

<commit_message>
[HieuHT] - Edited Report 1 - rewrite problem definition.
</commit_message>
<xml_diff>
--- a/Reports/Report 1 - Introduction.docx
+++ b/Reports/Report 1 - Introduction.docx
@@ -325,52 +325,14 @@
                 <w:szCs w:val="24"/>
               </w:rPr>
             </w:pPr>
-            <w:proofErr w:type="spellStart"/>
             <w:r>
               <w:rPr>
                 <w:rFonts w:ascii="Cambria" w:hAnsi="Cambria"/>
                 <w:sz w:val="24"/>
                 <w:szCs w:val="24"/>
               </w:rPr>
-              <w:t>Hoàng</w:t>
-            </w:r>
-            <w:proofErr w:type="spellEnd"/>
-            <w:r>
-              <w:rPr>
-                <w:rFonts w:ascii="Cambria" w:hAnsi="Cambria"/>
-                <w:sz w:val="24"/>
-                <w:szCs w:val="24"/>
-              </w:rPr>
-              <w:t xml:space="preserve"> </w:t>
-            </w:r>
-            <w:proofErr w:type="spellStart"/>
-            <w:r>
-              <w:rPr>
-                <w:rFonts w:ascii="Cambria" w:hAnsi="Cambria"/>
-                <w:sz w:val="24"/>
-                <w:szCs w:val="24"/>
-              </w:rPr>
-              <w:t>Trung</w:t>
-            </w:r>
-            <w:proofErr w:type="spellEnd"/>
-            <w:r>
-              <w:rPr>
-                <w:rFonts w:ascii="Cambria" w:hAnsi="Cambria"/>
-                <w:sz w:val="24"/>
-                <w:szCs w:val="24"/>
-              </w:rPr>
-              <w:t xml:space="preserve"> </w:t>
-            </w:r>
-            <w:proofErr w:type="spellStart"/>
-            <w:r>
-              <w:rPr>
-                <w:rFonts w:ascii="Cambria" w:hAnsi="Cambria"/>
-                <w:sz w:val="24"/>
-                <w:szCs w:val="24"/>
-              </w:rPr>
-              <w:t>Hiếu</w:t>
-            </w:r>
-            <w:proofErr w:type="spellEnd"/>
+              <w:t>Hoàng Trung Hiếu</w:t>
+            </w:r>
             <w:r>
               <w:rPr>
                 <w:rFonts w:ascii="Cambria" w:hAnsi="Cambria"/>
@@ -398,52 +360,14 @@
                 <w:szCs w:val="24"/>
               </w:rPr>
             </w:pPr>
-            <w:proofErr w:type="spellStart"/>
             <w:r>
               <w:rPr>
                 <w:rFonts w:ascii="Cambria" w:hAnsi="Cambria"/>
                 <w:sz w:val="24"/>
                 <w:szCs w:val="24"/>
               </w:rPr>
-              <w:t>Nguyễn</w:t>
-            </w:r>
-            <w:proofErr w:type="spellEnd"/>
-            <w:r>
-              <w:rPr>
-                <w:rFonts w:ascii="Cambria" w:hAnsi="Cambria"/>
-                <w:sz w:val="24"/>
-                <w:szCs w:val="24"/>
-              </w:rPr>
-              <w:t xml:space="preserve"> </w:t>
-            </w:r>
-            <w:proofErr w:type="spellStart"/>
-            <w:r>
-              <w:rPr>
-                <w:rFonts w:ascii="Cambria" w:hAnsi="Cambria"/>
-                <w:sz w:val="24"/>
-                <w:szCs w:val="24"/>
-              </w:rPr>
-              <w:t>Mạnh</w:t>
-            </w:r>
-            <w:proofErr w:type="spellEnd"/>
-            <w:r>
-              <w:rPr>
-                <w:rFonts w:ascii="Cambria" w:hAnsi="Cambria"/>
-                <w:sz w:val="24"/>
-                <w:szCs w:val="24"/>
-              </w:rPr>
-              <w:t xml:space="preserve"> </w:t>
-            </w:r>
-            <w:proofErr w:type="spellStart"/>
-            <w:r>
-              <w:rPr>
-                <w:rFonts w:ascii="Cambria" w:hAnsi="Cambria"/>
-                <w:sz w:val="24"/>
-                <w:szCs w:val="24"/>
-              </w:rPr>
-              <w:t>Khương</w:t>
-            </w:r>
-            <w:proofErr w:type="spellEnd"/>
+              <w:t>Nguyễn Mạnh Khương</w:t>
+            </w:r>
             <w:r>
               <w:rPr>
                 <w:rFonts w:ascii="Cambria" w:hAnsi="Cambria"/>
@@ -479,52 +403,14 @@
                 <w:szCs w:val="24"/>
               </w:rPr>
             </w:pPr>
-            <w:proofErr w:type="spellStart"/>
             <w:r>
               <w:rPr>
                 <w:rFonts w:ascii="Cambria" w:hAnsi="Cambria"/>
                 <w:sz w:val="24"/>
                 <w:szCs w:val="24"/>
               </w:rPr>
-              <w:t>Nguyễn</w:t>
-            </w:r>
-            <w:proofErr w:type="spellEnd"/>
-            <w:r>
-              <w:rPr>
-                <w:rFonts w:ascii="Cambria" w:hAnsi="Cambria"/>
-                <w:sz w:val="24"/>
-                <w:szCs w:val="24"/>
-              </w:rPr>
-              <w:t xml:space="preserve"> </w:t>
-            </w:r>
-            <w:proofErr w:type="spellStart"/>
-            <w:r>
-              <w:rPr>
-                <w:rFonts w:ascii="Cambria" w:hAnsi="Cambria"/>
-                <w:sz w:val="24"/>
-                <w:szCs w:val="24"/>
-              </w:rPr>
-              <w:t>Thị</w:t>
-            </w:r>
-            <w:proofErr w:type="spellEnd"/>
-            <w:r>
-              <w:rPr>
-                <w:rFonts w:ascii="Cambria" w:hAnsi="Cambria"/>
-                <w:sz w:val="24"/>
-                <w:szCs w:val="24"/>
-              </w:rPr>
-              <w:t xml:space="preserve"> </w:t>
-            </w:r>
-            <w:proofErr w:type="spellStart"/>
-            <w:r>
-              <w:rPr>
-                <w:rFonts w:ascii="Cambria" w:hAnsi="Cambria"/>
-                <w:sz w:val="24"/>
-                <w:szCs w:val="24"/>
-              </w:rPr>
-              <w:t>Hồng</w:t>
-            </w:r>
-            <w:proofErr w:type="spellEnd"/>
+              <w:t>Nguyễn Thị Hồng</w:t>
+            </w:r>
             <w:r>
               <w:rPr>
                 <w:rFonts w:ascii="Cambria" w:hAnsi="Cambria"/>
@@ -623,54 +509,8 @@
                 <w:sz w:val="24"/>
                 <w:szCs w:val="24"/>
               </w:rPr>
-              <w:t xml:space="preserve">. </w:t>
-            </w:r>
-            <w:proofErr w:type="spellStart"/>
-            <w:r>
-              <w:rPr>
-                <w:rFonts w:ascii="Cambria" w:hAnsi="Cambria"/>
-                <w:sz w:val="24"/>
-                <w:szCs w:val="24"/>
-              </w:rPr>
-              <w:t>Kiều</w:t>
-            </w:r>
-            <w:proofErr w:type="spellEnd"/>
-            <w:r>
-              <w:rPr>
-                <w:rFonts w:ascii="Cambria" w:hAnsi="Cambria"/>
-                <w:sz w:val="24"/>
-                <w:szCs w:val="24"/>
-              </w:rPr>
-              <w:t xml:space="preserve"> </w:t>
-            </w:r>
-            <w:proofErr w:type="spellStart"/>
-            <w:r>
-              <w:rPr>
-                <w:rFonts w:ascii="Cambria" w:hAnsi="Cambria"/>
-                <w:sz w:val="24"/>
-                <w:szCs w:val="24"/>
-              </w:rPr>
-              <w:t>Trọng</w:t>
-            </w:r>
-            <w:proofErr w:type="spellEnd"/>
-            <w:r>
-              <w:rPr>
-                <w:rFonts w:ascii="Cambria" w:hAnsi="Cambria"/>
-                <w:sz w:val="24"/>
-                <w:szCs w:val="24"/>
-              </w:rPr>
-              <w:t xml:space="preserve"> </w:t>
-            </w:r>
-            <w:proofErr w:type="spellStart"/>
-            <w:r>
-              <w:rPr>
-                <w:rFonts w:ascii="Cambria" w:hAnsi="Cambria"/>
-                <w:sz w:val="24"/>
-                <w:szCs w:val="24"/>
-              </w:rPr>
-              <w:t>Khánh</w:t>
-            </w:r>
-            <w:proofErr w:type="spellEnd"/>
+              <w:t>. Kiều Trọng Khánh</w:t>
+            </w:r>
           </w:p>
         </w:tc>
       </w:tr>
@@ -974,42 +814,12 @@
         </w:rPr>
         <w:t xml:space="preserve">. </w:t>
       </w:r>
-      <w:proofErr w:type="spellStart"/>
       <w:r>
         <w:rPr>
           <w:rFonts w:ascii="Cambria" w:hAnsi="Cambria"/>
         </w:rPr>
-        <w:t>Kiều</w:t>
-      </w:r>
-      <w:proofErr w:type="spellEnd"/>
-      <w:r>
-        <w:rPr>
-          <w:rFonts w:ascii="Cambria" w:hAnsi="Cambria"/>
-        </w:rPr>
-        <w:t xml:space="preserve"> </w:t>
-      </w:r>
-      <w:proofErr w:type="spellStart"/>
-      <w:r>
-        <w:rPr>
-          <w:rFonts w:ascii="Cambria" w:hAnsi="Cambria"/>
-        </w:rPr>
-        <w:t>Trọng</w:t>
-      </w:r>
-      <w:proofErr w:type="spellEnd"/>
-      <w:r>
-        <w:rPr>
-          <w:rFonts w:ascii="Cambria" w:hAnsi="Cambria"/>
-        </w:rPr>
-        <w:t xml:space="preserve"> </w:t>
-      </w:r>
-      <w:proofErr w:type="spellStart"/>
-      <w:r>
-        <w:rPr>
-          <w:rFonts w:ascii="Cambria" w:hAnsi="Cambria"/>
-        </w:rPr>
-        <w:t>Khánh</w:t>
-      </w:r>
-      <w:proofErr w:type="spellEnd"/>
+        <w:t>Kiều Trọng Khánh</w:t>
+      </w:r>
       <w:r>
         <w:rPr>
           <w:rFonts w:ascii="Cambria" w:hAnsi="Cambria"/>
@@ -2991,120 +2801,54 @@
         <w:pStyle w:val="1"/>
       </w:pPr>
       <w:r>
-        <w:t xml:space="preserve">Zalora.vn, Lazada.vn, </w:t>
-      </w:r>
-      <w:r>
-        <w:t>T</w:t>
-      </w:r>
-      <w:r>
-        <w:t>iki.vn</w:t>
-      </w:r>
-      <w:r>
-        <w:t>, Giaytot.com</w:t>
-      </w:r>
-      <w:r>
-        <w:t xml:space="preserve"> let people search and see details of each </w:t>
-      </w:r>
-      <w:r>
-        <w:t>shoes</w:t>
-      </w:r>
-      <w:r>
-        <w:t>.</w:t>
-      </w:r>
-      <w:r>
-        <w:t xml:space="preserve"> </w:t>
-      </w:r>
-      <w:r>
-        <w:t xml:space="preserve">But all that products are had in their website </w:t>
-      </w:r>
-      <w:r>
-        <w:t xml:space="preserve">and </w:t>
-      </w:r>
-      <w:r>
-        <w:t>we can’t</w:t>
-      </w:r>
-      <w:r>
-        <w:t xml:space="preserve"> compare</w:t>
-      </w:r>
-      <w:r>
-        <w:t xml:space="preserve"> them with</w:t>
-      </w:r>
-      <w:r>
-        <w:t xml:space="preserve"> another </w:t>
-      </w:r>
-      <w:r>
-        <w:t>website</w:t>
-      </w:r>
-      <w:r>
-        <w:t xml:space="preserve">. </w:t>
-      </w:r>
-      <w:proofErr w:type="gramStart"/>
-      <w:r>
-        <w:t>Other</w:t>
-      </w:r>
-      <w:r>
-        <w:t xml:space="preserve"> website selling shoes from many shops other which are registered.</w:t>
-      </w:r>
-      <w:proofErr w:type="gramEnd"/>
-      <w:r>
-        <w:t xml:space="preserve"> </w:t>
-      </w:r>
-      <w:r>
-        <w:t>Ex: Enbac.vn, Vatgia.com, Cucre.vn … and Sendo.vn - a very</w:t>
-      </w:r>
-      <w:r>
-        <w:t xml:space="preserve"> convenience</w:t>
-      </w:r>
-      <w:r>
-        <w:t xml:space="preserve"> website to find good shoes</w:t>
-      </w:r>
-      <w:r>
-        <w:t xml:space="preserve">. It has many </w:t>
-      </w:r>
-      <w:proofErr w:type="gramStart"/>
-      <w:r>
-        <w:t>filter</w:t>
-      </w:r>
-      <w:proofErr w:type="gramEnd"/>
-      <w:r>
-        <w:t>: bran</w:t>
-      </w:r>
-      <w:r>
-        <w:t>d, style, price</w:t>
-      </w:r>
-      <w:r>
-        <w:t>, color, origin …</w:t>
-      </w:r>
-    </w:p>
-    <w:p>
-      <w:pPr>
-        <w:pStyle w:val="1"/>
-      </w:pPr>
-      <w:r>
         <w:t xml:space="preserve">Most of current e-commerce </w:t>
       </w:r>
       <w:r>
         <w:t xml:space="preserve">website, particularly in Vietnam, just sell shoe like other items. </w:t>
+      </w:r>
+      <w:r>
+        <w:t xml:space="preserve">They have search and filter functions depend on some criteria like brand, style, price, color, origin and so on. </w:t>
+      </w:r>
+      <w:r>
+        <w:t xml:space="preserve">Users decide to </w:t>
+      </w:r>
+      <w:r>
+        <w:t>order</w:t>
+      </w:r>
+      <w:r>
+        <w:t xml:space="preserve"> a product rely on some descriptions and images that provided from these website</w:t>
+      </w:r>
+      <w:r>
+        <w:t>s such as zalora.vn, lazada.vn</w:t>
+      </w:r>
+      <w:r>
+        <w:t>, gi</w:t>
+      </w:r>
+      <w:r>
+        <w:t>aytot.com,</w:t>
+      </w:r>
+      <w:r>
+        <w:t xml:space="preserve"> giayworld.com,</w:t>
+      </w:r>
+      <w:r>
+        <w:t xml:space="preserve"> etc. Some websites have the articles that guide user how to </w:t>
+      </w:r>
+      <w:r>
+        <w:t xml:space="preserve">choose shoe fit to their size. </w:t>
+      </w:r>
+      <w:r>
+        <w:t>However, no website, curre</w:t>
+      </w:r>
+      <w:r>
+        <w:t>ntly, has any functions that allow user to input their feet size in order to calculate their true shoe size in different shoe-size system</w:t>
+      </w:r>
+      <w:r>
+        <w:t xml:space="preserve"> and suggest the shoes fit to them</w:t>
       </w:r>
       <w:bookmarkStart w:id="10" w:name="_GoBack"/>
       <w:bookmarkEnd w:id="10"/>
       <w:r>
-        <w:t xml:space="preserve">They have search and filter functions depend on some criteria like brand, style, price, color, origin and so on. </w:t>
-      </w:r>
-      <w:r>
-        <w:t xml:space="preserve">Users decide to </w:t>
-      </w:r>
-      <w:r>
-        <w:t>order</w:t>
-      </w:r>
-      <w:r>
-        <w:t xml:space="preserve"> a product rely on some descriptions and images that provided from these websites such as zalora.vn, lazada.vn, tiki.vn, gi</w:t>
-      </w:r>
-      <w:r>
-        <w:t xml:space="preserve">aytot.com, etc. Some websites have the articles that guide user how to </w:t>
-      </w:r>
-      <w:r>
-        <w:t xml:space="preserve">choose shoe fit to their size. </w:t>
+        <w:t>.</w:t>
       </w:r>
     </w:p>
     <w:p>
@@ -3243,7 +2987,6 @@
         </w:numPr>
       </w:pPr>
       <w:r>
-        <w:lastRenderedPageBreak/>
         <w:t xml:space="preserve">Disadvantage: </w:t>
       </w:r>
     </w:p>
@@ -3285,6 +3028,7 @@
         <w:ind w:left="2070"/>
       </w:pPr>
       <w:r>
+        <w:lastRenderedPageBreak/>
         <w:t>Cost a lot of time to compare product with other website’s ones.</w:t>
       </w:r>
     </w:p>
@@ -3298,21 +3042,25 @@
         <w:ind w:left="2070"/>
       </w:pPr>
       <w:r>
-        <w:t xml:space="preserve">Not support </w:t>
-      </w:r>
-      <w:proofErr w:type="gramStart"/>
-      <w:r>
-        <w:t>customer calculate</w:t>
-      </w:r>
-      <w:proofErr w:type="gramEnd"/>
+        <w:t>Do not support the users</w:t>
+      </w:r>
       <w:r>
         <w:t xml:space="preserve"> </w:t>
       </w:r>
       <w:r>
+        <w:t xml:space="preserve">to </w:t>
+      </w:r>
+      <w:r>
+        <w:t xml:space="preserve">calculate </w:t>
+      </w:r>
+      <w:r>
         <w:t xml:space="preserve">their </w:t>
       </w:r>
       <w:r>
         <w:t>shoe size</w:t>
+      </w:r>
+      <w:r>
+        <w:t xml:space="preserve"> based on feet size</w:t>
       </w:r>
       <w:r>
         <w:t>.</w:t>
@@ -3843,7 +3591,6 @@
         <w:pStyle w:val="2"/>
       </w:pPr>
       <w:r>
-        <w:lastRenderedPageBreak/>
         <w:t xml:space="preserve">System can suggest the suitable </w:t>
       </w:r>
       <w:r>
@@ -3859,6 +3606,7 @@
         <w:jc w:val="both"/>
       </w:pPr>
       <w:r>
+        <w:lastRenderedPageBreak/>
         <w:t xml:space="preserve"> </w:t>
       </w:r>
       <w:bookmarkStart w:id="20" w:name="_Toc398175704"/>
@@ -3892,39 +3640,7 @@
         <w:t xml:space="preserve">Reference </w:t>
       </w:r>
       <w:r>
-        <w:t>…… (</w:t>
-      </w:r>
-      <w:proofErr w:type="spellStart"/>
-      <w:r>
-        <w:t>có</w:t>
-      </w:r>
-      <w:proofErr w:type="spellEnd"/>
-      <w:r>
-        <w:t xml:space="preserve"> </w:t>
-      </w:r>
-      <w:proofErr w:type="spellStart"/>
-      <w:r>
-        <w:t>mấy</w:t>
-      </w:r>
-      <w:proofErr w:type="spellEnd"/>
-      <w:r>
-        <w:t xml:space="preserve"> </w:t>
-      </w:r>
-      <w:proofErr w:type="spellStart"/>
-      <w:r>
-        <w:t>trang</w:t>
-      </w:r>
-      <w:proofErr w:type="spellEnd"/>
-      <w:r>
-        <w:t xml:space="preserve"> </w:t>
-      </w:r>
-      <w:proofErr w:type="spellStart"/>
-      <w:r>
-        <w:t>lận</w:t>
-      </w:r>
-      <w:proofErr w:type="spellEnd"/>
-      <w:r>
-        <w:t xml:space="preserve"> )</w:t>
+        <w:t>…… (có mấy trang lận )</w:t>
       </w:r>
     </w:p>
     <w:p>
@@ -4112,42 +3828,12 @@
                 <w:szCs w:val="28"/>
               </w:rPr>
             </w:pPr>
-            <w:proofErr w:type="spellStart"/>
             <w:r>
               <w:rPr>
                 <w:szCs w:val="28"/>
               </w:rPr>
-              <w:t>Kiều</w:t>
-            </w:r>
-            <w:proofErr w:type="spellEnd"/>
-            <w:r>
-              <w:rPr>
-                <w:szCs w:val="28"/>
-              </w:rPr>
-              <w:t xml:space="preserve"> </w:t>
-            </w:r>
-            <w:proofErr w:type="spellStart"/>
-            <w:r>
-              <w:rPr>
-                <w:szCs w:val="28"/>
-              </w:rPr>
-              <w:t>Trọng</w:t>
-            </w:r>
-            <w:proofErr w:type="spellEnd"/>
-            <w:r>
-              <w:rPr>
-                <w:szCs w:val="28"/>
-              </w:rPr>
-              <w:t xml:space="preserve"> </w:t>
-            </w:r>
-            <w:proofErr w:type="spellStart"/>
-            <w:r>
-              <w:rPr>
-                <w:szCs w:val="28"/>
-              </w:rPr>
-              <w:t>Khánh</w:t>
-            </w:r>
-            <w:proofErr w:type="spellEnd"/>
+              <w:t>Kiều Trọng Khánh</w:t>
+            </w:r>
           </w:p>
         </w:tc>
         <w:tc>
@@ -4245,42 +3931,12 @@
                 <w:szCs w:val="28"/>
               </w:rPr>
             </w:pPr>
-            <w:proofErr w:type="spellStart"/>
             <w:r>
               <w:rPr>
                 <w:szCs w:val="28"/>
               </w:rPr>
-              <w:t>Hoàng</w:t>
-            </w:r>
-            <w:proofErr w:type="spellEnd"/>
-            <w:r>
-              <w:rPr>
-                <w:szCs w:val="28"/>
-              </w:rPr>
-              <w:t xml:space="preserve"> </w:t>
-            </w:r>
-            <w:proofErr w:type="spellStart"/>
-            <w:r>
-              <w:rPr>
-                <w:szCs w:val="28"/>
-              </w:rPr>
-              <w:t>Trung</w:t>
-            </w:r>
-            <w:proofErr w:type="spellEnd"/>
-            <w:r>
-              <w:rPr>
-                <w:szCs w:val="28"/>
-              </w:rPr>
-              <w:t xml:space="preserve"> </w:t>
-            </w:r>
-            <w:proofErr w:type="spellStart"/>
-            <w:r>
-              <w:rPr>
-                <w:szCs w:val="28"/>
-              </w:rPr>
-              <w:t>Hiếu</w:t>
-            </w:r>
-            <w:proofErr w:type="spellEnd"/>
+              <w:t>Hoàng Trung Hiếu</w:t>
+            </w:r>
           </w:p>
         </w:tc>
         <w:tc>
@@ -4380,42 +4036,12 @@
                 <w:szCs w:val="28"/>
               </w:rPr>
             </w:pPr>
-            <w:proofErr w:type="spellStart"/>
             <w:r>
               <w:rPr>
                 <w:szCs w:val="28"/>
               </w:rPr>
-              <w:t>Nguyễn</w:t>
-            </w:r>
-            <w:proofErr w:type="spellEnd"/>
-            <w:r>
-              <w:rPr>
-                <w:szCs w:val="28"/>
-              </w:rPr>
-              <w:t xml:space="preserve"> </w:t>
-            </w:r>
-            <w:proofErr w:type="spellStart"/>
-            <w:r>
-              <w:rPr>
-                <w:szCs w:val="28"/>
-              </w:rPr>
-              <w:t>Mạnh</w:t>
-            </w:r>
-            <w:proofErr w:type="spellEnd"/>
-            <w:r>
-              <w:rPr>
-                <w:szCs w:val="28"/>
-              </w:rPr>
-              <w:t xml:space="preserve"> </w:t>
-            </w:r>
-            <w:proofErr w:type="spellStart"/>
-            <w:r>
-              <w:rPr>
-                <w:szCs w:val="28"/>
-              </w:rPr>
-              <w:t>Khương</w:t>
-            </w:r>
-            <w:proofErr w:type="spellEnd"/>
+              <w:t>Nguyễn Mạnh Khương</w:t>
+            </w:r>
           </w:p>
         </w:tc>
         <w:tc>
@@ -4518,42 +4144,12 @@
                 <w:szCs w:val="28"/>
               </w:rPr>
             </w:pPr>
-            <w:proofErr w:type="spellStart"/>
             <w:r>
               <w:rPr>
                 <w:szCs w:val="28"/>
               </w:rPr>
-              <w:t>Nguyễn</w:t>
-            </w:r>
-            <w:proofErr w:type="spellEnd"/>
-            <w:r>
-              <w:rPr>
-                <w:szCs w:val="28"/>
-              </w:rPr>
-              <w:t xml:space="preserve"> </w:t>
-            </w:r>
-            <w:proofErr w:type="spellStart"/>
-            <w:r>
-              <w:rPr>
-                <w:szCs w:val="28"/>
-              </w:rPr>
-              <w:t>Thị</w:t>
-            </w:r>
-            <w:proofErr w:type="spellEnd"/>
-            <w:r>
-              <w:rPr>
-                <w:szCs w:val="28"/>
-              </w:rPr>
-              <w:t xml:space="preserve"> </w:t>
-            </w:r>
-            <w:proofErr w:type="spellStart"/>
-            <w:r>
-              <w:rPr>
-                <w:szCs w:val="28"/>
-              </w:rPr>
-              <w:t>Hồng</w:t>
-            </w:r>
-            <w:proofErr w:type="spellEnd"/>
+              <w:t>Nguyễn Thị Hồng</w:t>
+            </w:r>
           </w:p>
         </w:tc>
         <w:tc>
@@ -10524,7 +10120,7 @@
 </file>
 
 <file path=customXml/itemProps1.xml><?xml version="1.0" encoding="utf-8"?>
-<ds:datastoreItem xmlns:ds="http://schemas.openxmlformats.org/officeDocument/2006/customXml" ds:itemID="{FB19E0B7-DB02-4A2D-9A37-EF24093583B0}">
+<ds:datastoreItem xmlns:ds="http://schemas.openxmlformats.org/officeDocument/2006/customXml" ds:itemID="{FF30C91A-BCA1-44C0-8A2F-6C89559C2318}">
   <ds:schemaRefs>
     <ds:schemaRef ds:uri="http://schemas.openxmlformats.org/officeDocument/2006/bibliography"/>
   </ds:schemaRefs>

</xml_diff>

<commit_message>
[HieuHT] - Edited Report 1 - rewrite functional requirement.
</commit_message>
<xml_diff>
--- a/Reports/Report 1 - Introduction.docx
+++ b/Reports/Report 1 - Introduction.docx
@@ -325,14 +325,52 @@
                 <w:szCs w:val="24"/>
               </w:rPr>
             </w:pPr>
+            <w:proofErr w:type="spellStart"/>
             <w:r>
               <w:rPr>
                 <w:rFonts w:ascii="Cambria" w:hAnsi="Cambria"/>
                 <w:sz w:val="24"/>
                 <w:szCs w:val="24"/>
               </w:rPr>
-              <w:t>Hoàng Trung Hiếu</w:t>
-            </w:r>
+              <w:t>Hoàng</w:t>
+            </w:r>
+            <w:proofErr w:type="spellEnd"/>
+            <w:r>
+              <w:rPr>
+                <w:rFonts w:ascii="Cambria" w:hAnsi="Cambria"/>
+                <w:sz w:val="24"/>
+                <w:szCs w:val="24"/>
+              </w:rPr>
+              <w:t xml:space="preserve"> </w:t>
+            </w:r>
+            <w:proofErr w:type="spellStart"/>
+            <w:r>
+              <w:rPr>
+                <w:rFonts w:ascii="Cambria" w:hAnsi="Cambria"/>
+                <w:sz w:val="24"/>
+                <w:szCs w:val="24"/>
+              </w:rPr>
+              <w:t>Trung</w:t>
+            </w:r>
+            <w:proofErr w:type="spellEnd"/>
+            <w:r>
+              <w:rPr>
+                <w:rFonts w:ascii="Cambria" w:hAnsi="Cambria"/>
+                <w:sz w:val="24"/>
+                <w:szCs w:val="24"/>
+              </w:rPr>
+              <w:t xml:space="preserve"> </w:t>
+            </w:r>
+            <w:proofErr w:type="spellStart"/>
+            <w:r>
+              <w:rPr>
+                <w:rFonts w:ascii="Cambria" w:hAnsi="Cambria"/>
+                <w:sz w:val="24"/>
+                <w:szCs w:val="24"/>
+              </w:rPr>
+              <w:t>Hiếu</w:t>
+            </w:r>
+            <w:proofErr w:type="spellEnd"/>
             <w:r>
               <w:rPr>
                 <w:rFonts w:ascii="Cambria" w:hAnsi="Cambria"/>
@@ -360,14 +398,52 @@
                 <w:szCs w:val="24"/>
               </w:rPr>
             </w:pPr>
+            <w:proofErr w:type="spellStart"/>
             <w:r>
               <w:rPr>
                 <w:rFonts w:ascii="Cambria" w:hAnsi="Cambria"/>
                 <w:sz w:val="24"/>
                 <w:szCs w:val="24"/>
               </w:rPr>
-              <w:t>Nguyễn Mạnh Khương</w:t>
-            </w:r>
+              <w:t>Nguyễn</w:t>
+            </w:r>
+            <w:proofErr w:type="spellEnd"/>
+            <w:r>
+              <w:rPr>
+                <w:rFonts w:ascii="Cambria" w:hAnsi="Cambria"/>
+                <w:sz w:val="24"/>
+                <w:szCs w:val="24"/>
+              </w:rPr>
+              <w:t xml:space="preserve"> </w:t>
+            </w:r>
+            <w:proofErr w:type="spellStart"/>
+            <w:r>
+              <w:rPr>
+                <w:rFonts w:ascii="Cambria" w:hAnsi="Cambria"/>
+                <w:sz w:val="24"/>
+                <w:szCs w:val="24"/>
+              </w:rPr>
+              <w:t>Mạnh</w:t>
+            </w:r>
+            <w:proofErr w:type="spellEnd"/>
+            <w:r>
+              <w:rPr>
+                <w:rFonts w:ascii="Cambria" w:hAnsi="Cambria"/>
+                <w:sz w:val="24"/>
+                <w:szCs w:val="24"/>
+              </w:rPr>
+              <w:t xml:space="preserve"> </w:t>
+            </w:r>
+            <w:proofErr w:type="spellStart"/>
+            <w:r>
+              <w:rPr>
+                <w:rFonts w:ascii="Cambria" w:hAnsi="Cambria"/>
+                <w:sz w:val="24"/>
+                <w:szCs w:val="24"/>
+              </w:rPr>
+              <w:t>Khương</w:t>
+            </w:r>
+            <w:proofErr w:type="spellEnd"/>
             <w:r>
               <w:rPr>
                 <w:rFonts w:ascii="Cambria" w:hAnsi="Cambria"/>
@@ -403,14 +479,52 @@
                 <w:szCs w:val="24"/>
               </w:rPr>
             </w:pPr>
+            <w:proofErr w:type="spellStart"/>
             <w:r>
               <w:rPr>
                 <w:rFonts w:ascii="Cambria" w:hAnsi="Cambria"/>
                 <w:sz w:val="24"/>
                 <w:szCs w:val="24"/>
               </w:rPr>
-              <w:t>Nguyễn Thị Hồng</w:t>
-            </w:r>
+              <w:t>Nguyễn</w:t>
+            </w:r>
+            <w:proofErr w:type="spellEnd"/>
+            <w:r>
+              <w:rPr>
+                <w:rFonts w:ascii="Cambria" w:hAnsi="Cambria"/>
+                <w:sz w:val="24"/>
+                <w:szCs w:val="24"/>
+              </w:rPr>
+              <w:t xml:space="preserve"> </w:t>
+            </w:r>
+            <w:proofErr w:type="spellStart"/>
+            <w:r>
+              <w:rPr>
+                <w:rFonts w:ascii="Cambria" w:hAnsi="Cambria"/>
+                <w:sz w:val="24"/>
+                <w:szCs w:val="24"/>
+              </w:rPr>
+              <w:t>Thị</w:t>
+            </w:r>
+            <w:proofErr w:type="spellEnd"/>
+            <w:r>
+              <w:rPr>
+                <w:rFonts w:ascii="Cambria" w:hAnsi="Cambria"/>
+                <w:sz w:val="24"/>
+                <w:szCs w:val="24"/>
+              </w:rPr>
+              <w:t xml:space="preserve"> </w:t>
+            </w:r>
+            <w:proofErr w:type="spellStart"/>
+            <w:r>
+              <w:rPr>
+                <w:rFonts w:ascii="Cambria" w:hAnsi="Cambria"/>
+                <w:sz w:val="24"/>
+                <w:szCs w:val="24"/>
+              </w:rPr>
+              <w:t>Hồng</w:t>
+            </w:r>
+            <w:proofErr w:type="spellEnd"/>
             <w:r>
               <w:rPr>
                 <w:rFonts w:ascii="Cambria" w:hAnsi="Cambria"/>
@@ -509,8 +623,54 @@
                 <w:sz w:val="24"/>
                 <w:szCs w:val="24"/>
               </w:rPr>
-              <w:t>. Kiều Trọng Khánh</w:t>
-            </w:r>
+              <w:t xml:space="preserve">. </w:t>
+            </w:r>
+            <w:proofErr w:type="spellStart"/>
+            <w:r>
+              <w:rPr>
+                <w:rFonts w:ascii="Cambria" w:hAnsi="Cambria"/>
+                <w:sz w:val="24"/>
+                <w:szCs w:val="24"/>
+              </w:rPr>
+              <w:t>Kiều</w:t>
+            </w:r>
+            <w:proofErr w:type="spellEnd"/>
+            <w:r>
+              <w:rPr>
+                <w:rFonts w:ascii="Cambria" w:hAnsi="Cambria"/>
+                <w:sz w:val="24"/>
+                <w:szCs w:val="24"/>
+              </w:rPr>
+              <w:t xml:space="preserve"> </w:t>
+            </w:r>
+            <w:proofErr w:type="spellStart"/>
+            <w:r>
+              <w:rPr>
+                <w:rFonts w:ascii="Cambria" w:hAnsi="Cambria"/>
+                <w:sz w:val="24"/>
+                <w:szCs w:val="24"/>
+              </w:rPr>
+              <w:t>Trọng</w:t>
+            </w:r>
+            <w:proofErr w:type="spellEnd"/>
+            <w:r>
+              <w:rPr>
+                <w:rFonts w:ascii="Cambria" w:hAnsi="Cambria"/>
+                <w:sz w:val="24"/>
+                <w:szCs w:val="24"/>
+              </w:rPr>
+              <w:t xml:space="preserve"> </w:t>
+            </w:r>
+            <w:proofErr w:type="spellStart"/>
+            <w:r>
+              <w:rPr>
+                <w:rFonts w:ascii="Cambria" w:hAnsi="Cambria"/>
+                <w:sz w:val="24"/>
+                <w:szCs w:val="24"/>
+              </w:rPr>
+              <w:t>Khánh</w:t>
+            </w:r>
+            <w:proofErr w:type="spellEnd"/>
           </w:p>
         </w:tc>
       </w:tr>
@@ -814,12 +974,42 @@
         </w:rPr>
         <w:t xml:space="preserve">. </w:t>
       </w:r>
+      <w:proofErr w:type="spellStart"/>
       <w:r>
         <w:rPr>
           <w:rFonts w:ascii="Cambria" w:hAnsi="Cambria"/>
         </w:rPr>
-        <w:t>Kiều Trọng Khánh</w:t>
-      </w:r>
+        <w:t>Kiều</w:t>
+      </w:r>
+      <w:proofErr w:type="spellEnd"/>
+      <w:r>
+        <w:rPr>
+          <w:rFonts w:ascii="Cambria" w:hAnsi="Cambria"/>
+        </w:rPr>
+        <w:t xml:space="preserve"> </w:t>
+      </w:r>
+      <w:proofErr w:type="spellStart"/>
+      <w:r>
+        <w:rPr>
+          <w:rFonts w:ascii="Cambria" w:hAnsi="Cambria"/>
+        </w:rPr>
+        <w:t>Trọng</w:t>
+      </w:r>
+      <w:proofErr w:type="spellEnd"/>
+      <w:r>
+        <w:rPr>
+          <w:rFonts w:ascii="Cambria" w:hAnsi="Cambria"/>
+        </w:rPr>
+        <w:t xml:space="preserve"> </w:t>
+      </w:r>
+      <w:proofErr w:type="spellStart"/>
+      <w:r>
+        <w:rPr>
+          <w:rFonts w:ascii="Cambria" w:hAnsi="Cambria"/>
+        </w:rPr>
+        <w:t>Khánh</w:t>
+      </w:r>
+      <w:proofErr w:type="spellEnd"/>
       <w:r>
         <w:rPr>
           <w:rFonts w:ascii="Cambria" w:hAnsi="Cambria"/>
@@ -860,7 +1050,7 @@
         </w:rPr>
       </w:pPr>
     </w:p>
-    <w:bookmarkStart w:id="0" w:name="_Toc398175689" w:displacedByCustomXml="next"/>
+    <w:bookmarkStart w:id="0" w:name="_Toc398561408" w:displacedByCustomXml="next"/>
     <w:sdt>
       <w:sdtPr>
         <w:rPr>
@@ -929,13 +1119,129 @@
           <w:r>
             <w:fldChar w:fldCharType="separate"/>
           </w:r>
-          <w:hyperlink w:anchor="_Toc398175689" w:history="1">
+          <w:bookmarkStart w:id="1" w:name="_GoBack"/>
+          <w:bookmarkEnd w:id="1"/>
+          <w:r>
+            <w:rPr>
+              <w:rStyle w:val="Hyperlink"/>
+              <w:noProof/>
+            </w:rPr>
+            <w:fldChar w:fldCharType="begin"/>
+          </w:r>
+          <w:r>
+            <w:rPr>
+              <w:rStyle w:val="Hyperlink"/>
+              <w:noProof/>
+            </w:rPr>
+            <w:instrText xml:space="preserve"> </w:instrText>
+          </w:r>
+          <w:r>
+            <w:rPr>
+              <w:noProof/>
+            </w:rPr>
+            <w:instrText>HYPERLINK \l "_Toc398561408"</w:instrText>
+          </w:r>
+          <w:r>
+            <w:rPr>
+              <w:rStyle w:val="Hyperlink"/>
+              <w:noProof/>
+            </w:rPr>
+            <w:instrText xml:space="preserve"> </w:instrText>
+          </w:r>
+          <w:r>
+            <w:rPr>
+              <w:rStyle w:val="Hyperlink"/>
+              <w:noProof/>
+            </w:rPr>
+          </w:r>
+          <w:r>
+            <w:rPr>
+              <w:rStyle w:val="Hyperlink"/>
+              <w:noProof/>
+            </w:rPr>
+            <w:fldChar w:fldCharType="separate"/>
+          </w:r>
+          <w:r>
+            <w:rPr>
+              <w:rStyle w:val="Hyperlink"/>
+              <w:noProof/>
+            </w:rPr>
+            <w:t>Table of Contents</w:t>
+          </w:r>
+          <w:r>
+            <w:rPr>
+              <w:noProof/>
+              <w:webHidden/>
+            </w:rPr>
+            <w:tab/>
+          </w:r>
+          <w:r>
+            <w:rPr>
+              <w:noProof/>
+              <w:webHidden/>
+            </w:rPr>
+            <w:fldChar w:fldCharType="begin"/>
+          </w:r>
+          <w:r>
+            <w:rPr>
+              <w:noProof/>
+              <w:webHidden/>
+            </w:rPr>
+            <w:instrText xml:space="preserve"> PAGEREF _Toc398561408 \h </w:instrText>
+          </w:r>
+          <w:r>
+            <w:rPr>
+              <w:noProof/>
+              <w:webHidden/>
+            </w:rPr>
+          </w:r>
+          <w:r>
+            <w:rPr>
+              <w:noProof/>
+              <w:webHidden/>
+            </w:rPr>
+            <w:fldChar w:fldCharType="separate"/>
+          </w:r>
+          <w:r>
+            <w:rPr>
+              <w:noProof/>
+              <w:webHidden/>
+            </w:rPr>
+            <w:t>4</w:t>
+          </w:r>
+          <w:r>
+            <w:rPr>
+              <w:noProof/>
+              <w:webHidden/>
+            </w:rPr>
+            <w:fldChar w:fldCharType="end"/>
+          </w:r>
+          <w:r>
+            <w:rPr>
+              <w:rStyle w:val="Hyperlink"/>
+              <w:noProof/>
+            </w:rPr>
+            <w:fldChar w:fldCharType="end"/>
+          </w:r>
+        </w:p>
+        <w:p>
+          <w:pPr>
+            <w:pStyle w:val="TOC1"/>
+            <w:tabs>
+              <w:tab w:val="right" w:leader="dot" w:pos="8780"/>
+            </w:tabs>
+            <w:rPr>
+              <w:rFonts w:eastAsiaTheme="minorEastAsia"/>
+              <w:noProof/>
+            </w:rPr>
+          </w:pPr>
+          <w:hyperlink w:anchor="_Toc398561409" w:history="1">
             <w:r>
               <w:rPr>
                 <w:rStyle w:val="Hyperlink"/>
                 <w:noProof/>
               </w:rPr>
-              <w:t>Table of Contents</w:t>
+              <w:t>List of Tables</w:t>
             </w:r>
             <w:r>
               <w:rPr>
@@ -956,7 +1262,7 @@
                 <w:noProof/>
                 <w:webHidden/>
               </w:rPr>
-              <w:instrText xml:space="preserve"> PAGEREF _Toc398175689 \h </w:instrText>
+              <w:instrText xml:space="preserve"> PAGEREF _Toc398561409 \h </w:instrText>
             </w:r>
             <w:r>
               <w:rPr>
@@ -998,13 +1304,13 @@
               <w:noProof/>
             </w:rPr>
           </w:pPr>
-          <w:hyperlink w:anchor="_Toc398175690" w:history="1">
+          <w:hyperlink w:anchor="_Toc398561410" w:history="1">
             <w:r>
               <w:rPr>
                 <w:rStyle w:val="Hyperlink"/>
                 <w:noProof/>
               </w:rPr>
-              <w:t>List of Tables</w:t>
+              <w:t>Report No. 1 Introduction</w:t>
             </w:r>
             <w:r>
               <w:rPr>
@@ -1025,76 +1331,7 @@
                 <w:noProof/>
                 <w:webHidden/>
               </w:rPr>
-              <w:instrText xml:space="preserve"> PAGEREF _Toc398175690 \h </w:instrText>
-            </w:r>
-            <w:r>
-              <w:rPr>
-                <w:noProof/>
-                <w:webHidden/>
-              </w:rPr>
-            </w:r>
-            <w:r>
-              <w:rPr>
-                <w:noProof/>
-                <w:webHidden/>
-              </w:rPr>
-              <w:fldChar w:fldCharType="separate"/>
-            </w:r>
-            <w:r>
-              <w:rPr>
-                <w:noProof/>
-                <w:webHidden/>
-              </w:rPr>
-              <w:t>4</w:t>
-            </w:r>
-            <w:r>
-              <w:rPr>
-                <w:noProof/>
-                <w:webHidden/>
-              </w:rPr>
-              <w:fldChar w:fldCharType="end"/>
-            </w:r>
-          </w:hyperlink>
-        </w:p>
-        <w:p>
-          <w:pPr>
-            <w:pStyle w:val="TOC1"/>
-            <w:tabs>
-              <w:tab w:val="right" w:leader="dot" w:pos="8780"/>
-            </w:tabs>
-            <w:rPr>
-              <w:rFonts w:eastAsiaTheme="minorEastAsia"/>
-              <w:noProof/>
-            </w:rPr>
-          </w:pPr>
-          <w:hyperlink w:anchor="_Toc398175691" w:history="1">
-            <w:r>
-              <w:rPr>
-                <w:rStyle w:val="Hyperlink"/>
-                <w:noProof/>
-              </w:rPr>
-              <w:t>Report No. 1 Introduction</w:t>
-            </w:r>
-            <w:r>
-              <w:rPr>
-                <w:noProof/>
-                <w:webHidden/>
-              </w:rPr>
-              <w:tab/>
-            </w:r>
-            <w:r>
-              <w:rPr>
-                <w:noProof/>
-                <w:webHidden/>
-              </w:rPr>
-              <w:fldChar w:fldCharType="begin"/>
-            </w:r>
-            <w:r>
-              <w:rPr>
-                <w:noProof/>
-                <w:webHidden/>
-              </w:rPr>
-              <w:instrText xml:space="preserve"> PAGEREF _Toc398175691 \h </w:instrText>
+              <w:instrText xml:space="preserve"> PAGEREF _Toc398561410 \h </w:instrText>
             </w:r>
             <w:r>
               <w:rPr>
@@ -1137,7 +1374,7 @@
               <w:noProof/>
             </w:rPr>
           </w:pPr>
-          <w:hyperlink w:anchor="_Toc398175692" w:history="1">
+          <w:hyperlink w:anchor="_Toc398561411" w:history="1">
             <w:r>
               <w:rPr>
                 <w:rStyle w:val="Hyperlink"/>
@@ -1178,7 +1415,7 @@
                 <w:noProof/>
                 <w:webHidden/>
               </w:rPr>
-              <w:instrText xml:space="preserve"> PAGEREF _Toc398175692 \h </w:instrText>
+              <w:instrText xml:space="preserve"> PAGEREF _Toc398561411 \h </w:instrText>
             </w:r>
             <w:r>
               <w:rPr>
@@ -1221,7 +1458,7 @@
               <w:noProof/>
             </w:rPr>
           </w:pPr>
-          <w:hyperlink w:anchor="_Toc398175693" w:history="1">
+          <w:hyperlink w:anchor="_Toc398561412" w:history="1">
             <w:r>
               <w:rPr>
                 <w:rStyle w:val="Hyperlink"/>
@@ -1262,7 +1499,7 @@
                 <w:noProof/>
                 <w:webHidden/>
               </w:rPr>
-              <w:instrText xml:space="preserve"> PAGEREF _Toc398175693 \h </w:instrText>
+              <w:instrText xml:space="preserve"> PAGEREF _Toc398561412 \h </w:instrText>
             </w:r>
             <w:r>
               <w:rPr>
@@ -1305,7 +1542,7 @@
               <w:noProof/>
             </w:rPr>
           </w:pPr>
-          <w:hyperlink w:anchor="_Toc398175694" w:history="1">
+          <w:hyperlink w:anchor="_Toc398561413" w:history="1">
             <w:r>
               <w:rPr>
                 <w:rStyle w:val="Hyperlink"/>
@@ -1325,7 +1562,7 @@
                 <w:rStyle w:val="Hyperlink"/>
                 <w:noProof/>
               </w:rPr>
-              <w:t>Current Comparison websites in Vietnam</w:t>
+              <w:t>Current selling shoes websites in Vietnam</w:t>
             </w:r>
             <w:r>
               <w:rPr>
@@ -1346,7 +1583,7 @@
                 <w:noProof/>
                 <w:webHidden/>
               </w:rPr>
-              <w:instrText xml:space="preserve"> PAGEREF _Toc398175694 \h </w:instrText>
+              <w:instrText xml:space="preserve"> PAGEREF _Toc398561413 \h </w:instrText>
             </w:r>
             <w:r>
               <w:rPr>
@@ -1389,7 +1626,7 @@
               <w:noProof/>
             </w:rPr>
           </w:pPr>
-          <w:hyperlink w:anchor="_Toc398175695" w:history="1">
+          <w:hyperlink w:anchor="_Toc398561414" w:history="1">
             <w:r>
               <w:rPr>
                 <w:rStyle w:val="Hyperlink"/>
@@ -1430,7 +1667,7 @@
                 <w:noProof/>
                 <w:webHidden/>
               </w:rPr>
-              <w:instrText xml:space="preserve"> PAGEREF _Toc398175695 \h </w:instrText>
+              <w:instrText xml:space="preserve"> PAGEREF _Toc398561414 \h </w:instrText>
             </w:r>
             <w:r>
               <w:rPr>
@@ -1473,7 +1710,7 @@
               <w:noProof/>
             </w:rPr>
           </w:pPr>
-          <w:hyperlink w:anchor="_Toc398175696" w:history="1">
+          <w:hyperlink w:anchor="_Toc398561415" w:history="1">
             <w:r>
               <w:rPr>
                 <w:rStyle w:val="Hyperlink"/>
@@ -1514,7 +1751,7 @@
                 <w:noProof/>
                 <w:webHidden/>
               </w:rPr>
-              <w:instrText xml:space="preserve"> PAGEREF _Toc398175696 \h </w:instrText>
+              <w:instrText xml:space="preserve"> PAGEREF _Toc398561415 \h </w:instrText>
             </w:r>
             <w:r>
               <w:rPr>
@@ -1557,7 +1794,7 @@
               <w:noProof/>
             </w:rPr>
           </w:pPr>
-          <w:hyperlink w:anchor="_Toc398175697" w:history="1">
+          <w:hyperlink w:anchor="_Toc398561416" w:history="1">
             <w:r>
               <w:rPr>
                 <w:rStyle w:val="Hyperlink"/>
@@ -1598,7 +1835,7 @@
                 <w:noProof/>
                 <w:webHidden/>
               </w:rPr>
-              <w:instrText xml:space="preserve"> PAGEREF _Toc398175697 \h </w:instrText>
+              <w:instrText xml:space="preserve"> PAGEREF _Toc398561416 \h </w:instrText>
             </w:r>
             <w:r>
               <w:rPr>
@@ -1641,7 +1878,7 @@
               <w:noProof/>
             </w:rPr>
           </w:pPr>
-          <w:hyperlink w:anchor="_Toc398175698" w:history="1">
+          <w:hyperlink w:anchor="_Toc398561417" w:history="1">
             <w:r>
               <w:rPr>
                 <w:rStyle w:val="Hyperlink"/>
@@ -1682,7 +1919,7 @@
                 <w:noProof/>
                 <w:webHidden/>
               </w:rPr>
-              <w:instrText xml:space="preserve"> PAGEREF _Toc398175698 \h </w:instrText>
+              <w:instrText xml:space="preserve"> PAGEREF _Toc398561417 \h </w:instrText>
             </w:r>
             <w:r>
               <w:rPr>
@@ -1725,7 +1962,7 @@
               <w:noProof/>
             </w:rPr>
           </w:pPr>
-          <w:hyperlink w:anchor="_Toc398175699" w:history="1">
+          <w:hyperlink w:anchor="_Toc398561418" w:history="1">
             <w:r>
               <w:rPr>
                 <w:rStyle w:val="Hyperlink"/>
@@ -1766,7 +2003,7 @@
                 <w:noProof/>
                 <w:webHidden/>
               </w:rPr>
-              <w:instrText xml:space="preserve"> PAGEREF _Toc398175699 \h </w:instrText>
+              <w:instrText xml:space="preserve"> PAGEREF _Toc398561418 \h </w:instrText>
             </w:r>
             <w:r>
               <w:rPr>
@@ -1809,7 +2046,7 @@
               <w:noProof/>
             </w:rPr>
           </w:pPr>
-          <w:hyperlink w:anchor="_Toc398175700" w:history="1">
+          <w:hyperlink w:anchor="_Toc398561419" w:history="1">
             <w:r>
               <w:rPr>
                 <w:rStyle w:val="Hyperlink"/>
@@ -1850,7 +2087,7 @@
                 <w:noProof/>
                 <w:webHidden/>
               </w:rPr>
-              <w:instrText xml:space="preserve"> PAGEREF _Toc398175700 \h </w:instrText>
+              <w:instrText xml:space="preserve"> PAGEREF _Toc398561419 \h </w:instrText>
             </w:r>
             <w:r>
               <w:rPr>
@@ -1893,7 +2130,7 @@
               <w:noProof/>
             </w:rPr>
           </w:pPr>
-          <w:hyperlink w:anchor="_Toc398175701" w:history="1">
+          <w:hyperlink w:anchor="_Toc398561420" w:history="1">
             <w:r>
               <w:rPr>
                 <w:rStyle w:val="Hyperlink"/>
@@ -1934,7 +2171,7 @@
                 <w:noProof/>
                 <w:webHidden/>
               </w:rPr>
-              <w:instrText xml:space="preserve"> PAGEREF _Toc398175701 \h </w:instrText>
+              <w:instrText xml:space="preserve"> PAGEREF _Toc398561420 \h </w:instrText>
             </w:r>
             <w:r>
               <w:rPr>
@@ -1954,7 +2191,7 @@
                 <w:noProof/>
                 <w:webHidden/>
               </w:rPr>
-              <w:t>7</w:t>
+              <w:t>6</w:t>
             </w:r>
             <w:r>
               <w:rPr>
@@ -1977,7 +2214,7 @@
               <w:noProof/>
             </w:rPr>
           </w:pPr>
-          <w:hyperlink w:anchor="_Toc398175702" w:history="1">
+          <w:hyperlink w:anchor="_Toc398561421" w:history="1">
             <w:r>
               <w:rPr>
                 <w:rStyle w:val="Hyperlink"/>
@@ -1997,7 +2234,7 @@
                 <w:rStyle w:val="Hyperlink"/>
                 <w:noProof/>
               </w:rPr>
-              <w:t>User Management</w:t>
+              <w:t>Suggestion</w:t>
             </w:r>
             <w:r>
               <w:rPr>
@@ -2018,7 +2255,7 @@
                 <w:noProof/>
                 <w:webHidden/>
               </w:rPr>
-              <w:instrText xml:space="preserve"> PAGEREF _Toc398175702 \h </w:instrText>
+              <w:instrText xml:space="preserve"> PAGEREF _Toc398561421 \h </w:instrText>
             </w:r>
             <w:r>
               <w:rPr>
@@ -2038,7 +2275,7 @@
                 <w:noProof/>
                 <w:webHidden/>
               </w:rPr>
-              <w:t>7</w:t>
+              <w:t>6</w:t>
             </w:r>
             <w:r>
               <w:rPr>
@@ -2061,7 +2298,7 @@
               <w:noProof/>
             </w:rPr>
           </w:pPr>
-          <w:hyperlink w:anchor="_Toc398175703" w:history="1">
+          <w:hyperlink w:anchor="_Toc398561422" w:history="1">
             <w:r>
               <w:rPr>
                 <w:rStyle w:val="Hyperlink"/>
@@ -2081,7 +2318,7 @@
                 <w:rStyle w:val="Hyperlink"/>
                 <w:noProof/>
               </w:rPr>
-              <w:t>Suggestion</w:t>
+              <w:t>Calculate Shoe Size</w:t>
             </w:r>
             <w:r>
               <w:rPr>
@@ -2102,91 +2339,7 @@
                 <w:noProof/>
                 <w:webHidden/>
               </w:rPr>
-              <w:instrText xml:space="preserve"> PAGEREF _Toc398175703 \h </w:instrText>
-            </w:r>
-            <w:r>
-              <w:rPr>
-                <w:noProof/>
-                <w:webHidden/>
-              </w:rPr>
-            </w:r>
-            <w:r>
-              <w:rPr>
-                <w:noProof/>
-                <w:webHidden/>
-              </w:rPr>
-              <w:fldChar w:fldCharType="separate"/>
-            </w:r>
-            <w:r>
-              <w:rPr>
-                <w:noProof/>
-                <w:webHidden/>
-              </w:rPr>
-              <w:t>7</w:t>
-            </w:r>
-            <w:r>
-              <w:rPr>
-                <w:noProof/>
-                <w:webHidden/>
-              </w:rPr>
-              <w:fldChar w:fldCharType="end"/>
-            </w:r>
-          </w:hyperlink>
-        </w:p>
-        <w:p>
-          <w:pPr>
-            <w:pStyle w:val="TOC3"/>
-            <w:tabs>
-              <w:tab w:val="left" w:pos="1100"/>
-              <w:tab w:val="right" w:leader="dot" w:pos="8780"/>
-            </w:tabs>
-            <w:rPr>
-              <w:rFonts w:eastAsiaTheme="minorEastAsia"/>
-              <w:noProof/>
-            </w:rPr>
-          </w:pPr>
-          <w:hyperlink w:anchor="_Toc398175704" w:history="1">
-            <w:r>
-              <w:rPr>
-                <w:rStyle w:val="Hyperlink"/>
-                <w:noProof/>
-              </w:rPr>
-              <w:t>6.5</w:t>
-            </w:r>
-            <w:r>
-              <w:rPr>
-                <w:rFonts w:eastAsiaTheme="minorEastAsia"/>
-                <w:noProof/>
-              </w:rPr>
-              <w:tab/>
-            </w:r>
-            <w:r>
-              <w:rPr>
-                <w:rStyle w:val="Hyperlink"/>
-                <w:noProof/>
-              </w:rPr>
-              <w:t>Calculate Shoe Size</w:t>
-            </w:r>
-            <w:r>
-              <w:rPr>
-                <w:noProof/>
-                <w:webHidden/>
-              </w:rPr>
-              <w:tab/>
-            </w:r>
-            <w:r>
-              <w:rPr>
-                <w:noProof/>
-                <w:webHidden/>
-              </w:rPr>
-              <w:fldChar w:fldCharType="begin"/>
-            </w:r>
-            <w:r>
-              <w:rPr>
-                <w:noProof/>
-                <w:webHidden/>
-              </w:rPr>
-              <w:instrText xml:space="preserve"> PAGEREF _Toc398175704 \h </w:instrText>
+              <w:instrText xml:space="preserve"> PAGEREF _Toc398561422 \h </w:instrText>
             </w:r>
             <w:r>
               <w:rPr>
@@ -2229,7 +2382,7 @@
               <w:noProof/>
             </w:rPr>
           </w:pPr>
-          <w:hyperlink w:anchor="_Toc398175705" w:history="1">
+          <w:hyperlink w:anchor="_Toc398561423" w:history="1">
             <w:r>
               <w:rPr>
                 <w:rStyle w:val="Hyperlink"/>
@@ -2270,7 +2423,7 @@
                 <w:noProof/>
                 <w:webHidden/>
               </w:rPr>
-              <w:instrText xml:space="preserve"> PAGEREF _Toc398175705 \h </w:instrText>
+              <w:instrText xml:space="preserve"> PAGEREF _Toc398561423 \h </w:instrText>
             </w:r>
             <w:r>
               <w:rPr>
@@ -2325,14 +2478,14 @@
           <w:noProof/>
         </w:rPr>
       </w:pPr>
-      <w:bookmarkStart w:id="1" w:name="_Toc398175690"/>
+      <w:bookmarkStart w:id="2" w:name="_Toc398561409"/>
       <w:r>
         <w:rPr>
           <w:sz w:val="32"/>
         </w:rPr>
         <w:t>List of Tables</w:t>
       </w:r>
-      <w:bookmarkEnd w:id="1"/>
+      <w:bookmarkEnd w:id="2"/>
       <w:r>
         <w:rPr>
           <w:sz w:val="32"/>
@@ -2452,8 +2605,8 @@
           <w:numId w:val="0"/>
         </w:numPr>
       </w:pPr>
-      <w:bookmarkStart w:id="2" w:name="_Toc366559295"/>
-      <w:bookmarkStart w:id="3" w:name="_Toc398175691"/>
+      <w:bookmarkStart w:id="3" w:name="_Toc366559295"/>
+      <w:bookmarkStart w:id="4" w:name="_Toc398561410"/>
       <w:r>
         <w:lastRenderedPageBreak/>
         <w:t>Report No. 1</w:t>
@@ -2464,21 +2617,21 @@
       <w:r>
         <w:t>Introduction</w:t>
       </w:r>
-      <w:bookmarkEnd w:id="2"/>
       <w:bookmarkEnd w:id="3"/>
+      <w:bookmarkEnd w:id="4"/>
     </w:p>
     <w:p>
       <w:pPr>
         <w:pStyle w:val="Heading2"/>
         <w:jc w:val="both"/>
       </w:pPr>
-      <w:bookmarkStart w:id="4" w:name="_Toc366559296"/>
-      <w:bookmarkStart w:id="5" w:name="_Toc398175692"/>
+      <w:bookmarkStart w:id="5" w:name="_Toc366559296"/>
+      <w:bookmarkStart w:id="6" w:name="_Toc398561411"/>
       <w:r>
         <w:t>Project Information</w:t>
       </w:r>
-      <w:bookmarkEnd w:id="4"/>
       <w:bookmarkEnd w:id="5"/>
+      <w:bookmarkEnd w:id="6"/>
     </w:p>
     <w:p>
       <w:pPr>
@@ -2627,13 +2780,13 @@
         <w:pStyle w:val="Heading2"/>
         <w:jc w:val="both"/>
       </w:pPr>
-      <w:bookmarkStart w:id="6" w:name="_Toc366559297"/>
-      <w:bookmarkStart w:id="7" w:name="_Toc398175693"/>
+      <w:bookmarkStart w:id="7" w:name="_Toc366559297"/>
+      <w:bookmarkStart w:id="8" w:name="_Toc398561412"/>
       <w:r>
         <w:t>Introduction</w:t>
       </w:r>
-      <w:bookmarkEnd w:id="6"/>
       <w:bookmarkEnd w:id="7"/>
+      <w:bookmarkEnd w:id="8"/>
     </w:p>
     <w:p>
       <w:pPr>
@@ -2652,7 +2805,13 @@
         <w:t xml:space="preserve">changes </w:t>
       </w:r>
       <w:r>
-        <w:t xml:space="preserve">and convenience </w:t>
+        <w:t>and convenience</w:t>
+      </w:r>
+      <w:r>
+        <w:t>s</w:t>
+      </w:r>
+      <w:r>
+        <w:t xml:space="preserve"> </w:t>
       </w:r>
       <w:r>
         <w:t>in</w:t>
@@ -2773,12 +2932,12 @@
       <w:pPr>
         <w:pStyle w:val="Heading2"/>
       </w:pPr>
-      <w:bookmarkStart w:id="8" w:name="_Toc366559298"/>
-      <w:bookmarkStart w:id="9" w:name="_Toc398175694"/>
+      <w:bookmarkStart w:id="9" w:name="_Toc366559298"/>
+      <w:bookmarkStart w:id="10" w:name="_Toc398561413"/>
       <w:r>
         <w:t>Current</w:t>
       </w:r>
-      <w:bookmarkEnd w:id="8"/>
+      <w:bookmarkEnd w:id="9"/>
       <w:r>
         <w:t xml:space="preserve"> selling</w:t>
       </w:r>
@@ -2791,10 +2950,10 @@
       <w:r>
         <w:t>websites in Vietna</w:t>
       </w:r>
-      <w:bookmarkEnd w:id="9"/>
       <w:r>
         <w:t>m</w:t>
       </w:r>
+      <w:bookmarkEnd w:id="10"/>
     </w:p>
     <w:p>
       <w:pPr>
@@ -2810,7 +2969,13 @@
         <w:t xml:space="preserve">They have search and filter functions depend on some criteria like brand, style, price, color, origin and so on. </w:t>
       </w:r>
       <w:r>
-        <w:t xml:space="preserve">Users decide to </w:t>
+        <w:t xml:space="preserve">Users </w:t>
+      </w:r>
+      <w:r>
+        <w:t xml:space="preserve">usually </w:t>
+      </w:r>
+      <w:r>
+        <w:t xml:space="preserve">decide to </w:t>
       </w:r>
       <w:r>
         <w:t>order</w:t>
@@ -2831,10 +2996,28 @@
         <w:t xml:space="preserve"> giayworld.com,</w:t>
       </w:r>
       <w:r>
-        <w:t xml:space="preserve"> etc. Some websites have the articles that guide user how to </w:t>
-      </w:r>
-      <w:r>
-        <w:t xml:space="preserve">choose shoe fit to their size. </w:t>
+        <w:t xml:space="preserve"> etc. Some websites have the articles </w:t>
+      </w:r>
+      <w:r>
+        <w:t xml:space="preserve">or tips </w:t>
+      </w:r>
+      <w:r>
+        <w:t xml:space="preserve">that guide user how to </w:t>
+      </w:r>
+      <w:r>
+        <w:t xml:space="preserve">choose </w:t>
+      </w:r>
+      <w:r>
+        <w:t xml:space="preserve">the </w:t>
+      </w:r>
+      <w:r>
+        <w:t>shoe</w:t>
+      </w:r>
+      <w:r>
+        <w:t>s</w:t>
+      </w:r>
+      <w:r>
+        <w:t xml:space="preserve"> fit to their size. </w:t>
       </w:r>
       <w:r>
         <w:t>However, no website, curre</w:t>
@@ -2845,8 +3028,6 @@
       <w:r>
         <w:t xml:space="preserve"> and suggest the shoes fit to them</w:t>
       </w:r>
-      <w:bookmarkStart w:id="10" w:name="_GoBack"/>
-      <w:bookmarkEnd w:id="10"/>
       <w:r>
         <w:t>.</w:t>
       </w:r>
@@ -2856,7 +3037,7 @@
         <w:pStyle w:val="Heading2"/>
         <w:jc w:val="both"/>
       </w:pPr>
-      <w:bookmarkStart w:id="11" w:name="_Toc398175695"/>
+      <w:bookmarkStart w:id="11" w:name="_Toc398561414"/>
       <w:r>
         <w:t>Problem Definition</w:t>
       </w:r>
@@ -2947,7 +3128,13 @@
         <w:t xml:space="preserve"> your time and cost of tra</w:t>
       </w:r>
       <w:r>
-        <w:t>velling to see products in real to make choice</w:t>
+        <w:t xml:space="preserve">velling to see products in real to make </w:t>
+      </w:r>
+      <w:r>
+        <w:t xml:space="preserve">a </w:t>
+      </w:r>
+      <w:r>
+        <w:t>choice</w:t>
       </w:r>
       <w:r>
         <w:t>.</w:t>
@@ -3071,7 +3258,7 @@
         <w:pStyle w:val="Heading2"/>
         <w:jc w:val="both"/>
       </w:pPr>
-      <w:bookmarkStart w:id="12" w:name="_Toc398175696"/>
+      <w:bookmarkStart w:id="12" w:name="_Toc398561415"/>
       <w:r>
         <w:t>Proposed Solution</w:t>
       </w:r>
@@ -3082,6 +3269,36 @@
         <w:pStyle w:val="1"/>
       </w:pPr>
       <w:r>
+        <w:t xml:space="preserve">The system will support </w:t>
+      </w:r>
+      <w:r>
+        <w:t xml:space="preserve">users to </w:t>
+      </w:r>
+      <w:r>
+        <w:t>input their</w:t>
+      </w:r>
+      <w:r>
+        <w:t xml:space="preserve"> feet size </w:t>
+      </w:r>
+      <w:r>
+        <w:t>to</w:t>
+      </w:r>
+      <w:r>
+        <w:t xml:space="preserve"> calculate shoe size in the different system and sugge</w:t>
+      </w:r>
+      <w:r>
+        <w:t xml:space="preserve">st the shoes </w:t>
+      </w:r>
+      <w:r>
+        <w:t>that are sold at the parsed websites</w:t>
+      </w:r>
+      <w:r>
+        <w:t xml:space="preserve"> in Vietnam</w:t>
+      </w:r>
+      <w:r>
+        <w:t xml:space="preserve"> then support to order them. </w:t>
+      </w:r>
+      <w:r>
         <w:t>The system will have</w:t>
       </w:r>
       <w:r>
@@ -3095,7 +3312,6 @@
       <w:pPr>
         <w:pStyle w:val="Heading3"/>
       </w:pPr>
-      <w:bookmarkStart w:id="13" w:name="_Toc398175697"/>
       <w:r>
         <w:rPr>
           <w:rStyle w:val="Heading3Char"/>
@@ -3104,6 +3320,7 @@
         </w:rPr>
         <w:t xml:space="preserve"> </w:t>
       </w:r>
+      <w:bookmarkStart w:id="13" w:name="_Toc398561416"/>
       <w:r>
         <w:rPr>
           <w:rStyle w:val="Heading3Char"/>
@@ -3142,13 +3359,16 @@
         <w:pStyle w:val="2"/>
       </w:pPr>
       <w:r>
-        <w:t xml:space="preserve">System can evaluate the inputted product </w:t>
-      </w:r>
-      <w:r>
-        <w:t xml:space="preserve">to give suggestion or proposal, </w:t>
-      </w:r>
-      <w:r>
-        <w:t>beside that it will parse the web to get the useful information.</w:t>
+        <w:t xml:space="preserve">System can parse the </w:t>
+      </w:r>
+      <w:r>
+        <w:t xml:space="preserve">current selling shoe </w:t>
+      </w:r>
+      <w:r>
+        <w:t>web</w:t>
+      </w:r>
+      <w:r>
+        <w:t>site to get the useful information, recommend or suggest shoes fit user’s size, support order product online.</w:t>
       </w:r>
     </w:p>
     <w:p>
@@ -3156,16 +3376,19 @@
         <w:pStyle w:val="2"/>
       </w:pPr>
       <w:r>
-        <w:t>Staff will define or configure the</w:t>
-      </w:r>
-      <w:r>
-        <w:t xml:space="preserve"> weight of cr</w:t>
-      </w:r>
-      <w:r>
-        <w:t>iteria</w:t>
-      </w:r>
-      <w:r>
-        <w:t xml:space="preserve"> and collect data from </w:t>
+        <w:t xml:space="preserve">Staff will define or configure </w:t>
+      </w:r>
+      <w:r>
+        <w:t xml:space="preserve">and train the parser that </w:t>
+      </w:r>
+      <w:r>
+        <w:t>collect</w:t>
+      </w:r>
+      <w:r>
+        <w:t>s</w:t>
+      </w:r>
+      <w:r>
+        <w:t xml:space="preserve"> data from </w:t>
       </w:r>
       <w:r>
         <w:t xml:space="preserve">other </w:t>
@@ -3185,19 +3408,13 @@
         <w:pStyle w:val="2"/>
       </w:pPr>
       <w:r>
-        <w:t>Users  can  request  to  search  and  get  the  sugg</w:t>
-      </w:r>
-      <w:r>
-        <w:t xml:space="preserve">estion  with  set  of  selected </w:t>
-      </w:r>
-      <w:r>
-        <w:t>products</w:t>
-      </w:r>
-      <w:r>
-        <w:t>,</w:t>
-      </w:r>
-      <w:r>
-        <w:t xml:space="preserve"> recommend and rating for each product.</w:t>
+        <w:t xml:space="preserve">Users can </w:t>
+      </w:r>
+      <w:r>
+        <w:t>calculate their shoe size based on inputted feet size, search the available products in the parsed website</w:t>
+      </w:r>
+      <w:r>
+        <w:t>.</w:t>
       </w:r>
     </w:p>
     <w:p>
@@ -3222,10 +3439,10 @@
         <w:pStyle w:val="Heading3"/>
         <w:jc w:val="both"/>
       </w:pPr>
-      <w:bookmarkStart w:id="14" w:name="_Toc398175698"/>
       <w:r>
         <w:t xml:space="preserve"> </w:t>
       </w:r>
+      <w:bookmarkStart w:id="14" w:name="_Toc398561417"/>
       <w:r>
         <w:t>Advantage</w:t>
       </w:r>
@@ -3339,7 +3556,13 @@
         <w:ind w:left="2430"/>
       </w:pPr>
       <w:r>
-        <w:t>Calculate shoe size base on customer’s foot size</w:t>
+        <w:t xml:space="preserve">Calculate </w:t>
+      </w:r>
+      <w:r>
+        <w:t>shoe size base on customer’s fee</w:t>
+      </w:r>
+      <w:r>
+        <w:t>t size</w:t>
       </w:r>
       <w:r>
         <w:t xml:space="preserve"> if they don’t know</w:t>
@@ -3358,7 +3581,13 @@
         <w:ind w:left="2430"/>
       </w:pPr>
       <w:r>
-        <w:t>Support customer order product from other websites.</w:t>
+        <w:t xml:space="preserve">Support customer order product from </w:t>
+      </w:r>
+      <w:r>
+        <w:t>the parsed</w:t>
+      </w:r>
+      <w:r>
+        <w:t xml:space="preserve"> websites.</w:t>
       </w:r>
     </w:p>
     <w:p>
@@ -3424,7 +3653,7 @@
         <w:pStyle w:val="Heading2"/>
         <w:jc w:val="both"/>
       </w:pPr>
-      <w:bookmarkStart w:id="15" w:name="_Toc398175699"/>
+      <w:bookmarkStart w:id="15" w:name="_Toc398561418"/>
       <w:r>
         <w:t>Functional Requirement</w:t>
       </w:r>
@@ -3455,7 +3684,7 @@
       <w:r>
         <w:t xml:space="preserve"> </w:t>
       </w:r>
-      <w:bookmarkStart w:id="16" w:name="_Toc398175700"/>
+      <w:bookmarkStart w:id="16" w:name="_Toc398561419"/>
       <w:r>
         <w:t xml:space="preserve">Data </w:t>
       </w:r>
@@ -3469,37 +3698,101 @@
     </w:p>
     <w:p>
       <w:pPr>
-        <w:pStyle w:val="2"/>
-      </w:pPr>
-      <w:r>
-        <w:t xml:space="preserve">System will parse </w:t>
-      </w:r>
-      <w:r>
-        <w:t>data from many websites.</w:t>
+        <w:pStyle w:val="Default"/>
+        <w:numPr>
+          <w:ilvl w:val="0"/>
+          <w:numId w:val="4"/>
+        </w:numPr>
+        <w:ind w:left="1440"/>
+        <w:jc w:val="both"/>
+        <w:rPr>
+          <w:b/>
+          <w:bCs/>
+          <w:szCs w:val="28"/>
+        </w:rPr>
+      </w:pPr>
+      <w:r>
+        <w:rPr>
+          <w:bCs/>
+          <w:szCs w:val="28"/>
+        </w:rPr>
+        <w:t>System will parse data from many websites automatically at specific times.</w:t>
       </w:r>
     </w:p>
     <w:p>
       <w:pPr>
-        <w:pStyle w:val="2"/>
-      </w:pPr>
-      <w:r>
-        <w:t xml:space="preserve">Staff can force the system to parse data any time. </w:t>
+        <w:pStyle w:val="Default"/>
+        <w:numPr>
+          <w:ilvl w:val="0"/>
+          <w:numId w:val="4"/>
+        </w:numPr>
+        <w:ind w:left="1440"/>
+        <w:jc w:val="both"/>
+        <w:rPr>
+          <w:b/>
+          <w:bCs/>
+          <w:szCs w:val="28"/>
+        </w:rPr>
+      </w:pPr>
+      <w:r>
+        <w:rPr>
+          <w:bCs/>
+          <w:szCs w:val="28"/>
+        </w:rPr>
+        <w:t>Staff can force the system to parse data any time.</w:t>
       </w:r>
     </w:p>
     <w:p>
       <w:pPr>
-        <w:pStyle w:val="2"/>
-      </w:pPr>
-      <w:r>
-        <w:t xml:space="preserve">Staff can input data manually. </w:t>
+        <w:pStyle w:val="Default"/>
+        <w:numPr>
+          <w:ilvl w:val="0"/>
+          <w:numId w:val="4"/>
+        </w:numPr>
+        <w:ind w:left="1440"/>
+        <w:jc w:val="both"/>
+        <w:rPr>
+          <w:b/>
+          <w:bCs/>
+          <w:szCs w:val="28"/>
+        </w:rPr>
+      </w:pPr>
+      <w:r>
+        <w:rPr>
+          <w:bCs/>
+          <w:szCs w:val="28"/>
+        </w:rPr>
+        <w:t>Staff can input data manually</w:t>
+      </w:r>
+      <w:r>
+        <w:rPr>
+          <w:bCs/>
+          <w:szCs w:val="28"/>
+        </w:rPr>
+        <w:t>.</w:t>
       </w:r>
     </w:p>
     <w:p>
       <w:pPr>
-        <w:pStyle w:val="2"/>
-      </w:pPr>
-      <w:r>
-        <w:t xml:space="preserve">Staff can define or configure weight criteria manually or train to the machine. </w:t>
+        <w:pStyle w:val="Default"/>
+        <w:numPr>
+          <w:ilvl w:val="0"/>
+          <w:numId w:val="4"/>
+        </w:numPr>
+        <w:ind w:left="1440"/>
+        <w:jc w:val="both"/>
+        <w:rPr>
+          <w:b/>
+          <w:bCs/>
+          <w:szCs w:val="28"/>
+        </w:rPr>
+      </w:pPr>
+      <w:r>
+        <w:rPr>
+          <w:bCs/>
+          <w:szCs w:val="28"/>
+        </w:rPr>
+        <w:t>Staff can compile statistics.</w:t>
       </w:r>
     </w:p>
     <w:p>
@@ -3510,7 +3803,7 @@
       <w:r>
         <w:t xml:space="preserve"> </w:t>
       </w:r>
-      <w:bookmarkStart w:id="17" w:name="_Toc398175701"/>
+      <w:bookmarkStart w:id="17" w:name="_Toc398561420"/>
       <w:r>
         <w:t>System Management</w:t>
       </w:r>
@@ -3543,30 +3836,40 @@
       <w:r>
         <w:t xml:space="preserve"> </w:t>
       </w:r>
-      <w:bookmarkStart w:id="18" w:name="_Toc398175702"/>
-      <w:r>
-        <w:t>User Management</w:t>
+      <w:bookmarkStart w:id="18" w:name="_Toc398561421"/>
+      <w:r>
+        <w:t>Suggestion</w:t>
       </w:r>
       <w:bookmarkEnd w:id="18"/>
+      <w:r>
+        <w:t xml:space="preserve"> </w:t>
+      </w:r>
     </w:p>
     <w:p>
       <w:pPr>
         <w:pStyle w:val="2"/>
       </w:pPr>
       <w:r>
-        <w:t>Admin</w:t>
-      </w:r>
-      <w:r>
-        <w:t>is</w:t>
-      </w:r>
-      <w:r>
-        <w:t>trator</w:t>
-      </w:r>
-      <w:r>
-        <w:t>s can manage users</w:t>
-      </w:r>
-      <w:r>
-        <w:t xml:space="preserve">. </w:t>
+        <w:lastRenderedPageBreak/>
+        <w:t xml:space="preserve">System can suggest the suitable </w:t>
+      </w:r>
+      <w:r>
+        <w:t>shoes from</w:t>
+      </w:r>
+      <w:r>
+        <w:t xml:space="preserve"> </w:t>
+      </w:r>
+      <w:r>
+        <w:t xml:space="preserve">the </w:t>
+      </w:r>
+      <w:r>
+        <w:t>products</w:t>
+      </w:r>
+      <w:r>
+        <w:t xml:space="preserve"> sold at the parsed websites to the user which meet </w:t>
+      </w:r>
+      <w:r>
+        <w:t>customer’s criteria.</w:t>
       </w:r>
     </w:p>
     <w:p>
@@ -3577,82 +3880,119 @@
       <w:r>
         <w:t xml:space="preserve"> </w:t>
       </w:r>
-      <w:bookmarkStart w:id="19" w:name="_Toc398175703"/>
-      <w:r>
-        <w:t>Suggestion</w:t>
+      <w:bookmarkStart w:id="19" w:name="_Toc398561422"/>
+      <w:r>
+        <w:t>Calculate Shoe Size</w:t>
       </w:r>
       <w:bookmarkEnd w:id="19"/>
-      <w:r>
-        <w:t xml:space="preserve"> </w:t>
-      </w:r>
     </w:p>
     <w:p>
       <w:pPr>
         <w:pStyle w:val="2"/>
       </w:pPr>
       <w:r>
-        <w:t xml:space="preserve">System can suggest the suitable </w:t>
-      </w:r>
-      <w:r>
-        <w:t>shoes from</w:t>
-      </w:r>
-      <w:r>
-        <w:t xml:space="preserve"> a list of products to the user which is under their budget or consistent with customer’s criteria.</w:t>
+        <w:t>Guide user measure their feet size; calculate the true shoe size based on their inputted.</w:t>
       </w:r>
     </w:p>
     <w:p>
       <w:pPr>
-        <w:pStyle w:val="Heading3"/>
-        <w:jc w:val="both"/>
-      </w:pPr>
-      <w:r>
-        <w:lastRenderedPageBreak/>
-        <w:t xml:space="preserve"> </w:t>
-      </w:r>
-      <w:bookmarkStart w:id="20" w:name="_Toc398175704"/>
-      <w:r>
-        <w:t>Calculate Shoe Size</w:t>
-      </w:r>
-      <w:bookmarkEnd w:id="20"/>
+        <w:pStyle w:val="2"/>
+        <w:numPr>
+          <w:ilvl w:val="0"/>
+          <w:numId w:val="0"/>
+        </w:numPr>
+        <w:ind w:left="1440" w:hanging="360"/>
+      </w:pPr>
+      <w:r>
+        <w:t xml:space="preserve">Reference formula: </w:t>
+      </w:r>
     </w:p>
     <w:p>
       <w:pPr>
         <w:pStyle w:val="2"/>
-      </w:pPr>
-      <w:r>
-        <w:t xml:space="preserve">Support customer find out </w:t>
-      </w:r>
-      <w:r>
-        <w:t>shoe size</w:t>
-      </w:r>
-      <w:r>
-        <w:t xml:space="preserve"> base on their leg size</w:t>
-      </w:r>
-      <w:r>
-        <w:t>.</w:t>
-      </w:r>
+        <w:numPr>
+          <w:ilvl w:val="0"/>
+          <w:numId w:val="0"/>
+        </w:numPr>
+        <w:ind w:left="1440" w:hanging="360"/>
+      </w:pPr>
+      <w:r>
+        <w:t xml:space="preserve">+ </w:t>
+      </w:r>
+      <w:hyperlink r:id="rId10" w:history="1">
+        <w:r>
+          <w:rPr>
+            <w:rStyle w:val="Hyperlink"/>
+          </w:rPr>
+          <w:t>http://thethaovip.vn/baiviet/cach-do-chon-size-giay-va-bang-quy-doi-size-giay-chuan/</w:t>
+        </w:r>
+      </w:hyperlink>
     </w:p>
     <w:p>
       <w:pPr>
         <w:pStyle w:val="2"/>
-      </w:pPr>
-      <w:r>
-        <w:t xml:space="preserve">Reference </w:t>
-      </w:r>
-      <w:r>
-        <w:t>…… (có mấy trang lận )</w:t>
-      </w:r>
+        <w:numPr>
+          <w:ilvl w:val="0"/>
+          <w:numId w:val="0"/>
+        </w:numPr>
+        <w:tabs>
+          <w:tab w:val="left" w:pos="1440"/>
+        </w:tabs>
+        <w:ind w:left="1440" w:hanging="360"/>
+      </w:pPr>
+      <w:r>
+        <w:t xml:space="preserve">+   </w:t>
+      </w:r>
+      <w:hyperlink r:id="rId11" w:history="1">
+        <w:r>
+          <w:rPr>
+            <w:rStyle w:val="Hyperlink"/>
+          </w:rPr>
+          <w:t>http://f5fashion.vn/huong-dan-cach-do-size-giay-nam-va-nu/</w:t>
+        </w:r>
+      </w:hyperlink>
     </w:p>
     <w:p>
       <w:pPr>
+        <w:pStyle w:val="2"/>
+        <w:numPr>
+          <w:ilvl w:val="0"/>
+          <w:numId w:val="0"/>
+        </w:numPr>
+        <w:ind w:left="1440" w:hanging="360"/>
+      </w:pPr>
+      <w:r>
+        <w:t xml:space="preserve">+   </w:t>
+      </w:r>
+      <w:hyperlink r:id="rId12" w:history="1">
+        <w:r>
+          <w:rPr>
+            <w:rStyle w:val="Hyperlink"/>
+          </w:rPr>
+          <w:t>http://looboo.com.vn/blog/cach-do-size-giay/</w:t>
+        </w:r>
+      </w:hyperlink>
+    </w:p>
+    <w:p>
+      <w:pPr>
+        <w:pStyle w:val="2"/>
+        <w:numPr>
+          <w:ilvl w:val="0"/>
+          <w:numId w:val="0"/>
+        </w:numPr>
+        <w:ind w:left="1440" w:hanging="360"/>
+      </w:pPr>
+    </w:p>
+    <w:p>
+      <w:pPr>
         <w:pStyle w:val="Heading2"/>
         <w:jc w:val="both"/>
       </w:pPr>
-      <w:bookmarkStart w:id="21" w:name="_Toc398175705"/>
+      <w:bookmarkStart w:id="20" w:name="_Toc398561423"/>
       <w:r>
         <w:t>Role and Responsibility</w:t>
       </w:r>
-      <w:bookmarkEnd w:id="21"/>
+      <w:bookmarkEnd w:id="20"/>
       <w:r>
         <w:t xml:space="preserve"> </w:t>
       </w:r>
@@ -3828,12 +4168,42 @@
                 <w:szCs w:val="28"/>
               </w:rPr>
             </w:pPr>
+            <w:proofErr w:type="spellStart"/>
             <w:r>
               <w:rPr>
                 <w:szCs w:val="28"/>
               </w:rPr>
-              <w:t>Kiều Trọng Khánh</w:t>
-            </w:r>
+              <w:t>Kiều</w:t>
+            </w:r>
+            <w:proofErr w:type="spellEnd"/>
+            <w:r>
+              <w:rPr>
+                <w:szCs w:val="28"/>
+              </w:rPr>
+              <w:t xml:space="preserve"> </w:t>
+            </w:r>
+            <w:proofErr w:type="spellStart"/>
+            <w:r>
+              <w:rPr>
+                <w:szCs w:val="28"/>
+              </w:rPr>
+              <w:t>Trọng</w:t>
+            </w:r>
+            <w:proofErr w:type="spellEnd"/>
+            <w:r>
+              <w:rPr>
+                <w:szCs w:val="28"/>
+              </w:rPr>
+              <w:t xml:space="preserve"> </w:t>
+            </w:r>
+            <w:proofErr w:type="spellStart"/>
+            <w:r>
+              <w:rPr>
+                <w:szCs w:val="28"/>
+              </w:rPr>
+              <w:t>Khánh</w:t>
+            </w:r>
+            <w:proofErr w:type="spellEnd"/>
           </w:p>
         </w:tc>
         <w:tc>
@@ -3931,12 +4301,42 @@
                 <w:szCs w:val="28"/>
               </w:rPr>
             </w:pPr>
+            <w:proofErr w:type="spellStart"/>
             <w:r>
               <w:rPr>
                 <w:szCs w:val="28"/>
               </w:rPr>
-              <w:t>Hoàng Trung Hiếu</w:t>
-            </w:r>
+              <w:t>Hoàng</w:t>
+            </w:r>
+            <w:proofErr w:type="spellEnd"/>
+            <w:r>
+              <w:rPr>
+                <w:szCs w:val="28"/>
+              </w:rPr>
+              <w:t xml:space="preserve"> </w:t>
+            </w:r>
+            <w:proofErr w:type="spellStart"/>
+            <w:r>
+              <w:rPr>
+                <w:szCs w:val="28"/>
+              </w:rPr>
+              <w:t>Trung</w:t>
+            </w:r>
+            <w:proofErr w:type="spellEnd"/>
+            <w:r>
+              <w:rPr>
+                <w:szCs w:val="28"/>
+              </w:rPr>
+              <w:t xml:space="preserve"> </w:t>
+            </w:r>
+            <w:proofErr w:type="spellStart"/>
+            <w:r>
+              <w:rPr>
+                <w:szCs w:val="28"/>
+              </w:rPr>
+              <w:t>Hiếu</w:t>
+            </w:r>
+            <w:proofErr w:type="spellEnd"/>
           </w:p>
         </w:tc>
         <w:tc>
@@ -4036,12 +4436,42 @@
                 <w:szCs w:val="28"/>
               </w:rPr>
             </w:pPr>
+            <w:proofErr w:type="spellStart"/>
             <w:r>
               <w:rPr>
                 <w:szCs w:val="28"/>
               </w:rPr>
-              <w:t>Nguyễn Mạnh Khương</w:t>
-            </w:r>
+              <w:t>Nguyễn</w:t>
+            </w:r>
+            <w:proofErr w:type="spellEnd"/>
+            <w:r>
+              <w:rPr>
+                <w:szCs w:val="28"/>
+              </w:rPr>
+              <w:t xml:space="preserve"> </w:t>
+            </w:r>
+            <w:proofErr w:type="spellStart"/>
+            <w:r>
+              <w:rPr>
+                <w:szCs w:val="28"/>
+              </w:rPr>
+              <w:t>Mạnh</w:t>
+            </w:r>
+            <w:proofErr w:type="spellEnd"/>
+            <w:r>
+              <w:rPr>
+                <w:szCs w:val="28"/>
+              </w:rPr>
+              <w:t xml:space="preserve"> </w:t>
+            </w:r>
+            <w:proofErr w:type="spellStart"/>
+            <w:r>
+              <w:rPr>
+                <w:szCs w:val="28"/>
+              </w:rPr>
+              <w:t>Khương</w:t>
+            </w:r>
+            <w:proofErr w:type="spellEnd"/>
           </w:p>
         </w:tc>
         <w:tc>
@@ -4144,12 +4574,42 @@
                 <w:szCs w:val="28"/>
               </w:rPr>
             </w:pPr>
+            <w:proofErr w:type="spellStart"/>
             <w:r>
               <w:rPr>
                 <w:szCs w:val="28"/>
               </w:rPr>
-              <w:t>Nguyễn Thị Hồng</w:t>
-            </w:r>
+              <w:t>Nguyễn</w:t>
+            </w:r>
+            <w:proofErr w:type="spellEnd"/>
+            <w:r>
+              <w:rPr>
+                <w:szCs w:val="28"/>
+              </w:rPr>
+              <w:t xml:space="preserve"> </w:t>
+            </w:r>
+            <w:proofErr w:type="spellStart"/>
+            <w:r>
+              <w:rPr>
+                <w:szCs w:val="28"/>
+              </w:rPr>
+              <w:t>Thị</w:t>
+            </w:r>
+            <w:proofErr w:type="spellEnd"/>
+            <w:r>
+              <w:rPr>
+                <w:szCs w:val="28"/>
+              </w:rPr>
+              <w:t xml:space="preserve"> </w:t>
+            </w:r>
+            <w:proofErr w:type="spellStart"/>
+            <w:r>
+              <w:rPr>
+                <w:szCs w:val="28"/>
+              </w:rPr>
+              <w:t>Hồng</w:t>
+            </w:r>
+            <w:proofErr w:type="spellEnd"/>
           </w:p>
         </w:tc>
         <w:tc>
@@ -4224,7 +4684,7 @@
           <w:szCs w:val="24"/>
         </w:rPr>
       </w:pPr>
-      <w:bookmarkStart w:id="22" w:name="_Toc377162038"/>
+      <w:bookmarkStart w:id="21" w:name="_Toc377162038"/>
       <w:r>
         <w:rPr>
           <w:color w:val="auto"/>
@@ -4298,7 +4758,7 @@
         </w:rPr>
         <w:t>ies</w:t>
       </w:r>
-      <w:bookmarkEnd w:id="22"/>
+      <w:bookmarkEnd w:id="21"/>
     </w:p>
     <w:sectPr>
       <w:pgSz w:w="11909" w:h="16834" w:code="9"/>
@@ -10120,7 +10580,7 @@
 </file>
 
 <file path=customXml/itemProps1.xml><?xml version="1.0" encoding="utf-8"?>
-<ds:datastoreItem xmlns:ds="http://schemas.openxmlformats.org/officeDocument/2006/customXml" ds:itemID="{FF30C91A-BCA1-44C0-8A2F-6C89559C2318}">
+<ds:datastoreItem xmlns:ds="http://schemas.openxmlformats.org/officeDocument/2006/customXml" ds:itemID="{6489641A-D245-4FF5-96E4-1765493D0A3D}">
   <ds:schemaRefs>
     <ds:schemaRef ds:uri="http://schemas.openxmlformats.org/officeDocument/2006/bibliography"/>
   </ds:schemaRefs>

</xml_diff>

<commit_message>
[HieuHT] - Edited Report 1 - for submitting.
</commit_message>
<xml_diff>
--- a/Reports/Report 1 - Introduction.docx
+++ b/Reports/Report 1 - Introduction.docx
@@ -1119,110 +1119,63 @@
           <w:r>
             <w:fldChar w:fldCharType="separate"/>
           </w:r>
-          <w:bookmarkStart w:id="1" w:name="_GoBack"/>
-          <w:bookmarkEnd w:id="1"/>
-          <w:r>
-            <w:rPr>
-              <w:rStyle w:val="Hyperlink"/>
-              <w:noProof/>
-            </w:rPr>
-            <w:fldChar w:fldCharType="begin"/>
-          </w:r>
-          <w:r>
-            <w:rPr>
-              <w:rStyle w:val="Hyperlink"/>
-              <w:noProof/>
-            </w:rPr>
-            <w:instrText xml:space="preserve"> </w:instrText>
-          </w:r>
-          <w:r>
-            <w:rPr>
-              <w:noProof/>
-            </w:rPr>
-            <w:instrText>HYPERLINK \l "_Toc398561408"</w:instrText>
-          </w:r>
-          <w:r>
-            <w:rPr>
-              <w:rStyle w:val="Hyperlink"/>
-              <w:noProof/>
-            </w:rPr>
-            <w:instrText xml:space="preserve"> </w:instrText>
-          </w:r>
-          <w:r>
-            <w:rPr>
-              <w:rStyle w:val="Hyperlink"/>
-              <w:noProof/>
-            </w:rPr>
-          </w:r>
-          <w:r>
-            <w:rPr>
-              <w:rStyle w:val="Hyperlink"/>
-              <w:noProof/>
-            </w:rPr>
-            <w:fldChar w:fldCharType="separate"/>
-          </w:r>
-          <w:r>
-            <w:rPr>
-              <w:rStyle w:val="Hyperlink"/>
-              <w:noProof/>
-            </w:rPr>
-            <w:t>Table of Contents</w:t>
-          </w:r>
-          <w:r>
-            <w:rPr>
-              <w:noProof/>
-              <w:webHidden/>
-            </w:rPr>
-            <w:tab/>
-          </w:r>
-          <w:r>
-            <w:rPr>
-              <w:noProof/>
-              <w:webHidden/>
-            </w:rPr>
-            <w:fldChar w:fldCharType="begin"/>
-          </w:r>
-          <w:r>
-            <w:rPr>
-              <w:noProof/>
-              <w:webHidden/>
-            </w:rPr>
-            <w:instrText xml:space="preserve"> PAGEREF _Toc398561408 \h </w:instrText>
-          </w:r>
-          <w:r>
-            <w:rPr>
-              <w:noProof/>
-              <w:webHidden/>
-            </w:rPr>
-          </w:r>
-          <w:r>
-            <w:rPr>
-              <w:noProof/>
-              <w:webHidden/>
-            </w:rPr>
-            <w:fldChar w:fldCharType="separate"/>
-          </w:r>
-          <w:r>
-            <w:rPr>
-              <w:noProof/>
-              <w:webHidden/>
-            </w:rPr>
-            <w:t>4</w:t>
-          </w:r>
-          <w:r>
-            <w:rPr>
-              <w:noProof/>
-              <w:webHidden/>
-            </w:rPr>
-            <w:fldChar w:fldCharType="end"/>
-          </w:r>
-          <w:r>
-            <w:rPr>
-              <w:rStyle w:val="Hyperlink"/>
-              <w:noProof/>
-            </w:rPr>
-            <w:fldChar w:fldCharType="end"/>
-          </w:r>
+          <w:hyperlink w:anchor="_Toc398561408" w:history="1">
+            <w:r>
+              <w:rPr>
+                <w:rStyle w:val="Hyperlink"/>
+                <w:noProof/>
+              </w:rPr>
+              <w:t>Table of Contents</w:t>
+            </w:r>
+            <w:r>
+              <w:rPr>
+                <w:noProof/>
+                <w:webHidden/>
+              </w:rPr>
+              <w:tab/>
+            </w:r>
+            <w:r>
+              <w:rPr>
+                <w:noProof/>
+                <w:webHidden/>
+              </w:rPr>
+              <w:fldChar w:fldCharType="begin"/>
+            </w:r>
+            <w:r>
+              <w:rPr>
+                <w:noProof/>
+                <w:webHidden/>
+              </w:rPr>
+              <w:instrText xml:space="preserve"> PAGEREF _Toc398561408 \h </w:instrText>
+            </w:r>
+            <w:r>
+              <w:rPr>
+                <w:noProof/>
+                <w:webHidden/>
+              </w:rPr>
+            </w:r>
+            <w:r>
+              <w:rPr>
+                <w:noProof/>
+                <w:webHidden/>
+              </w:rPr>
+              <w:fldChar w:fldCharType="separate"/>
+            </w:r>
+            <w:r>
+              <w:rPr>
+                <w:noProof/>
+                <w:webHidden/>
+              </w:rPr>
+              <w:t>4</w:t>
+            </w:r>
+            <w:r>
+              <w:rPr>
+                <w:noProof/>
+                <w:webHidden/>
+              </w:rPr>
+              <w:fldChar w:fldCharType="end"/>
+            </w:r>
+          </w:hyperlink>
         </w:p>
         <w:p>
           <w:pPr>
@@ -2478,14 +2431,14 @@
           <w:noProof/>
         </w:rPr>
       </w:pPr>
-      <w:bookmarkStart w:id="2" w:name="_Toc398561409"/>
+      <w:bookmarkStart w:id="1" w:name="_Toc398561409"/>
       <w:r>
         <w:rPr>
           <w:sz w:val="32"/>
         </w:rPr>
         <w:t>List of Tables</w:t>
       </w:r>
-      <w:bookmarkEnd w:id="2"/>
+      <w:bookmarkEnd w:id="1"/>
       <w:r>
         <w:rPr>
           <w:sz w:val="32"/>
@@ -2605,8 +2558,8 @@
           <w:numId w:val="0"/>
         </w:numPr>
       </w:pPr>
-      <w:bookmarkStart w:id="3" w:name="_Toc366559295"/>
-      <w:bookmarkStart w:id="4" w:name="_Toc398561410"/>
+      <w:bookmarkStart w:id="2" w:name="_Toc366559295"/>
+      <w:bookmarkStart w:id="3" w:name="_Toc398561410"/>
       <w:r>
         <w:lastRenderedPageBreak/>
         <w:t>Report No. 1</w:t>
@@ -2617,21 +2570,21 @@
       <w:r>
         <w:t>Introduction</w:t>
       </w:r>
+      <w:bookmarkEnd w:id="2"/>
       <w:bookmarkEnd w:id="3"/>
-      <w:bookmarkEnd w:id="4"/>
     </w:p>
     <w:p>
       <w:pPr>
         <w:pStyle w:val="Heading2"/>
         <w:jc w:val="both"/>
       </w:pPr>
-      <w:bookmarkStart w:id="5" w:name="_Toc366559296"/>
-      <w:bookmarkStart w:id="6" w:name="_Toc398561411"/>
+      <w:bookmarkStart w:id="4" w:name="_Toc366559296"/>
+      <w:bookmarkStart w:id="5" w:name="_Toc398561411"/>
       <w:r>
         <w:t>Project Information</w:t>
       </w:r>
+      <w:bookmarkEnd w:id="4"/>
       <w:bookmarkEnd w:id="5"/>
-      <w:bookmarkEnd w:id="6"/>
     </w:p>
     <w:p>
       <w:pPr>
@@ -2780,13 +2733,13 @@
         <w:pStyle w:val="Heading2"/>
         <w:jc w:val="both"/>
       </w:pPr>
-      <w:bookmarkStart w:id="7" w:name="_Toc366559297"/>
-      <w:bookmarkStart w:id="8" w:name="_Toc398561412"/>
+      <w:bookmarkStart w:id="6" w:name="_Toc366559297"/>
+      <w:bookmarkStart w:id="7" w:name="_Toc398561412"/>
       <w:r>
         <w:t>Introduction</w:t>
       </w:r>
+      <w:bookmarkEnd w:id="6"/>
       <w:bookmarkEnd w:id="7"/>
-      <w:bookmarkEnd w:id="8"/>
     </w:p>
     <w:p>
       <w:pPr>
@@ -2932,28 +2885,28 @@
       <w:pPr>
         <w:pStyle w:val="Heading2"/>
       </w:pPr>
-      <w:bookmarkStart w:id="9" w:name="_Toc366559298"/>
-      <w:bookmarkStart w:id="10" w:name="_Toc398561413"/>
+      <w:bookmarkStart w:id="8" w:name="_Toc366559298"/>
+      <w:bookmarkStart w:id="9" w:name="_Toc398561413"/>
       <w:r>
         <w:t>Current</w:t>
       </w:r>
+      <w:bookmarkEnd w:id="8"/>
+      <w:r>
+        <w:t xml:space="preserve"> selling</w:t>
+      </w:r>
+      <w:r>
+        <w:t xml:space="preserve"> </w:t>
+      </w:r>
+      <w:r>
+        <w:t xml:space="preserve">shoes </w:t>
+      </w:r>
+      <w:r>
+        <w:t>websites in Vietna</w:t>
+      </w:r>
+      <w:r>
+        <w:t>m</w:t>
+      </w:r>
       <w:bookmarkEnd w:id="9"/>
-      <w:r>
-        <w:t xml:space="preserve"> selling</w:t>
-      </w:r>
-      <w:r>
-        <w:t xml:space="preserve"> </w:t>
-      </w:r>
-      <w:r>
-        <w:t xml:space="preserve">shoes </w:t>
-      </w:r>
-      <w:r>
-        <w:t>websites in Vietna</w:t>
-      </w:r>
-      <w:r>
-        <w:t>m</w:t>
-      </w:r>
-      <w:bookmarkEnd w:id="10"/>
     </w:p>
     <w:p>
       <w:pPr>
@@ -3037,11 +2990,11 @@
         <w:pStyle w:val="Heading2"/>
         <w:jc w:val="both"/>
       </w:pPr>
-      <w:bookmarkStart w:id="11" w:name="_Toc398561414"/>
+      <w:bookmarkStart w:id="10" w:name="_Toc398561414"/>
       <w:r>
         <w:t>Problem Definition</w:t>
       </w:r>
-      <w:bookmarkEnd w:id="11"/>
+      <w:bookmarkEnd w:id="10"/>
     </w:p>
     <w:p>
       <w:pPr>
@@ -3258,11 +3211,11 @@
         <w:pStyle w:val="Heading2"/>
         <w:jc w:val="both"/>
       </w:pPr>
-      <w:bookmarkStart w:id="12" w:name="_Toc398561415"/>
+      <w:bookmarkStart w:id="11" w:name="_Toc398561415"/>
       <w:r>
         <w:t>Proposed Solution</w:t>
       </w:r>
-      <w:bookmarkEnd w:id="12"/>
+      <w:bookmarkEnd w:id="11"/>
     </w:p>
     <w:p>
       <w:pPr>
@@ -3320,7 +3273,7 @@
         </w:rPr>
         <w:t xml:space="preserve"> </w:t>
       </w:r>
-      <w:bookmarkStart w:id="13" w:name="_Toc398561416"/>
+      <w:bookmarkStart w:id="12" w:name="_Toc398561416"/>
       <w:r>
         <w:rPr>
           <w:rStyle w:val="Heading3Char"/>
@@ -3329,7 +3282,7 @@
         </w:rPr>
         <w:t>Feature functions</w:t>
       </w:r>
-      <w:bookmarkEnd w:id="13"/>
+      <w:bookmarkEnd w:id="12"/>
     </w:p>
     <w:p>
       <w:pPr>
@@ -3442,7 +3395,7 @@
       <w:r>
         <w:t xml:space="preserve"> </w:t>
       </w:r>
-      <w:bookmarkStart w:id="14" w:name="_Toc398561417"/>
+      <w:bookmarkStart w:id="13" w:name="_Toc398561417"/>
       <w:r>
         <w:t>Advantage</w:t>
       </w:r>
@@ -3455,7 +3408,7 @@
       <w:r>
         <w:t>s</w:t>
       </w:r>
-      <w:bookmarkEnd w:id="14"/>
+      <w:bookmarkEnd w:id="13"/>
     </w:p>
     <w:p>
       <w:pPr>
@@ -3653,14 +3606,14 @@
         <w:pStyle w:val="Heading2"/>
         <w:jc w:val="both"/>
       </w:pPr>
-      <w:bookmarkStart w:id="15" w:name="_Toc398561418"/>
+      <w:bookmarkStart w:id="14" w:name="_Toc398561418"/>
       <w:r>
         <w:t>Functional Requirement</w:t>
       </w:r>
       <w:r>
         <w:t>s</w:t>
       </w:r>
-      <w:bookmarkEnd w:id="15"/>
+      <w:bookmarkEnd w:id="14"/>
     </w:p>
     <w:p>
       <w:pPr>
@@ -3684,7 +3637,7 @@
       <w:r>
         <w:t xml:space="preserve"> </w:t>
       </w:r>
-      <w:bookmarkStart w:id="16" w:name="_Toc398561419"/>
+      <w:bookmarkStart w:id="15" w:name="_Toc398561419"/>
       <w:r>
         <w:t xml:space="preserve">Data </w:t>
       </w:r>
@@ -3694,7 +3647,7 @@
       <w:r>
         <w:t>ment</w:t>
       </w:r>
-      <w:bookmarkEnd w:id="16"/>
+      <w:bookmarkEnd w:id="15"/>
     </w:p>
     <w:p>
       <w:pPr>
@@ -3762,14 +3715,7 @@
           <w:bCs/>
           <w:szCs w:val="28"/>
         </w:rPr>
-        <w:t>Staff can input data manually</w:t>
-      </w:r>
-      <w:r>
-        <w:rPr>
-          <w:bCs/>
-          <w:szCs w:val="28"/>
-        </w:rPr>
-        <w:t>.</w:t>
+        <w:t>Staff can input data manually.</w:t>
       </w:r>
     </w:p>
     <w:p>
@@ -3803,11 +3749,11 @@
       <w:r>
         <w:t xml:space="preserve"> </w:t>
       </w:r>
-      <w:bookmarkStart w:id="17" w:name="_Toc398561420"/>
+      <w:bookmarkStart w:id="16" w:name="_Toc398561420"/>
       <w:r>
         <w:t>System Management</w:t>
       </w:r>
-      <w:bookmarkEnd w:id="17"/>
+      <w:bookmarkEnd w:id="16"/>
     </w:p>
     <w:p>
       <w:pPr>
@@ -3836,11 +3782,11 @@
       <w:r>
         <w:t xml:space="preserve"> </w:t>
       </w:r>
-      <w:bookmarkStart w:id="18" w:name="_Toc398561421"/>
+      <w:bookmarkStart w:id="17" w:name="_Toc398561421"/>
       <w:r>
         <w:t>Suggestion</w:t>
       </w:r>
-      <w:bookmarkEnd w:id="18"/>
+      <w:bookmarkEnd w:id="17"/>
       <w:r>
         <w:t xml:space="preserve"> </w:t>
       </w:r>
@@ -3880,11 +3826,11 @@
       <w:r>
         <w:t xml:space="preserve"> </w:t>
       </w:r>
-      <w:bookmarkStart w:id="19" w:name="_Toc398561422"/>
+      <w:bookmarkStart w:id="18" w:name="_Toc398561422"/>
       <w:r>
         <w:t>Calculate Shoe Size</w:t>
       </w:r>
-      <w:bookmarkEnd w:id="19"/>
+      <w:bookmarkEnd w:id="18"/>
     </w:p>
     <w:p>
       <w:pPr>
@@ -3892,6 +3838,17 @@
       </w:pPr>
       <w:r>
         <w:t>Guide user measure their feet size; calculate the true shoe size based on their inputted.</w:t>
+      </w:r>
+      <w:r>
+        <w:t xml:space="preserve">  </w:t>
+      </w:r>
+    </w:p>
+    <w:p>
+      <w:pPr>
+        <w:pStyle w:val="2"/>
+      </w:pPr>
+      <w:r>
+        <w:t>To find the shoe size based on two way determining: length of foot (centimeter) and width of foot (centimeter). After calculate size length or width of foot, based on chart indicates measurements for the men’s shoe sizes, women's shoe sizes, children's shoe sizes to suggest suitable product .</w:t>
       </w:r>
     </w:p>
     <w:p>
@@ -3903,9 +3860,31 @@
         </w:numPr>
         <w:ind w:left="1440" w:hanging="360"/>
       </w:pPr>
-      <w:r>
-        <w:t xml:space="preserve">Reference formula: </w:t>
-      </w:r>
+      <w:bookmarkStart w:id="19" w:name="_Toc398541461"/>
+      <w:r>
+        <w:t>Reference:</w:t>
+      </w:r>
+      <w:r>
+        <w:t xml:space="preserve"> “The Foolproof Way to Finding Your</w:t>
+      </w:r>
+      <w:r>
+        <w:t xml:space="preserve"> True Shoe Size”</w:t>
+      </w:r>
+      <w:r>
+        <w:t xml:space="preserve"> - </w:t>
+      </w:r>
+      <w:hyperlink r:id="rId10" w:history="1">
+        <w:r>
+          <w:rPr>
+            <w:rStyle w:val="Hyperlink"/>
+          </w:rPr>
+          <w:t>http://www.ebay.com/gds/The-Foolproof-Way-to-Finding-Your-True-Shoe-Size-/10000000177630037/g.html</w:t>
+        </w:r>
+      </w:hyperlink>
+      <w:r>
+        <w:t>”</w:t>
+      </w:r>
+      <w:bookmarkEnd w:id="19"/>
     </w:p>
     <w:p>
       <w:pPr>
@@ -3916,72 +3895,6 @@
         </w:numPr>
         <w:ind w:left="1440" w:hanging="360"/>
       </w:pPr>
-      <w:r>
-        <w:t xml:space="preserve">+ </w:t>
-      </w:r>
-      <w:hyperlink r:id="rId10" w:history="1">
-        <w:r>
-          <w:rPr>
-            <w:rStyle w:val="Hyperlink"/>
-          </w:rPr>
-          <w:t>http://thethaovip.vn/baiviet/cach-do-chon-size-giay-va-bang-quy-doi-size-giay-chuan/</w:t>
-        </w:r>
-      </w:hyperlink>
-    </w:p>
-    <w:p>
-      <w:pPr>
-        <w:pStyle w:val="2"/>
-        <w:numPr>
-          <w:ilvl w:val="0"/>
-          <w:numId w:val="0"/>
-        </w:numPr>
-        <w:tabs>
-          <w:tab w:val="left" w:pos="1440"/>
-        </w:tabs>
-        <w:ind w:left="1440" w:hanging="360"/>
-      </w:pPr>
-      <w:r>
-        <w:t xml:space="preserve">+   </w:t>
-      </w:r>
-      <w:hyperlink r:id="rId11" w:history="1">
-        <w:r>
-          <w:rPr>
-            <w:rStyle w:val="Hyperlink"/>
-          </w:rPr>
-          <w:t>http://f5fashion.vn/huong-dan-cach-do-size-giay-nam-va-nu/</w:t>
-        </w:r>
-      </w:hyperlink>
-    </w:p>
-    <w:p>
-      <w:pPr>
-        <w:pStyle w:val="2"/>
-        <w:numPr>
-          <w:ilvl w:val="0"/>
-          <w:numId w:val="0"/>
-        </w:numPr>
-        <w:ind w:left="1440" w:hanging="360"/>
-      </w:pPr>
-      <w:r>
-        <w:t xml:space="preserve">+   </w:t>
-      </w:r>
-      <w:hyperlink r:id="rId12" w:history="1">
-        <w:r>
-          <w:rPr>
-            <w:rStyle w:val="Hyperlink"/>
-          </w:rPr>
-          <w:t>http://looboo.com.vn/blog/cach-do-size-giay/</w:t>
-        </w:r>
-      </w:hyperlink>
-    </w:p>
-    <w:p>
-      <w:pPr>
-        <w:pStyle w:val="2"/>
-        <w:numPr>
-          <w:ilvl w:val="0"/>
-          <w:numId w:val="0"/>
-        </w:numPr>
-        <w:ind w:left="1440" w:hanging="360"/>
-      </w:pPr>
     </w:p>
     <w:p>
       <w:pPr>
@@ -4006,25 +3919,26 @@
     <w:tbl>
       <w:tblPr>
         <w:tblStyle w:val="LightShading-Accent5"/>
-        <w:tblW w:w="5772" w:type="pct"/>
+        <w:tblW w:w="5383" w:type="pct"/>
         <w:tblInd w:w="-342" w:type="dxa"/>
         <w:tblLook w:val="04A0" w:firstRow="1" w:lastRow="0" w:firstColumn="1" w:lastColumn="0" w:noHBand="0" w:noVBand="1"/>
       </w:tblPr>
       <w:tblGrid>
-        <w:gridCol w:w="531"/>
-        <w:gridCol w:w="2961"/>
-        <w:gridCol w:w="2023"/>
-        <w:gridCol w:w="1289"/>
-        <w:gridCol w:w="3593"/>
+        <w:gridCol w:w="518"/>
+        <w:gridCol w:w="2633"/>
+        <w:gridCol w:w="1980"/>
+        <w:gridCol w:w="1259"/>
+        <w:gridCol w:w="3306"/>
       </w:tblGrid>
       <w:tr>
         <w:trPr>
           <w:cnfStyle w:val="100000000000" w:firstRow="1" w:lastRow="0" w:firstColumn="0" w:lastColumn="0" w:oddVBand="0" w:evenVBand="0" w:oddHBand="0" w:evenHBand="0" w:firstRowFirstColumn="0" w:firstRowLastColumn="0" w:lastRowFirstColumn="0" w:lastRowLastColumn="0"/>
+          <w:trHeight w:val="278"/>
         </w:trPr>
         <w:tc>
           <w:tcPr>
             <w:cnfStyle w:val="001000000000" w:firstRow="0" w:lastRow="0" w:firstColumn="1" w:lastColumn="0" w:oddVBand="0" w:evenVBand="0" w:oddHBand="0" w:evenHBand="0" w:firstRowFirstColumn="0" w:firstRowLastColumn="0" w:lastRowFirstColumn="0" w:lastRowLastColumn="0"/>
-            <w:tcW w:w="255" w:type="pct"/>
+            <w:tcW w:w="267" w:type="pct"/>
           </w:tcPr>
           <w:p>
             <w:pPr>
@@ -4045,7 +3959,7 @@
         </w:tc>
         <w:tc>
           <w:tcPr>
-            <w:tcW w:w="1424" w:type="pct"/>
+            <w:tcW w:w="1358" w:type="pct"/>
           </w:tcPr>
           <w:p>
             <w:pPr>
@@ -4067,7 +3981,7 @@
         </w:tc>
         <w:tc>
           <w:tcPr>
-            <w:tcW w:w="973" w:type="pct"/>
+            <w:tcW w:w="1021" w:type="pct"/>
           </w:tcPr>
           <w:p>
             <w:pPr>
@@ -4089,7 +4003,7 @@
         </w:tc>
         <w:tc>
           <w:tcPr>
-            <w:tcW w:w="620" w:type="pct"/>
+            <w:tcW w:w="649" w:type="pct"/>
           </w:tcPr>
           <w:p>
             <w:pPr>
@@ -4111,7 +4025,7 @@
         </w:tc>
         <w:tc>
           <w:tcPr>
-            <w:tcW w:w="1728" w:type="pct"/>
+            <w:tcW w:w="1706" w:type="pct"/>
           </w:tcPr>
           <w:p>
             <w:pPr>
@@ -4135,11 +4049,12 @@
       <w:tr>
         <w:trPr>
           <w:cnfStyle w:val="000000100000" w:firstRow="0" w:lastRow="0" w:firstColumn="0" w:lastColumn="0" w:oddVBand="0" w:evenVBand="0" w:oddHBand="1" w:evenHBand="0" w:firstRowFirstColumn="0" w:firstRowLastColumn="0" w:lastRowFirstColumn="0" w:lastRowLastColumn="0"/>
+          <w:trHeight w:val="303"/>
         </w:trPr>
         <w:tc>
           <w:tcPr>
             <w:cnfStyle w:val="001000000000" w:firstRow="0" w:lastRow="0" w:firstColumn="1" w:lastColumn="0" w:oddVBand="0" w:evenVBand="0" w:oddHBand="0" w:evenHBand="0" w:firstRowFirstColumn="0" w:firstRowLastColumn="0" w:lastRowFirstColumn="0" w:lastRowLastColumn="0"/>
-            <w:tcW w:w="255" w:type="pct"/>
+            <w:tcW w:w="267" w:type="pct"/>
           </w:tcPr>
           <w:p>
             <w:pPr>
@@ -4158,7 +4073,7 @@
         </w:tc>
         <w:tc>
           <w:tcPr>
-            <w:tcW w:w="1424" w:type="pct"/>
+            <w:tcW w:w="1358" w:type="pct"/>
           </w:tcPr>
           <w:p>
             <w:pPr>
@@ -4203,12 +4118,14 @@
               </w:rPr>
               <w:t>Khánh</w:t>
             </w:r>
+            <w:bookmarkStart w:id="21" w:name="_GoBack"/>
+            <w:bookmarkEnd w:id="21"/>
             <w:proofErr w:type="spellEnd"/>
           </w:p>
         </w:tc>
         <w:tc>
           <w:tcPr>
-            <w:tcW w:w="973" w:type="pct"/>
+            <w:tcW w:w="1021" w:type="pct"/>
           </w:tcPr>
           <w:p>
             <w:pPr>
@@ -4228,7 +4145,7 @@
         </w:tc>
         <w:tc>
           <w:tcPr>
-            <w:tcW w:w="620" w:type="pct"/>
+            <w:tcW w:w="649" w:type="pct"/>
           </w:tcPr>
           <w:p>
             <w:pPr>
@@ -4248,7 +4165,7 @@
         </w:tc>
         <w:tc>
           <w:tcPr>
-            <w:tcW w:w="1728" w:type="pct"/>
+            <w:tcW w:w="1706" w:type="pct"/>
           </w:tcPr>
           <w:p>
             <w:pPr>
@@ -4269,10 +4186,13 @@
         </w:tc>
       </w:tr>
       <w:tr>
+        <w:trPr>
+          <w:trHeight w:val="291"/>
+        </w:trPr>
         <w:tc>
           <w:tcPr>
             <w:cnfStyle w:val="001000000000" w:firstRow="0" w:lastRow="0" w:firstColumn="1" w:lastColumn="0" w:oddVBand="0" w:evenVBand="0" w:oddHBand="0" w:evenHBand="0" w:firstRowFirstColumn="0" w:firstRowLastColumn="0" w:lastRowFirstColumn="0" w:lastRowLastColumn="0"/>
-            <w:tcW w:w="255" w:type="pct"/>
+            <w:tcW w:w="267" w:type="pct"/>
           </w:tcPr>
           <w:p>
             <w:pPr>
@@ -4291,7 +4211,7 @@
         </w:tc>
         <w:tc>
           <w:tcPr>
-            <w:tcW w:w="1424" w:type="pct"/>
+            <w:tcW w:w="1358" w:type="pct"/>
           </w:tcPr>
           <w:p>
             <w:pPr>
@@ -4341,7 +4261,7 @@
         </w:tc>
         <w:tc>
           <w:tcPr>
-            <w:tcW w:w="973" w:type="pct"/>
+            <w:tcW w:w="1021" w:type="pct"/>
           </w:tcPr>
           <w:p>
             <w:pPr>
@@ -4361,7 +4281,7 @@
         </w:tc>
         <w:tc>
           <w:tcPr>
-            <w:tcW w:w="620" w:type="pct"/>
+            <w:tcW w:w="649" w:type="pct"/>
           </w:tcPr>
           <w:p>
             <w:pPr>
@@ -4381,7 +4301,7 @@
         </w:tc>
         <w:tc>
           <w:tcPr>
-            <w:tcW w:w="1728" w:type="pct"/>
+            <w:tcW w:w="1706" w:type="pct"/>
           </w:tcPr>
           <w:p>
             <w:pPr>
@@ -4403,11 +4323,12 @@
       <w:tr>
         <w:trPr>
           <w:cnfStyle w:val="000000100000" w:firstRow="0" w:lastRow="0" w:firstColumn="0" w:lastColumn="0" w:oddVBand="0" w:evenVBand="0" w:oddHBand="1" w:evenHBand="0" w:firstRowFirstColumn="0" w:firstRowLastColumn="0" w:lastRowFirstColumn="0" w:lastRowLastColumn="0"/>
+          <w:trHeight w:val="278"/>
         </w:trPr>
         <w:tc>
           <w:tcPr>
             <w:cnfStyle w:val="001000000000" w:firstRow="0" w:lastRow="0" w:firstColumn="1" w:lastColumn="0" w:oddVBand="0" w:evenVBand="0" w:oddHBand="0" w:evenHBand="0" w:firstRowFirstColumn="0" w:firstRowLastColumn="0" w:lastRowFirstColumn="0" w:lastRowLastColumn="0"/>
-            <w:tcW w:w="255" w:type="pct"/>
+            <w:tcW w:w="267" w:type="pct"/>
           </w:tcPr>
           <w:p>
             <w:pPr>
@@ -4426,7 +4347,7 @@
         </w:tc>
         <w:tc>
           <w:tcPr>
-            <w:tcW w:w="1424" w:type="pct"/>
+            <w:tcW w:w="1358" w:type="pct"/>
           </w:tcPr>
           <w:p>
             <w:pPr>
@@ -4476,7 +4397,7 @@
         </w:tc>
         <w:tc>
           <w:tcPr>
-            <w:tcW w:w="973" w:type="pct"/>
+            <w:tcW w:w="1021" w:type="pct"/>
           </w:tcPr>
           <w:p>
             <w:pPr>
@@ -4496,7 +4417,7 @@
         </w:tc>
         <w:tc>
           <w:tcPr>
-            <w:tcW w:w="620" w:type="pct"/>
+            <w:tcW w:w="649" w:type="pct"/>
           </w:tcPr>
           <w:p>
             <w:pPr>
@@ -4516,7 +4437,7 @@
         </w:tc>
         <w:tc>
           <w:tcPr>
-            <w:tcW w:w="1728" w:type="pct"/>
+            <w:tcW w:w="1706" w:type="pct"/>
           </w:tcPr>
           <w:p>
             <w:pPr>
@@ -4542,10 +4463,13 @@
         </w:tc>
       </w:tr>
       <w:tr>
+        <w:trPr>
+          <w:trHeight w:val="291"/>
+        </w:trPr>
         <w:tc>
           <w:tcPr>
             <w:cnfStyle w:val="001000000000" w:firstRow="0" w:lastRow="0" w:firstColumn="1" w:lastColumn="0" w:oddVBand="0" w:evenVBand="0" w:oddHBand="0" w:evenHBand="0" w:firstRowFirstColumn="0" w:firstRowLastColumn="0" w:lastRowFirstColumn="0" w:lastRowLastColumn="0"/>
-            <w:tcW w:w="255" w:type="pct"/>
+            <w:tcW w:w="267" w:type="pct"/>
           </w:tcPr>
           <w:p>
             <w:pPr>
@@ -4564,7 +4488,7 @@
         </w:tc>
         <w:tc>
           <w:tcPr>
-            <w:tcW w:w="1424" w:type="pct"/>
+            <w:tcW w:w="1358" w:type="pct"/>
           </w:tcPr>
           <w:p>
             <w:pPr>
@@ -4614,7 +4538,7 @@
         </w:tc>
         <w:tc>
           <w:tcPr>
-            <w:tcW w:w="973" w:type="pct"/>
+            <w:tcW w:w="1021" w:type="pct"/>
           </w:tcPr>
           <w:p>
             <w:pPr>
@@ -4634,7 +4558,7 @@
         </w:tc>
         <w:tc>
           <w:tcPr>
-            <w:tcW w:w="620" w:type="pct"/>
+            <w:tcW w:w="649" w:type="pct"/>
           </w:tcPr>
           <w:p>
             <w:pPr>
@@ -4654,7 +4578,7 @@
         </w:tc>
         <w:tc>
           <w:tcPr>
-            <w:tcW w:w="1728" w:type="pct"/>
+            <w:tcW w:w="1706" w:type="pct"/>
           </w:tcPr>
           <w:p>
             <w:pPr>
@@ -4684,7 +4608,7 @@
           <w:szCs w:val="24"/>
         </w:rPr>
       </w:pPr>
-      <w:bookmarkStart w:id="21" w:name="_Toc377162038"/>
+      <w:bookmarkStart w:id="22" w:name="_Toc377162038"/>
       <w:r>
         <w:rPr>
           <w:color w:val="auto"/>
@@ -4758,7 +4682,7 @@
         </w:rPr>
         <w:t>ies</w:t>
       </w:r>
-      <w:bookmarkEnd w:id="21"/>
+      <w:bookmarkEnd w:id="22"/>
     </w:p>
     <w:sectPr>
       <w:pgSz w:w="11909" w:h="16834" w:code="9"/>
@@ -7984,6 +7908,18 @@
   </w:num>
   <w:num w:numId="36">
     <w:abstractNumId w:val="21"/>
+  </w:num>
+  <w:num w:numId="37">
+    <w:abstractNumId w:val="12"/>
+    <w:lvlOverride w:ilvl="0"/>
+    <w:lvlOverride w:ilvl="1"/>
+    <w:lvlOverride w:ilvl="2"/>
+    <w:lvlOverride w:ilvl="3"/>
+    <w:lvlOverride w:ilvl="4"/>
+    <w:lvlOverride w:ilvl="5"/>
+    <w:lvlOverride w:ilvl="6"/>
+    <w:lvlOverride w:ilvl="7"/>
+    <w:lvlOverride w:ilvl="8"/>
   </w:num>
 </w:numbering>
 </file>
@@ -10580,7 +10516,7 @@
 </file>
 
 <file path=customXml/itemProps1.xml><?xml version="1.0" encoding="utf-8"?>
-<ds:datastoreItem xmlns:ds="http://schemas.openxmlformats.org/officeDocument/2006/customXml" ds:itemID="{6489641A-D245-4FF5-96E4-1765493D0A3D}">
+<ds:datastoreItem xmlns:ds="http://schemas.openxmlformats.org/officeDocument/2006/customXml" ds:itemID="{3F003314-E1BF-44E4-9EB5-C5872C8EC211}">
   <ds:schemaRefs>
     <ds:schemaRef ds:uri="http://schemas.openxmlformats.org/officeDocument/2006/bibliography"/>
   </ds:schemaRefs>

</xml_diff>

<commit_message>
[HieuHT] - Edited Report 1 - correct errors with review from teacher
</commit_message>
<xml_diff>
--- a/Reports/Report 1 - Introduction.docx
+++ b/Reports/Report 1 - Introduction.docx
@@ -2749,7 +2749,16 @@
         <w:t xml:space="preserve">In recent years, the </w:t>
       </w:r>
       <w:r>
-        <w:t>development of e-commerce in Vietnam brings</w:t>
+        <w:t xml:space="preserve">development of e-commerce in Vietnam </w:t>
+      </w:r>
+      <w:r>
+        <w:t xml:space="preserve">has </w:t>
+      </w:r>
+      <w:r>
+        <w:t>br</w:t>
+      </w:r>
+      <w:r>
+        <w:t>ought</w:t>
       </w:r>
       <w:r>
         <w:t xml:space="preserve"> significant </w:t>
@@ -2788,13 +2797,19 @@
         <w:t xml:space="preserve"> to choose </w:t>
       </w:r>
       <w:r>
-        <w:t>the things to buy in tradition way, we can order many kinds of product by online shopping</w:t>
+        <w:t>the things to buy in tradition way, we can order many kinds of product</w:t>
+      </w:r>
+      <w:r>
+        <w:t>s</w:t>
+      </w:r>
+      <w:r>
+        <w:t xml:space="preserve"> by online shopping</w:t>
       </w:r>
       <w:r>
         <w:t xml:space="preserve">. There </w:t>
       </w:r>
       <w:r>
-        <w:t>is</w:t>
+        <w:t>are</w:t>
       </w:r>
       <w:r>
         <w:t xml:space="preserve"> </w:t>
@@ -2806,6 +2821,9 @@
         <w:t xml:space="preserve"> e-commerce websites </w:t>
       </w:r>
       <w:r>
+        <w:t xml:space="preserve">which </w:t>
+      </w:r>
+      <w:r>
         <w:t>allow</w:t>
       </w:r>
       <w:r>
@@ -2815,16 +2833,37 @@
         <w:t xml:space="preserve"> </w:t>
       </w:r>
       <w:r>
-        <w:t xml:space="preserve">buy a wide range of items, and delivery to your home that  can be </w:t>
-      </w:r>
-      <w:r>
-        <w:t>time saving</w:t>
-      </w:r>
-      <w:r>
-        <w:t xml:space="preserve"> and </w:t>
-      </w:r>
-      <w:r>
-        <w:t>lower cost</w:t>
+        <w:t xml:space="preserve">buy a wide range of items, and delivery to </w:t>
+      </w:r>
+      <w:r>
+        <w:t>our</w:t>
+      </w:r>
+      <w:r>
+        <w:t xml:space="preserve"> home</w:t>
+      </w:r>
+      <w:r>
+        <w:t>s</w:t>
+      </w:r>
+      <w:r>
+        <w:t xml:space="preserve"> </w:t>
+      </w:r>
+      <w:r>
+        <w:t>which can save</w:t>
+      </w:r>
+      <w:r>
+        <w:t xml:space="preserve"> </w:t>
+      </w:r>
+      <w:r>
+        <w:t xml:space="preserve">time </w:t>
+      </w:r>
+      <w:r>
+        <w:t xml:space="preserve">and </w:t>
+      </w:r>
+      <w:r>
+        <w:t>reduce</w:t>
+      </w:r>
+      <w:r>
+        <w:t xml:space="preserve"> cost</w:t>
       </w:r>
       <w:r>
         <w:t>, but they also have some disadvantages. We usually see product through some pictures</w:t>
@@ -2836,25 +2875,16 @@
         <w:t xml:space="preserve">, and </w:t>
       </w:r>
       <w:r>
-        <w:t>if we want to experience the product before purchase, they do not allow that. When we want to buy a shoe, which is really a big problem. We cannot check how the shoe feels on</w:t>
-      </w:r>
-      <w:r>
-        <w:t xml:space="preserve"> our feet. And we do not know exactly </w:t>
-      </w:r>
-      <w:r>
-        <w:t xml:space="preserve">our </w:t>
-      </w:r>
-      <w:r>
-        <w:t>feet</w:t>
-      </w:r>
-      <w:r>
-        <w:t xml:space="preserve"> size </w:t>
-      </w:r>
-      <w:r>
-        <w:t xml:space="preserve">fit which size in several different shoe-size systems. </w:t>
-      </w:r>
-      <w:r>
-        <w:t xml:space="preserve"> </w:t>
+        <w:t xml:space="preserve">if we want to experience the product before purchase, they do not </w:t>
+      </w:r>
+      <w:r>
+        <w:t>permit</w:t>
+      </w:r>
+      <w:r>
+        <w:t xml:space="preserve"> that. </w:t>
+      </w:r>
+      <w:r>
+        <w:t>For example, when we want to buy some shoes, it is impossible to feel how the shoes fit due to different shoe-size systems.</w:t>
       </w:r>
     </w:p>
     <w:p>
@@ -2866,7 +2896,13 @@
         </w:rPr>
       </w:pPr>
       <w:r>
-        <w:t xml:space="preserve">That’s why users have had the frustrating experience of ordering shoe online, only to find that the shoes do not fit their feet correctly. And when they have to return back, it’s really time-consuming and cost-ineffective for both buyer and seller. </w:t>
+        <w:t xml:space="preserve">That’s why users have had the frustrating experience of ordering shoe online, only to find that the shoes do not fit their feet </w:t>
+      </w:r>
+      <w:r>
+        <w:t>comfortably</w:t>
+      </w:r>
+      <w:r>
+        <w:t xml:space="preserve">. And when they have to return back, it’s really time-consuming and cost-ineffective for both buyer and seller. </w:t>
       </w:r>
       <w:r>
         <w:t>Our system will, there</w:t>
@@ -2919,10 +2955,19 @@
         <w:t xml:space="preserve">website, particularly in Vietnam, just sell shoe like other items. </w:t>
       </w:r>
       <w:r>
-        <w:t xml:space="preserve">They have search and filter functions depend on some criteria like brand, style, price, color, origin and so on. </w:t>
-      </w:r>
-      <w:r>
-        <w:t xml:space="preserve">Users </w:t>
+        <w:t xml:space="preserve">They have search and filter functions </w:t>
+      </w:r>
+      <w:r>
+        <w:t>based</w:t>
+      </w:r>
+      <w:r>
+        <w:t xml:space="preserve"> on some criteria like brand, style, price, color, origin and so on. </w:t>
+      </w:r>
+      <w:r>
+        <w:t>Consumers</w:t>
+      </w:r>
+      <w:r>
+        <w:t xml:space="preserve"> </w:t>
       </w:r>
       <w:r>
         <w:t xml:space="preserve">usually </w:t>
@@ -2934,7 +2979,13 @@
         <w:t>order</w:t>
       </w:r>
       <w:r>
-        <w:t xml:space="preserve"> a product rely on some descriptions and images that provided from these website</w:t>
+        <w:t xml:space="preserve"> a product </w:t>
+      </w:r>
+      <w:r>
+        <w:t xml:space="preserve">which </w:t>
+      </w:r>
+      <w:r>
+        <w:t>rely on some descriptions and images that provided from these website</w:t>
       </w:r>
       <w:r>
         <w:t>s such as zalora.vn, lazada.vn</w:t>
@@ -2976,7 +3027,13 @@
         <w:t>However, no website, curre</w:t>
       </w:r>
       <w:r>
-        <w:t>ntly, has any functions that allow user to input their feet size in order to calculate their true shoe size in different shoe-size system</w:t>
+        <w:t xml:space="preserve">ntly, has any functions that allow </w:t>
+      </w:r>
+      <w:r>
+        <w:t>consumers</w:t>
+      </w:r>
+      <w:r>
+        <w:t xml:space="preserve"> to input their feet size in order to calculate their true shoe size in different shoe-size system</w:t>
       </w:r>
       <w:r>
         <w:t xml:space="preserve"> and suggest the shoes fit to them</w:t>
@@ -3075,19 +3132,7 @@
         <w:ind w:left="2070"/>
       </w:pPr>
       <w:r>
-        <w:t>Saving</w:t>
-      </w:r>
-      <w:r>
-        <w:t xml:space="preserve"> your time and cost of tra</w:t>
-      </w:r>
-      <w:r>
-        <w:t xml:space="preserve">velling to see products in real to make </w:t>
-      </w:r>
-      <w:r>
-        <w:t xml:space="preserve">a </w:t>
-      </w:r>
-      <w:r>
-        <w:t>choice</w:t>
+        <w:t>Convenient and cost effective</w:t>
       </w:r>
       <w:r>
         <w:t>.</w:t>
@@ -3103,16 +3148,7 @@
         <w:ind w:left="2070"/>
       </w:pPr>
       <w:r>
-        <w:t>Almost have g</w:t>
-      </w:r>
-      <w:r>
-        <w:t>ood h</w:t>
-      </w:r>
-      <w:r>
-        <w:t>ome delivery</w:t>
-      </w:r>
-      <w:r>
-        <w:t xml:space="preserve"> service</w:t>
+        <w:t>Good and sometimes free delivery service</w:t>
       </w:r>
       <w:r>
         <w:t xml:space="preserve">. </w:t>
@@ -3138,24 +3174,33 @@
           <w:numId w:val="34"/>
         </w:numPr>
         <w:ind w:left="2070"/>
-      </w:pPr>
-      <w:r>
-        <w:t>Just s</w:t>
-      </w:r>
-      <w:r>
-        <w:t>how</w:t>
-      </w:r>
-      <w:r>
-        <w:t xml:space="preserve"> details of products</w:t>
-      </w:r>
-      <w:r>
-        <w:t>, doesn’t show which shoes are suitable for</w:t>
-      </w:r>
-      <w:r>
-        <w:t xml:space="preserve"> </w:t>
-      </w:r>
-      <w:r>
-        <w:t>customer.</w:t>
+        <w:rPr>
+          <w:color w:val="auto"/>
+        </w:rPr>
+      </w:pPr>
+      <w:r>
+        <w:rPr>
+          <w:color w:val="auto"/>
+        </w:rPr>
+        <w:t>I</w:t>
+      </w:r>
+      <w:r>
+        <w:rPr>
+          <w:color w:val="auto"/>
+        </w:rPr>
+        <w:t>nformative but not enough helpful for con</w:t>
+      </w:r>
+      <w:r>
+        <w:rPr>
+          <w:color w:val="auto"/>
+        </w:rPr>
+        <w:t>sumers to choose the right size</w:t>
+      </w:r>
+      <w:r>
+        <w:rPr>
+          <w:color w:val="auto"/>
+        </w:rPr>
+        <w:t>.</w:t>
       </w:r>
     </w:p>
     <w:p>
@@ -3168,8 +3213,13 @@
         <w:ind w:left="2070"/>
       </w:pPr>
       <w:r>
-        <w:lastRenderedPageBreak/>
-        <w:t>Cost a lot of time to compare product with other website’s ones.</w:t>
+        <w:t>T</w:t>
+      </w:r>
+      <w:r>
+        <w:t>ime-consuming to compare products among websites</w:t>
+      </w:r>
+      <w:r>
+        <w:t>.</w:t>
       </w:r>
     </w:p>
     <w:p>
@@ -3180,29 +3230,26 @@
           <w:numId w:val="34"/>
         </w:numPr>
         <w:ind w:left="2070"/>
-      </w:pPr>
-      <w:r>
-        <w:t>Do not support the users</w:t>
-      </w:r>
-      <w:r>
-        <w:t xml:space="preserve"> </w:t>
-      </w:r>
-      <w:r>
-        <w:t xml:space="preserve">to </w:t>
-      </w:r>
-      <w:r>
-        <w:t xml:space="preserve">calculate </w:t>
-      </w:r>
-      <w:r>
-        <w:t xml:space="preserve">their </w:t>
-      </w:r>
-      <w:r>
-        <w:t>shoe size</w:t>
-      </w:r>
-      <w:r>
-        <w:t xml:space="preserve"> based on feet size</w:t>
-      </w:r>
-      <w:r>
+        <w:rPr>
+          <w:color w:val="auto"/>
+        </w:rPr>
+      </w:pPr>
+      <w:r>
+        <w:rPr>
+          <w:color w:val="auto"/>
+        </w:rPr>
+        <w:t>N</w:t>
+      </w:r>
+      <w:r>
+        <w:rPr>
+          <w:color w:val="auto"/>
+        </w:rPr>
+        <w:t>ot supportive in determining shoe size based on foot size</w:t>
+      </w:r>
+      <w:r>
+        <w:rPr>
+          <w:color w:val="auto"/>
+        </w:rPr>
         <w:t>.</w:t>
       </w:r>
     </w:p>
@@ -3213,6 +3260,7 @@
       </w:pPr>
       <w:bookmarkStart w:id="11" w:name="_Toc398561415"/>
       <w:r>
+        <w:lastRenderedPageBreak/>
         <w:t>Proposed Solution</w:t>
       </w:r>
       <w:bookmarkEnd w:id="11"/>
@@ -3231,13 +3279,22 @@
         <w:t>input their</w:t>
       </w:r>
       <w:r>
-        <w:t xml:space="preserve"> feet size </w:t>
+        <w:t xml:space="preserve"> foo</w:t>
+      </w:r>
+      <w:r>
+        <w:t xml:space="preserve">t size </w:t>
       </w:r>
       <w:r>
         <w:t>to</w:t>
       </w:r>
       <w:r>
-        <w:t xml:space="preserve"> calculate shoe size in the different system and sugge</w:t>
+        <w:t xml:space="preserve"> </w:t>
+      </w:r>
+      <w:r>
+        <w:t>determine</w:t>
+      </w:r>
+      <w:r>
+        <w:t xml:space="preserve"> shoe size in the different system and sugge</w:t>
       </w:r>
       <w:r>
         <w:t xml:space="preserve">st the shoes </w:t>
@@ -3321,7 +3378,19 @@
         <w:t>web</w:t>
       </w:r>
       <w:r>
-        <w:t>site to get the useful information, recommend or suggest shoes fit user’s size, support order product online.</w:t>
+        <w:t>site</w:t>
+      </w:r>
+      <w:r>
+        <w:t>s</w:t>
+      </w:r>
+      <w:r>
+        <w:t xml:space="preserve"> to get the information, recommend or suggest shoes</w:t>
+      </w:r>
+      <w:r>
+        <w:t xml:space="preserve"> that</w:t>
+      </w:r>
+      <w:r>
+        <w:t xml:space="preserve"> fit user’s size, support order product online.</w:t>
       </w:r>
     </w:p>
     <w:p>
@@ -3332,28 +3401,31 @@
         <w:t xml:space="preserve">Staff will define or configure </w:t>
       </w:r>
       <w:r>
-        <w:t xml:space="preserve">and train the parser that </w:t>
-      </w:r>
-      <w:r>
-        <w:t>collect</w:t>
+        <w:t xml:space="preserve">and train the parser </w:t>
+      </w:r>
+      <w:r>
+        <w:t>to collect</w:t>
+      </w:r>
+      <w:r>
+        <w:t xml:space="preserve"> from </w:t>
+      </w:r>
+      <w:r>
+        <w:t xml:space="preserve">other </w:t>
+      </w:r>
+      <w:r>
+        <w:t>web</w:t>
       </w:r>
       <w:r>
         <w:t>s</w:t>
       </w:r>
       <w:r>
-        <w:t xml:space="preserve"> data from </w:t>
-      </w:r>
-      <w:r>
-        <w:t xml:space="preserve">other </w:t>
-      </w:r>
-      <w:r>
-        <w:t>web</w:t>
-      </w:r>
-      <w:r>
-        <w:t>s</w:t>
-      </w:r>
-      <w:r>
-        <w:t xml:space="preserve"> to mine.</w:t>
+        <w:t xml:space="preserve"> to</w:t>
+      </w:r>
+      <w:r>
+        <w:t xml:space="preserve"> our system</w:t>
+      </w:r>
+      <w:r>
+        <w:t>.</w:t>
       </w:r>
     </w:p>
     <w:p>
@@ -3365,23 +3437,6 @@
       </w:r>
       <w:r>
         <w:t>calculate their shoe size based on inputted feet size, search the available products in the parsed website</w:t>
-      </w:r>
-      <w:r>
-        <w:t>.</w:t>
-      </w:r>
-    </w:p>
-    <w:p>
-      <w:pPr>
-        <w:pStyle w:val="2"/>
-      </w:pPr>
-      <w:r>
-        <w:t>Trainings module will help system recogni</w:t>
-      </w:r>
-      <w:r>
-        <w:t xml:space="preserve">ze products are already existed </w:t>
-      </w:r>
-      <w:r>
-        <w:t>in database</w:t>
       </w:r>
       <w:r>
         <w:t>.</w:t>
@@ -3461,10 +3516,7 @@
         <w:ind w:left="2430"/>
       </w:pPr>
       <w:r>
-        <w:t xml:space="preserve">Provide function suggest </w:t>
-      </w:r>
-      <w:r>
-        <w:t>shoes fit with customer</w:t>
+        <w:t>Providing functions that suggest shoes that fit customers</w:t>
       </w:r>
       <w:r>
         <w:t>.</w:t>
@@ -3480,10 +3532,7 @@
         <w:ind w:left="2430"/>
       </w:pPr>
       <w:r>
-        <w:t>Reduce time</w:t>
-      </w:r>
-      <w:r>
-        <w:t xml:space="preserve"> to compare products.</w:t>
+        <w:t>Get review from previous customer, rating.</w:t>
       </w:r>
     </w:p>
     <w:p>
@@ -3494,9 +3543,63 @@
           <w:numId w:val="36"/>
         </w:numPr>
         <w:ind w:left="2430"/>
-      </w:pPr>
-      <w:r>
-        <w:t>Get review from previous customer, rating.</w:t>
+        <w:rPr>
+          <w:color w:val="auto"/>
+        </w:rPr>
+      </w:pPr>
+      <w:r>
+        <w:rPr>
+          <w:color w:val="auto"/>
+        </w:rPr>
+        <w:t>Calculat</w:t>
+      </w:r>
+      <w:r>
+        <w:rPr>
+          <w:color w:val="auto"/>
+        </w:rPr>
+        <w:t>ing</w:t>
+      </w:r>
+      <w:r>
+        <w:rPr>
+          <w:color w:val="auto"/>
+        </w:rPr>
+        <w:t xml:space="preserve"> </w:t>
+      </w:r>
+      <w:r>
+        <w:rPr>
+          <w:color w:val="auto"/>
+        </w:rPr>
+        <w:t>shoe size base</w:t>
+      </w:r>
+      <w:r>
+        <w:rPr>
+          <w:color w:val="auto"/>
+        </w:rPr>
+        <w:t>d</w:t>
+      </w:r>
+      <w:r>
+        <w:rPr>
+          <w:color w:val="auto"/>
+        </w:rPr>
+        <w:t xml:space="preserve"> on customer’s f</w:t>
+      </w:r>
+      <w:r>
+        <w:rPr>
+          <w:color w:val="auto"/>
+        </w:rPr>
+        <w:t>oo</w:t>
+      </w:r>
+      <w:r>
+        <w:rPr>
+          <w:color w:val="auto"/>
+        </w:rPr>
+        <w:t>t size</w:t>
+      </w:r>
+      <w:r>
+        <w:rPr>
+          <w:color w:val="auto"/>
+        </w:rPr>
+        <w:t>.</w:t>
       </w:r>
     </w:p>
     <w:p>
@@ -3507,20 +3610,20 @@
           <w:numId w:val="36"/>
         </w:numPr>
         <w:ind w:left="2430"/>
-      </w:pPr>
-      <w:r>
-        <w:t xml:space="preserve">Calculate </w:t>
-      </w:r>
-      <w:r>
-        <w:t>shoe size base on customer’s fee</w:t>
-      </w:r>
-      <w:r>
-        <w:t>t size</w:t>
-      </w:r>
-      <w:r>
-        <w:t xml:space="preserve"> if they don’t know</w:t>
-      </w:r>
-      <w:r>
+        <w:rPr>
+          <w:color w:val="auto"/>
+        </w:rPr>
+      </w:pPr>
+      <w:r>
+        <w:rPr>
+          <w:color w:val="auto"/>
+        </w:rPr>
+        <w:t>Inputting customer’s size and store their information for next time</w:t>
+      </w:r>
+      <w:r>
+        <w:rPr>
+          <w:color w:val="auto"/>
+        </w:rPr>
         <w:t>.</w:t>
       </w:r>
     </w:p>
@@ -3534,7 +3637,25 @@
         <w:ind w:left="2430"/>
       </w:pPr>
       <w:r>
-        <w:t xml:space="preserve">Support customer order product from </w:t>
+        <w:t>Support</w:t>
+      </w:r>
+      <w:r>
+        <w:t>ing</w:t>
+      </w:r>
+      <w:r>
+        <w:t xml:space="preserve"> customer</w:t>
+      </w:r>
+      <w:r>
+        <w:t xml:space="preserve"> to</w:t>
+      </w:r>
+      <w:r>
+        <w:t xml:space="preserve"> order product</w:t>
+      </w:r>
+      <w:r>
+        <w:t>s</w:t>
+      </w:r>
+      <w:r>
+        <w:t xml:space="preserve"> from </w:t>
       </w:r>
       <w:r>
         <w:t>the parsed</w:t>
@@ -3569,36 +3690,58 @@
           <w:numId w:val="36"/>
         </w:numPr>
         <w:ind w:left="2430"/>
-      </w:pPr>
-      <w:r>
-        <w:t>Users</w:t>
-      </w:r>
-      <w:r>
-        <w:t xml:space="preserve"> must have</w:t>
-      </w:r>
-      <w:r>
+        <w:rPr>
+          <w:color w:val="auto"/>
+        </w:rPr>
+      </w:pPr>
+      <w:r>
+        <w:rPr>
+          <w:color w:val="auto"/>
+        </w:rPr>
+        <w:t xml:space="preserve">Only supporting on PC with the internet connection. Do not run cross-platform.  </w:t>
+      </w:r>
+      <w:r>
+        <w:rPr>
+          <w:color w:val="auto"/>
+        </w:rPr>
         <w:t xml:space="preserve"> </w:t>
       </w:r>
-      <w:r>
-        <w:t xml:space="preserve">a </w:t>
-      </w:r>
-      <w:r>
-        <w:t>computer</w:t>
-      </w:r>
-      <w:r>
-        <w:t xml:space="preserve"> to use this system.</w:t>
-      </w:r>
-      <w:r>
-        <w:t xml:space="preserve"> Internet connection is required to </w:t>
-      </w:r>
-      <w:r>
-        <w:t>obtain</w:t>
-      </w:r>
-      <w:r>
-        <w:t xml:space="preserve"> the latest information.</w:t>
-      </w:r>
-      <w:r>
-        <w:t xml:space="preserve"> </w:t>
+    </w:p>
+    <w:p>
+      <w:pPr>
+        <w:pStyle w:val="2"/>
+        <w:numPr>
+          <w:ilvl w:val="0"/>
+          <w:numId w:val="36"/>
+        </w:numPr>
+        <w:ind w:left="2430"/>
+        <w:rPr>
+          <w:color w:val="auto"/>
+        </w:rPr>
+      </w:pPr>
+      <w:r>
+        <w:rPr>
+          <w:color w:val="auto"/>
+        </w:rPr>
+        <w:t>Product information will be o</w:t>
+      </w:r>
+      <w:r>
+        <w:rPr>
+          <w:color w:val="auto"/>
+        </w:rPr>
+        <w:t>ut of date</w:t>
+      </w:r>
+      <w:r>
+        <w:rPr>
+          <w:color w:val="auto"/>
+        </w:rPr>
+        <w:t xml:space="preserve"> if do not update data frequently</w:t>
+      </w:r>
+      <w:r>
+        <w:rPr>
+          <w:color w:val="auto"/>
+        </w:rPr>
+        <w:t>.</w:t>
       </w:r>
     </w:p>
     <w:p>
@@ -3669,7 +3812,7 @@
           <w:bCs/>
           <w:szCs w:val="28"/>
         </w:rPr>
-        <w:t>System will parse data from many websites automatically at specific times.</w:t>
+        <w:t>Staff can force the system to parse data any time.</w:t>
       </w:r>
     </w:p>
     <w:p>
@@ -3692,7 +3835,7 @@
           <w:bCs/>
           <w:szCs w:val="28"/>
         </w:rPr>
-        <w:t>Staff can force the system to parse data any time.</w:t>
+        <w:t>Staff can input data manually.</w:t>
       </w:r>
     </w:p>
     <w:p>
@@ -3715,7 +3858,7 @@
           <w:bCs/>
           <w:szCs w:val="28"/>
         </w:rPr>
-        <w:t>Staff can input data manually.</w:t>
+        <w:t>Staff can compile statistics.</w:t>
       </w:r>
     </w:p>
     <w:p>
@@ -3738,7 +3881,35 @@
           <w:bCs/>
           <w:szCs w:val="28"/>
         </w:rPr>
-        <w:t>Staff can compile statistics.</w:t>
+        <w:t xml:space="preserve">Staff trains the parser system to collect </w:t>
+      </w:r>
+      <w:r>
+        <w:rPr>
+          <w:bCs/>
+          <w:szCs w:val="28"/>
+        </w:rPr>
+        <w:t xml:space="preserve">more </w:t>
+      </w:r>
+      <w:r>
+        <w:rPr>
+          <w:bCs/>
+          <w:szCs w:val="28"/>
+        </w:rPr>
+        <w:t>precise</w:t>
+      </w:r>
+      <w:r>
+        <w:rPr>
+          <w:bCs/>
+          <w:szCs w:val="28"/>
+        </w:rPr>
+        <w:t>ly</w:t>
+      </w:r>
+      <w:r>
+        <w:rPr>
+          <w:bCs/>
+          <w:szCs w:val="28"/>
+        </w:rPr>
+        <w:t xml:space="preserve"> data.</w:t>
       </w:r>
     </w:p>
     <w:p>
@@ -3760,22 +3931,58 @@
         <w:pStyle w:val="2"/>
       </w:pPr>
       <w:r>
-        <w:t xml:space="preserve">System evaluates the inputted product to give suggestion and proposal. </w:t>
+        <w:t>System evaluates the inpu</w:t>
+      </w:r>
+      <w:r>
+        <w:t xml:space="preserve">tted </w:t>
+      </w:r>
+      <w:r>
+        <w:t>products</w:t>
+      </w:r>
+      <w:r>
+        <w:t xml:space="preserve"> to give </w:t>
+      </w:r>
+      <w:r>
+        <w:t>recommendation</w:t>
+      </w:r>
+      <w:r>
+        <w:t xml:space="preserve">. </w:t>
       </w:r>
     </w:p>
     <w:p>
       <w:pPr>
-        <w:pStyle w:val="2"/>
-      </w:pPr>
-      <w:r>
-        <w:t>System can parse the website to get useful information</w:t>
-      </w:r>
-      <w:r>
-        <w:t>.</w:t>
+        <w:pStyle w:val="Default"/>
+        <w:numPr>
+          <w:ilvl w:val="0"/>
+          <w:numId w:val="4"/>
+        </w:numPr>
+        <w:ind w:left="1440"/>
+        <w:jc w:val="both"/>
+        <w:rPr>
+          <w:b/>
+          <w:bCs/>
+          <w:szCs w:val="28"/>
+        </w:rPr>
+      </w:pPr>
+      <w:r>
+        <w:rPr>
+          <w:bCs/>
+          <w:szCs w:val="28"/>
+        </w:rPr>
+        <w:t>System will parse data from many websites automatically at specific times.</w:t>
       </w:r>
     </w:p>
     <w:p>
       <w:pPr>
+        <w:pStyle w:val="2"/>
+        <w:numPr>
+          <w:ilvl w:val="0"/>
+          <w:numId w:val="0"/>
+        </w:numPr>
+      </w:pPr>
+    </w:p>
+    <w:p>
+      <w:pPr>
         <w:pStyle w:val="Heading3"/>
         <w:jc w:val="both"/>
       </w:pPr>
@@ -3796,7 +4003,6 @@
         <w:pStyle w:val="2"/>
       </w:pPr>
       <w:r>
-        <w:lastRenderedPageBreak/>
         <w:t xml:space="preserve">System can suggest the suitable </w:t>
       </w:r>
       <w:r>
@@ -3812,7 +4018,13 @@
         <w:t>products</w:t>
       </w:r>
       <w:r>
-        <w:t xml:space="preserve"> sold at the parsed websites to the user which meet </w:t>
+        <w:t xml:space="preserve"> </w:t>
+      </w:r>
+      <w:r>
+        <w:t>available</w:t>
+      </w:r>
+      <w:r>
+        <w:t xml:space="preserve"> at the parsed websites to the user which meet </w:t>
       </w:r>
       <w:r>
         <w:t>customer’s criteria.</w:t>
@@ -3824,6 +4036,7 @@
         <w:jc w:val="both"/>
       </w:pPr>
       <w:r>
+        <w:lastRenderedPageBreak/>
         <w:t xml:space="preserve"> </w:t>
       </w:r>
       <w:bookmarkStart w:id="18" w:name="_Toc398561422"/>
@@ -3837,7 +4050,27 @@
         <w:pStyle w:val="2"/>
       </w:pPr>
       <w:r>
-        <w:t>Guide user measure their feet size; calculate the true shoe size based on their inputted.</w:t>
+        <w:t>Guide user</w:t>
+      </w:r>
+      <w:r>
+        <w:t xml:space="preserve"> to</w:t>
+      </w:r>
+      <w:r>
+        <w:t xml:space="preserve"> measure their </w:t>
+      </w:r>
+      <w:r>
+        <w:t>foot</w:t>
+      </w:r>
+      <w:r>
+        <w:t xml:space="preserve"> size; calculate the true shoe size based on their inputted</w:t>
+      </w:r>
+      <w:r>
+        <w:t xml:space="preserve"> information</w:t>
+      </w:r>
+      <w:bookmarkStart w:id="19" w:name="_GoBack"/>
+      <w:bookmarkEnd w:id="19"/>
+      <w:r>
+        <w:t>.</w:t>
       </w:r>
       <w:r>
         <w:t xml:space="preserve">  </w:t>
@@ -3860,12 +4093,9 @@
         </w:numPr>
         <w:ind w:left="1440" w:hanging="360"/>
       </w:pPr>
-      <w:bookmarkStart w:id="19" w:name="_Toc398541461"/>
-      <w:r>
-        <w:t>Reference:</w:t>
-      </w:r>
-      <w:r>
-        <w:t xml:space="preserve"> “The Foolproof Way to Finding Your</w:t>
+      <w:bookmarkStart w:id="20" w:name="_Toc398541461"/>
+      <w:r>
+        <w:t>Reference: “The Foolproof Way to Finding Your</w:t>
       </w:r>
       <w:r>
         <w:t xml:space="preserve"> True Shoe Size”</w:t>
@@ -3884,7 +4114,7 @@
       <w:r>
         <w:t>”</w:t>
       </w:r>
-      <w:bookmarkEnd w:id="19"/>
+      <w:bookmarkEnd w:id="20"/>
     </w:p>
     <w:p>
       <w:pPr>
@@ -3901,11 +4131,11 @@
         <w:pStyle w:val="Heading2"/>
         <w:jc w:val="both"/>
       </w:pPr>
-      <w:bookmarkStart w:id="20" w:name="_Toc398561423"/>
+      <w:bookmarkStart w:id="21" w:name="_Toc398561423"/>
       <w:r>
         <w:t>Role and Responsibility</w:t>
       </w:r>
-      <w:bookmarkEnd w:id="20"/>
+      <w:bookmarkEnd w:id="21"/>
       <w:r>
         <w:t xml:space="preserve"> </w:t>
       </w:r>
@@ -4118,8 +4348,6 @@
               </w:rPr>
               <w:t>Khánh</w:t>
             </w:r>
-            <w:bookmarkStart w:id="21" w:name="_GoBack"/>
-            <w:bookmarkEnd w:id="21"/>
             <w:proofErr w:type="spellEnd"/>
           </w:p>
         </w:tc>
@@ -6536,7 +6764,7 @@
         <w:rFonts w:ascii="Courier New" w:hAnsi="Courier New" w:cs="Courier New" w:hint="default"/>
       </w:rPr>
     </w:lvl>
-    <w:lvl w:ilvl="2" w:tplc="042A0005" w:tentative="1">
+    <w:lvl w:ilvl="2" w:tplc="042A0005">
       <w:start w:val="1"/>
       <w:numFmt w:val="bullet"/>
       <w:lvlText w:val=""/>
@@ -7911,15 +8139,6 @@
   </w:num>
   <w:num w:numId="37">
     <w:abstractNumId w:val="12"/>
-    <w:lvlOverride w:ilvl="0"/>
-    <w:lvlOverride w:ilvl="1"/>
-    <w:lvlOverride w:ilvl="2"/>
-    <w:lvlOverride w:ilvl="3"/>
-    <w:lvlOverride w:ilvl="4"/>
-    <w:lvlOverride w:ilvl="5"/>
-    <w:lvlOverride w:ilvl="6"/>
-    <w:lvlOverride w:ilvl="7"/>
-    <w:lvlOverride w:ilvl="8"/>
   </w:num>
 </w:numbering>
 </file>
@@ -10516,7 +10735,7 @@
 </file>
 
 <file path=customXml/itemProps1.xml><?xml version="1.0" encoding="utf-8"?>
-<ds:datastoreItem xmlns:ds="http://schemas.openxmlformats.org/officeDocument/2006/customXml" ds:itemID="{3F003314-E1BF-44E4-9EB5-C5872C8EC211}">
+<ds:datastoreItem xmlns:ds="http://schemas.openxmlformats.org/officeDocument/2006/customXml" ds:itemID="{B4A952CA-F128-404B-A257-AB81930FC134}">
   <ds:schemaRefs>
     <ds:schemaRef ds:uri="http://schemas.openxmlformats.org/officeDocument/2006/bibliography"/>
   </ds:schemaRefs>

</xml_diff>

<commit_message>
[HieuHT] - Edited Report 1 + 2 - correct errors, change software model in report 2
</commit_message>
<xml_diff>
--- a/Reports/Report 1 - Introduction.docx
+++ b/Reports/Report 1 - Introduction.docx
@@ -325,52 +325,14 @@
                 <w:szCs w:val="24"/>
               </w:rPr>
             </w:pPr>
-            <w:proofErr w:type="spellStart"/>
             <w:r>
               <w:rPr>
                 <w:rFonts w:ascii="Cambria" w:hAnsi="Cambria"/>
                 <w:sz w:val="24"/>
                 <w:szCs w:val="24"/>
               </w:rPr>
-              <w:t>Hoàng</w:t>
-            </w:r>
-            <w:proofErr w:type="spellEnd"/>
-            <w:r>
-              <w:rPr>
-                <w:rFonts w:ascii="Cambria" w:hAnsi="Cambria"/>
-                <w:sz w:val="24"/>
-                <w:szCs w:val="24"/>
-              </w:rPr>
-              <w:t xml:space="preserve"> </w:t>
-            </w:r>
-            <w:proofErr w:type="spellStart"/>
-            <w:r>
-              <w:rPr>
-                <w:rFonts w:ascii="Cambria" w:hAnsi="Cambria"/>
-                <w:sz w:val="24"/>
-                <w:szCs w:val="24"/>
-              </w:rPr>
-              <w:t>Trung</w:t>
-            </w:r>
-            <w:proofErr w:type="spellEnd"/>
-            <w:r>
-              <w:rPr>
-                <w:rFonts w:ascii="Cambria" w:hAnsi="Cambria"/>
-                <w:sz w:val="24"/>
-                <w:szCs w:val="24"/>
-              </w:rPr>
-              <w:t xml:space="preserve"> </w:t>
-            </w:r>
-            <w:proofErr w:type="spellStart"/>
-            <w:r>
-              <w:rPr>
-                <w:rFonts w:ascii="Cambria" w:hAnsi="Cambria"/>
-                <w:sz w:val="24"/>
-                <w:szCs w:val="24"/>
-              </w:rPr>
-              <w:t>Hiếu</w:t>
-            </w:r>
-            <w:proofErr w:type="spellEnd"/>
+              <w:t>Hoàng Trung Hiếu</w:t>
+            </w:r>
             <w:r>
               <w:rPr>
                 <w:rFonts w:ascii="Cambria" w:hAnsi="Cambria"/>
@@ -398,52 +360,14 @@
                 <w:szCs w:val="24"/>
               </w:rPr>
             </w:pPr>
-            <w:proofErr w:type="spellStart"/>
             <w:r>
               <w:rPr>
                 <w:rFonts w:ascii="Cambria" w:hAnsi="Cambria"/>
                 <w:sz w:val="24"/>
                 <w:szCs w:val="24"/>
               </w:rPr>
-              <w:t>Nguyễn</w:t>
-            </w:r>
-            <w:proofErr w:type="spellEnd"/>
-            <w:r>
-              <w:rPr>
-                <w:rFonts w:ascii="Cambria" w:hAnsi="Cambria"/>
-                <w:sz w:val="24"/>
-                <w:szCs w:val="24"/>
-              </w:rPr>
-              <w:t xml:space="preserve"> </w:t>
-            </w:r>
-            <w:proofErr w:type="spellStart"/>
-            <w:r>
-              <w:rPr>
-                <w:rFonts w:ascii="Cambria" w:hAnsi="Cambria"/>
-                <w:sz w:val="24"/>
-                <w:szCs w:val="24"/>
-              </w:rPr>
-              <w:t>Mạnh</w:t>
-            </w:r>
-            <w:proofErr w:type="spellEnd"/>
-            <w:r>
-              <w:rPr>
-                <w:rFonts w:ascii="Cambria" w:hAnsi="Cambria"/>
-                <w:sz w:val="24"/>
-                <w:szCs w:val="24"/>
-              </w:rPr>
-              <w:t xml:space="preserve"> </w:t>
-            </w:r>
-            <w:proofErr w:type="spellStart"/>
-            <w:r>
-              <w:rPr>
-                <w:rFonts w:ascii="Cambria" w:hAnsi="Cambria"/>
-                <w:sz w:val="24"/>
-                <w:szCs w:val="24"/>
-              </w:rPr>
-              <w:t>Khương</w:t>
-            </w:r>
-            <w:proofErr w:type="spellEnd"/>
+              <w:t>Nguyễn Mạnh Khương</w:t>
+            </w:r>
             <w:r>
               <w:rPr>
                 <w:rFonts w:ascii="Cambria" w:hAnsi="Cambria"/>
@@ -479,52 +403,14 @@
                 <w:szCs w:val="24"/>
               </w:rPr>
             </w:pPr>
-            <w:proofErr w:type="spellStart"/>
             <w:r>
               <w:rPr>
                 <w:rFonts w:ascii="Cambria" w:hAnsi="Cambria"/>
                 <w:sz w:val="24"/>
                 <w:szCs w:val="24"/>
               </w:rPr>
-              <w:t>Nguyễn</w:t>
-            </w:r>
-            <w:proofErr w:type="spellEnd"/>
-            <w:r>
-              <w:rPr>
-                <w:rFonts w:ascii="Cambria" w:hAnsi="Cambria"/>
-                <w:sz w:val="24"/>
-                <w:szCs w:val="24"/>
-              </w:rPr>
-              <w:t xml:space="preserve"> </w:t>
-            </w:r>
-            <w:proofErr w:type="spellStart"/>
-            <w:r>
-              <w:rPr>
-                <w:rFonts w:ascii="Cambria" w:hAnsi="Cambria"/>
-                <w:sz w:val="24"/>
-                <w:szCs w:val="24"/>
-              </w:rPr>
-              <w:t>Thị</w:t>
-            </w:r>
-            <w:proofErr w:type="spellEnd"/>
-            <w:r>
-              <w:rPr>
-                <w:rFonts w:ascii="Cambria" w:hAnsi="Cambria"/>
-                <w:sz w:val="24"/>
-                <w:szCs w:val="24"/>
-              </w:rPr>
-              <w:t xml:space="preserve"> </w:t>
-            </w:r>
-            <w:proofErr w:type="spellStart"/>
-            <w:r>
-              <w:rPr>
-                <w:rFonts w:ascii="Cambria" w:hAnsi="Cambria"/>
-                <w:sz w:val="24"/>
-                <w:szCs w:val="24"/>
-              </w:rPr>
-              <w:t>Hồng</w:t>
-            </w:r>
-            <w:proofErr w:type="spellEnd"/>
+              <w:t>Nguyễn Thị Hồng</w:t>
+            </w:r>
             <w:r>
               <w:rPr>
                 <w:rFonts w:ascii="Cambria" w:hAnsi="Cambria"/>
@@ -623,54 +509,8 @@
                 <w:sz w:val="24"/>
                 <w:szCs w:val="24"/>
               </w:rPr>
-              <w:t xml:space="preserve">. </w:t>
-            </w:r>
-            <w:proofErr w:type="spellStart"/>
-            <w:r>
-              <w:rPr>
-                <w:rFonts w:ascii="Cambria" w:hAnsi="Cambria"/>
-                <w:sz w:val="24"/>
-                <w:szCs w:val="24"/>
-              </w:rPr>
-              <w:t>Kiều</w:t>
-            </w:r>
-            <w:proofErr w:type="spellEnd"/>
-            <w:r>
-              <w:rPr>
-                <w:rFonts w:ascii="Cambria" w:hAnsi="Cambria"/>
-                <w:sz w:val="24"/>
-                <w:szCs w:val="24"/>
-              </w:rPr>
-              <w:t xml:space="preserve"> </w:t>
-            </w:r>
-            <w:proofErr w:type="spellStart"/>
-            <w:r>
-              <w:rPr>
-                <w:rFonts w:ascii="Cambria" w:hAnsi="Cambria"/>
-                <w:sz w:val="24"/>
-                <w:szCs w:val="24"/>
-              </w:rPr>
-              <w:t>Trọng</w:t>
-            </w:r>
-            <w:proofErr w:type="spellEnd"/>
-            <w:r>
-              <w:rPr>
-                <w:rFonts w:ascii="Cambria" w:hAnsi="Cambria"/>
-                <w:sz w:val="24"/>
-                <w:szCs w:val="24"/>
-              </w:rPr>
-              <w:t xml:space="preserve"> </w:t>
-            </w:r>
-            <w:proofErr w:type="spellStart"/>
-            <w:r>
-              <w:rPr>
-                <w:rFonts w:ascii="Cambria" w:hAnsi="Cambria"/>
-                <w:sz w:val="24"/>
-                <w:szCs w:val="24"/>
-              </w:rPr>
-              <w:t>Khánh</w:t>
-            </w:r>
-            <w:proofErr w:type="spellEnd"/>
+              <w:t>. Kiều Trọng Khánh</w:t>
+            </w:r>
           </w:p>
         </w:tc>
       </w:tr>
@@ -974,42 +814,12 @@
         </w:rPr>
         <w:t xml:space="preserve">. </w:t>
       </w:r>
-      <w:proofErr w:type="spellStart"/>
       <w:r>
         <w:rPr>
           <w:rFonts w:ascii="Cambria" w:hAnsi="Cambria"/>
         </w:rPr>
-        <w:t>Kiều</w:t>
-      </w:r>
-      <w:proofErr w:type="spellEnd"/>
-      <w:r>
-        <w:rPr>
-          <w:rFonts w:ascii="Cambria" w:hAnsi="Cambria"/>
-        </w:rPr>
-        <w:t xml:space="preserve"> </w:t>
-      </w:r>
-      <w:proofErr w:type="spellStart"/>
-      <w:r>
-        <w:rPr>
-          <w:rFonts w:ascii="Cambria" w:hAnsi="Cambria"/>
-        </w:rPr>
-        <w:t>Trọng</w:t>
-      </w:r>
-      <w:proofErr w:type="spellEnd"/>
-      <w:r>
-        <w:rPr>
-          <w:rFonts w:ascii="Cambria" w:hAnsi="Cambria"/>
-        </w:rPr>
-        <w:t xml:space="preserve"> </w:t>
-      </w:r>
-      <w:proofErr w:type="spellStart"/>
-      <w:r>
-        <w:rPr>
-          <w:rFonts w:ascii="Cambria" w:hAnsi="Cambria"/>
-        </w:rPr>
-        <w:t>Khánh</w:t>
-      </w:r>
-      <w:proofErr w:type="spellEnd"/>
+        <w:t>Kiều Trọng Khánh</w:t>
+      </w:r>
       <w:r>
         <w:rPr>
           <w:rFonts w:ascii="Cambria" w:hAnsi="Cambria"/>
@@ -3033,7 +2843,13 @@
         <w:t>consumers</w:t>
       </w:r>
       <w:r>
-        <w:t xml:space="preserve"> to input their feet size in order to calculate their true shoe size in different shoe-size system</w:t>
+        <w:t xml:space="preserve"> to input their f</w:t>
+      </w:r>
+      <w:r>
+        <w:t>oo</w:t>
+      </w:r>
+      <w:r>
+        <w:t>t size in order to calculate their true shoe size in different shoe-size system</w:t>
       </w:r>
       <w:r>
         <w:t xml:space="preserve"> and suggest the shoes fit to them</w:t>
@@ -3182,19 +2998,7 @@
         <w:rPr>
           <w:color w:val="auto"/>
         </w:rPr>
-        <w:t>I</w:t>
-      </w:r>
-      <w:r>
-        <w:rPr>
-          <w:color w:val="auto"/>
-        </w:rPr>
-        <w:t>nformative but not enough helpful for con</w:t>
-      </w:r>
-      <w:r>
-        <w:rPr>
-          <w:color w:val="auto"/>
-        </w:rPr>
-        <w:t>sumers to choose the right size</w:t>
+        <w:t>Informative but not enough helpful for consumers to choose the right size</w:t>
       </w:r>
       <w:r>
         <w:rPr>
@@ -3213,13 +3017,7 @@
         <w:ind w:left="2070"/>
       </w:pPr>
       <w:r>
-        <w:t>T</w:t>
-      </w:r>
-      <w:r>
-        <w:t>ime-consuming to compare products among websites</w:t>
-      </w:r>
-      <w:r>
-        <w:t>.</w:t>
+        <w:t>Time-consuming to compare products among websites.</w:t>
       </w:r>
     </w:p>
     <w:p>
@@ -3238,19 +3036,7 @@
         <w:rPr>
           <w:color w:val="auto"/>
         </w:rPr>
-        <w:t>N</w:t>
-      </w:r>
-      <w:r>
-        <w:rPr>
-          <w:color w:val="auto"/>
-        </w:rPr>
-        <w:t>ot supportive in determining shoe size based on foot size</w:t>
-      </w:r>
-      <w:r>
-        <w:rPr>
-          <w:color w:val="auto"/>
-        </w:rPr>
-        <w:t>.</w:t>
+        <w:t>Not supportive in determining shoe size based on foot size.</w:t>
       </w:r>
     </w:p>
     <w:p>
@@ -3436,7 +3222,13 @@
         <w:t xml:space="preserve">Users can </w:t>
       </w:r>
       <w:r>
-        <w:t>calculate their shoe size based on inputted feet size, search the available products in the parsed website</w:t>
+        <w:t>calculate their shoe size based on inputted f</w:t>
+      </w:r>
+      <w:r>
+        <w:t>oo</w:t>
+      </w:r>
+      <w:r>
+        <w:t>t size, search the available products in the parsed website</w:t>
       </w:r>
       <w:r>
         <w:t>.</w:t>
@@ -3735,7 +3527,33 @@
         <w:rPr>
           <w:color w:val="auto"/>
         </w:rPr>
-        <w:t xml:space="preserve"> if do not update data frequently</w:t>
+        <w:t xml:space="preserve"> if </w:t>
+      </w:r>
+      <w:r>
+        <w:rPr>
+          <w:color w:val="auto"/>
+        </w:rPr>
+        <w:t>the parsed website</w:t>
+      </w:r>
+      <w:r>
+        <w:rPr>
+          <w:color w:val="auto"/>
+        </w:rPr>
+        <w:t>s</w:t>
+      </w:r>
+      <w:bookmarkStart w:id="14" w:name="_GoBack"/>
+      <w:bookmarkEnd w:id="14"/>
+      <w:r>
+        <w:rPr>
+          <w:color w:val="auto"/>
+        </w:rPr>
+        <w:t xml:space="preserve"> </w:t>
+      </w:r>
+      <w:r>
+        <w:rPr>
+          <w:color w:val="auto"/>
+        </w:rPr>
+        <w:t>do not update data frequently</w:t>
       </w:r>
       <w:r>
         <w:rPr>
@@ -3749,14 +3567,14 @@
         <w:pStyle w:val="Heading2"/>
         <w:jc w:val="both"/>
       </w:pPr>
-      <w:bookmarkStart w:id="14" w:name="_Toc398561418"/>
+      <w:bookmarkStart w:id="15" w:name="_Toc398561418"/>
       <w:r>
         <w:t>Functional Requirement</w:t>
       </w:r>
       <w:r>
         <w:t>s</w:t>
       </w:r>
-      <w:bookmarkEnd w:id="14"/>
+      <w:bookmarkEnd w:id="15"/>
     </w:p>
     <w:p>
       <w:pPr>
@@ -3780,7 +3598,7 @@
       <w:r>
         <w:t xml:space="preserve"> </w:t>
       </w:r>
-      <w:bookmarkStart w:id="15" w:name="_Toc398561419"/>
+      <w:bookmarkStart w:id="16" w:name="_Toc398561419"/>
       <w:r>
         <w:t xml:space="preserve">Data </w:t>
       </w:r>
@@ -3790,7 +3608,7 @@
       <w:r>
         <w:t>ment</w:t>
       </w:r>
-      <w:bookmarkEnd w:id="15"/>
+      <w:bookmarkEnd w:id="16"/>
     </w:p>
     <w:p>
       <w:pPr>
@@ -3920,11 +3738,11 @@
       <w:r>
         <w:t xml:space="preserve"> </w:t>
       </w:r>
-      <w:bookmarkStart w:id="16" w:name="_Toc398561420"/>
+      <w:bookmarkStart w:id="17" w:name="_Toc398561420"/>
       <w:r>
         <w:t>System Management</w:t>
       </w:r>
-      <w:bookmarkEnd w:id="16"/>
+      <w:bookmarkEnd w:id="17"/>
     </w:p>
     <w:p>
       <w:pPr>
@@ -3989,11 +3807,11 @@
       <w:r>
         <w:t xml:space="preserve"> </w:t>
       </w:r>
-      <w:bookmarkStart w:id="17" w:name="_Toc398561421"/>
+      <w:bookmarkStart w:id="18" w:name="_Toc398561421"/>
       <w:r>
         <w:t>Suggestion</w:t>
       </w:r>
-      <w:bookmarkEnd w:id="17"/>
+      <w:bookmarkEnd w:id="18"/>
       <w:r>
         <w:t xml:space="preserve"> </w:t>
       </w:r>
@@ -4039,11 +3857,11 @@
         <w:lastRenderedPageBreak/>
         <w:t xml:space="preserve"> </w:t>
       </w:r>
-      <w:bookmarkStart w:id="18" w:name="_Toc398561422"/>
+      <w:bookmarkStart w:id="19" w:name="_Toc398561422"/>
       <w:r>
         <w:t>Calculate Shoe Size</w:t>
       </w:r>
-      <w:bookmarkEnd w:id="18"/>
+      <w:bookmarkEnd w:id="19"/>
     </w:p>
     <w:p>
       <w:pPr>
@@ -4067,8 +3885,6 @@
       <w:r>
         <w:t xml:space="preserve"> information</w:t>
       </w:r>
-      <w:bookmarkStart w:id="19" w:name="_GoBack"/>
-      <w:bookmarkEnd w:id="19"/>
       <w:r>
         <w:t>.</w:t>
       </w:r>
@@ -4313,42 +4129,12 @@
                 <w:szCs w:val="28"/>
               </w:rPr>
             </w:pPr>
-            <w:proofErr w:type="spellStart"/>
             <w:r>
               <w:rPr>
                 <w:szCs w:val="28"/>
               </w:rPr>
-              <w:t>Kiều</w:t>
-            </w:r>
-            <w:proofErr w:type="spellEnd"/>
-            <w:r>
-              <w:rPr>
-                <w:szCs w:val="28"/>
-              </w:rPr>
-              <w:t xml:space="preserve"> </w:t>
-            </w:r>
-            <w:proofErr w:type="spellStart"/>
-            <w:r>
-              <w:rPr>
-                <w:szCs w:val="28"/>
-              </w:rPr>
-              <w:t>Trọng</w:t>
-            </w:r>
-            <w:proofErr w:type="spellEnd"/>
-            <w:r>
-              <w:rPr>
-                <w:szCs w:val="28"/>
-              </w:rPr>
-              <w:t xml:space="preserve"> </w:t>
-            </w:r>
-            <w:proofErr w:type="spellStart"/>
-            <w:r>
-              <w:rPr>
-                <w:szCs w:val="28"/>
-              </w:rPr>
-              <w:t>Khánh</w:t>
-            </w:r>
-            <w:proofErr w:type="spellEnd"/>
+              <w:t>Kiều Trọng Khánh</w:t>
+            </w:r>
           </w:p>
         </w:tc>
         <w:tc>
@@ -4449,42 +4235,12 @@
                 <w:szCs w:val="28"/>
               </w:rPr>
             </w:pPr>
-            <w:proofErr w:type="spellStart"/>
             <w:r>
               <w:rPr>
                 <w:szCs w:val="28"/>
               </w:rPr>
-              <w:t>Hoàng</w:t>
-            </w:r>
-            <w:proofErr w:type="spellEnd"/>
-            <w:r>
-              <w:rPr>
-                <w:szCs w:val="28"/>
-              </w:rPr>
-              <w:t xml:space="preserve"> </w:t>
-            </w:r>
-            <w:proofErr w:type="spellStart"/>
-            <w:r>
-              <w:rPr>
-                <w:szCs w:val="28"/>
-              </w:rPr>
-              <w:t>Trung</w:t>
-            </w:r>
-            <w:proofErr w:type="spellEnd"/>
-            <w:r>
-              <w:rPr>
-                <w:szCs w:val="28"/>
-              </w:rPr>
-              <w:t xml:space="preserve"> </w:t>
-            </w:r>
-            <w:proofErr w:type="spellStart"/>
-            <w:r>
-              <w:rPr>
-                <w:szCs w:val="28"/>
-              </w:rPr>
-              <w:t>Hiếu</w:t>
-            </w:r>
-            <w:proofErr w:type="spellEnd"/>
+              <w:t>Hoàng Trung Hiếu</w:t>
+            </w:r>
           </w:p>
         </w:tc>
         <w:tc>
@@ -4585,42 +4341,12 @@
                 <w:szCs w:val="28"/>
               </w:rPr>
             </w:pPr>
-            <w:proofErr w:type="spellStart"/>
             <w:r>
               <w:rPr>
                 <w:szCs w:val="28"/>
               </w:rPr>
-              <w:t>Nguyễn</w:t>
-            </w:r>
-            <w:proofErr w:type="spellEnd"/>
-            <w:r>
-              <w:rPr>
-                <w:szCs w:val="28"/>
-              </w:rPr>
-              <w:t xml:space="preserve"> </w:t>
-            </w:r>
-            <w:proofErr w:type="spellStart"/>
-            <w:r>
-              <w:rPr>
-                <w:szCs w:val="28"/>
-              </w:rPr>
-              <w:t>Mạnh</w:t>
-            </w:r>
-            <w:proofErr w:type="spellEnd"/>
-            <w:r>
-              <w:rPr>
-                <w:szCs w:val="28"/>
-              </w:rPr>
-              <w:t xml:space="preserve"> </w:t>
-            </w:r>
-            <w:proofErr w:type="spellStart"/>
-            <w:r>
-              <w:rPr>
-                <w:szCs w:val="28"/>
-              </w:rPr>
-              <w:t>Khương</w:t>
-            </w:r>
-            <w:proofErr w:type="spellEnd"/>
+              <w:t>Nguyễn Mạnh Khương</w:t>
+            </w:r>
           </w:p>
         </w:tc>
         <w:tc>
@@ -4726,42 +4452,12 @@
                 <w:szCs w:val="28"/>
               </w:rPr>
             </w:pPr>
-            <w:proofErr w:type="spellStart"/>
             <w:r>
               <w:rPr>
                 <w:szCs w:val="28"/>
               </w:rPr>
-              <w:t>Nguyễn</w:t>
-            </w:r>
-            <w:proofErr w:type="spellEnd"/>
-            <w:r>
-              <w:rPr>
-                <w:szCs w:val="28"/>
-              </w:rPr>
-              <w:t xml:space="preserve"> </w:t>
-            </w:r>
-            <w:proofErr w:type="spellStart"/>
-            <w:r>
-              <w:rPr>
-                <w:szCs w:val="28"/>
-              </w:rPr>
-              <w:t>Thị</w:t>
-            </w:r>
-            <w:proofErr w:type="spellEnd"/>
-            <w:r>
-              <w:rPr>
-                <w:szCs w:val="28"/>
-              </w:rPr>
-              <w:t xml:space="preserve"> </w:t>
-            </w:r>
-            <w:proofErr w:type="spellStart"/>
-            <w:r>
-              <w:rPr>
-                <w:szCs w:val="28"/>
-              </w:rPr>
-              <w:t>Hồng</w:t>
-            </w:r>
-            <w:proofErr w:type="spellEnd"/>
+              <w:t>Nguyễn Thị Hồng</w:t>
+            </w:r>
           </w:p>
         </w:tc>
         <w:tc>
@@ -10735,7 +10431,7 @@
 </file>
 
 <file path=customXml/itemProps1.xml><?xml version="1.0" encoding="utf-8"?>
-<ds:datastoreItem xmlns:ds="http://schemas.openxmlformats.org/officeDocument/2006/customXml" ds:itemID="{B4A952CA-F128-404B-A257-AB81930FC134}">
+<ds:datastoreItem xmlns:ds="http://schemas.openxmlformats.org/officeDocument/2006/customXml" ds:itemID="{8E15BF31-B7BE-4D2C-BE8C-D990E5898BA1}">
   <ds:schemaRefs>
     <ds:schemaRef ds:uri="http://schemas.openxmlformats.org/officeDocument/2006/bibliography"/>
   </ds:schemaRefs>

</xml_diff>